<commit_message>
Produktinformationen von Firestore abfragen und neues Produkt in Firestore einfügen.
</commit_message>
<xml_diff>
--- a/Dokumentation.docx
+++ b/Dokumentation.docx
@@ -1,6 +1,6 @@
 
 <file path=word/document.xml><?xml version="1.0" encoding="utf-8"?>
-<w:document xmlns:ve="http://schemas.openxmlformats.org/markup-compatibility/2006" xmlns:o="urn:schemas-microsoft-com:office:office" xmlns:r="http://schemas.openxmlformats.org/officeDocument/2006/relationships" xmlns:m="http://schemas.openxmlformats.org/officeDocument/2006/math" xmlns:v="urn:schemas-microsoft-com:vml" xmlns:wp="http://schemas.openxmlformats.org/drawingml/2006/wordprocessingDrawing" xmlns:w10="urn:schemas-microsoft-com:office:word" xmlns:w="http://schemas.openxmlformats.org/wordprocessingml/2006/main" xmlns:wne="http://schemas.microsoft.com/office/word/2006/wordml">
+<w:document xmlns:wpc="http://schemas.microsoft.com/office/word/2010/wordprocessingCanvas" xmlns:cx="http://schemas.microsoft.com/office/drawing/2014/chartex" xmlns:cx1="http://schemas.microsoft.com/office/drawing/2015/9/8/chartex" xmlns:cx2="http://schemas.microsoft.com/office/drawing/2015/10/21/chartex" xmlns:cx3="http://schemas.microsoft.com/office/drawing/2016/5/9/chartex" xmlns:cx4="http://schemas.microsoft.com/office/drawing/2016/5/10/chartex" xmlns:cx5="http://schemas.microsoft.com/office/drawing/2016/5/11/chartex" xmlns:cx6="http://schemas.microsoft.com/office/drawing/2016/5/12/chartex" xmlns:cx7="http://schemas.microsoft.com/office/drawing/2016/5/13/chartex" xmlns:cx8="http://schemas.microsoft.com/office/drawing/2016/5/14/chartex" xmlns:mc="http://schemas.openxmlformats.org/markup-compatibility/2006" xmlns:aink="http://schemas.microsoft.com/office/drawing/2016/ink" xmlns:am3d="http://schemas.microsoft.com/office/drawing/2017/model3d" xmlns:o="urn:schemas-microsoft-com:office:office" xmlns:r="http://schemas.openxmlformats.org/officeDocument/2006/relationships" xmlns:m="http://schemas.openxmlformats.org/officeDocument/2006/math" xmlns:v="urn:schemas-microsoft-com:vml" xmlns:wp14="http://schemas.microsoft.com/office/word/2010/wordprocessingDrawing" xmlns:wp="http://schemas.openxmlformats.org/drawingml/2006/wordprocessingDrawing" xmlns:w10="urn:schemas-microsoft-com:office:word" xmlns:w="http://schemas.openxmlformats.org/wordprocessingml/2006/main" xmlns:w14="http://schemas.microsoft.com/office/word/2010/wordml" xmlns:w15="http://schemas.microsoft.com/office/word/2012/wordml" xmlns:w16cid="http://schemas.microsoft.com/office/word/2016/wordml/cid" xmlns:w16se="http://schemas.microsoft.com/office/word/2015/wordml/symex" xmlns:wpg="http://schemas.microsoft.com/office/word/2010/wordprocessingGroup" xmlns:wpi="http://schemas.microsoft.com/office/word/2010/wordprocessingInk" xmlns:wne="http://schemas.microsoft.com/office/word/2006/wordml" xmlns:wps="http://schemas.microsoft.com/office/word/2010/wordprocessingShape" mc:Ignorable="w14 w15 w16se w16cid wp14">
   <w:body>
     <w:p>
       <w:pPr>
@@ -14,7 +14,7 @@
           <w:lang w:eastAsia="de-DE"/>
         </w:rPr>
         <w:drawing>
-          <wp:inline distT="0" distB="0" distL="0" distR="0">
+          <wp:inline distT="0" distB="0" distL="0" distR="0" wp14:anchorId="4D6D23D8" wp14:editId="6F04EF01">
             <wp:extent cx="1605034" cy="868711"/>
             <wp:effectExtent l="19050" t="0" r="0" b="0"/>
             <wp:docPr id="4" name="Bild 4" descr="Bildergebnis für Th Köln Logo"/>
@@ -93,64 +93,75 @@
           <w:sz w:val="28"/>
           <w:szCs w:val="28"/>
         </w:rPr>
-        <w:t xml:space="preserve">Entwicklung einer </w:t>
-      </w:r>
-      <w:proofErr w:type="spellStart"/>
-      <w:r>
-        <w:rPr>
-          <w:b/>
+        <w:t>Entwicklung einer Android App</w:t>
+      </w:r>
+    </w:p>
+    <w:p>
+      <w:pPr>
+        <w:jc w:val="center"/>
+        <w:rPr>
+          <w:bCs/>
+          <w:sz w:val="24"/>
+          <w:szCs w:val="24"/>
+        </w:rPr>
+      </w:pPr>
+      <w:r>
+        <w:rPr>
+          <w:bCs/>
+          <w:sz w:val="24"/>
+          <w:szCs w:val="24"/>
+        </w:rPr>
+        <w:t>z</w:t>
+      </w:r>
+      <w:r>
+        <w:rPr>
+          <w:bCs/>
+          <w:sz w:val="24"/>
+          <w:szCs w:val="24"/>
+        </w:rPr>
+        <w:t>um Thema „Mülltrennung“</w:t>
+      </w:r>
+    </w:p>
+    <w:p>
+      <w:pPr>
+        <w:jc w:val="center"/>
+        <w:rPr>
+          <w:bCs/>
+          <w:sz w:val="24"/>
+          <w:szCs w:val="28"/>
+        </w:rPr>
+      </w:pPr>
+      <w:r>
+        <w:rPr>
+          <w:bCs/>
+          <w:sz w:val="24"/>
+          <w:szCs w:val="28"/>
+        </w:rPr>
+        <w:t>PRAXISPROJEKT</w:t>
+      </w:r>
+      <w:r>
+        <w:rPr>
+          <w:bCs/>
+          <w:sz w:val="24"/>
+          <w:szCs w:val="28"/>
+        </w:rPr>
+        <w:br/>
+      </w:r>
+    </w:p>
+    <w:p>
+      <w:pPr>
+        <w:jc w:val="center"/>
+        <w:rPr>
           <w:bCs/>
           <w:sz w:val="28"/>
           <w:szCs w:val="28"/>
         </w:rPr>
-        <w:t>Android</w:t>
-      </w:r>
-      <w:proofErr w:type="spellEnd"/>
-      <w:r>
-        <w:rPr>
-          <w:b/>
+      </w:pPr>
+      <w:r>
+        <w:rPr>
           <w:bCs/>
-          <w:sz w:val="28"/>
-          <w:szCs w:val="28"/>
-        </w:rPr>
-        <w:t xml:space="preserve"> </w:t>
-      </w:r>
-      <w:proofErr w:type="spellStart"/>
-      <w:r>
-        <w:rPr>
-          <w:b/>
-          <w:bCs/>
-          <w:sz w:val="28"/>
-          <w:szCs w:val="28"/>
-        </w:rPr>
-        <w:t>App</w:t>
-      </w:r>
-      <w:proofErr w:type="spellEnd"/>
-    </w:p>
-    <w:p>
-      <w:pPr>
-        <w:jc w:val="center"/>
-        <w:rPr>
-          <w:bCs/>
-          <w:sz w:val="24"/>
-          <w:szCs w:val="24"/>
-        </w:rPr>
-      </w:pPr>
-      <w:r>
-        <w:rPr>
-          <w:bCs/>
-          <w:sz w:val="24"/>
-          <w:szCs w:val="24"/>
-        </w:rPr>
-        <w:t>z</w:t>
-      </w:r>
-      <w:r>
-        <w:rPr>
-          <w:bCs/>
-          <w:sz w:val="24"/>
-          <w:szCs w:val="24"/>
-        </w:rPr>
-        <w:t>um Thema „Mülltrennung“</w:t>
+        </w:rPr>
+        <w:t xml:space="preserve">Ausgearbeitet von </w:t>
       </w:r>
     </w:p>
     <w:p>
@@ -168,7 +179,7 @@
           <w:sz w:val="24"/>
           <w:szCs w:val="28"/>
         </w:rPr>
-        <w:t>PRAXISPROJEKT</w:t>
+        <w:t>Johanna Mayer</w:t>
       </w:r>
       <w:r>
         <w:rPr>
@@ -184,15 +195,13 @@
         <w:jc w:val="center"/>
         <w:rPr>
           <w:bCs/>
-          <w:sz w:val="28"/>
-          <w:szCs w:val="28"/>
         </w:rPr>
       </w:pPr>
       <w:r>
         <w:rPr>
           <w:bCs/>
         </w:rPr>
-        <w:t xml:space="preserve">Ausgearbeitet von </w:t>
+        <w:t xml:space="preserve">Vorgelegt an der </w:t>
       </w:r>
     </w:p>
     <w:p>
@@ -201,63 +210,14 @@
         <w:rPr>
           <w:bCs/>
           <w:sz w:val="24"/>
-          <w:szCs w:val="28"/>
         </w:rPr>
       </w:pPr>
       <w:r>
         <w:rPr>
           <w:bCs/>
           <w:sz w:val="24"/>
-          <w:szCs w:val="28"/>
-        </w:rPr>
-        <w:t>Johanna Mayer</w:t>
-      </w:r>
-      <w:r>
-        <w:rPr>
-          <w:bCs/>
-          <w:sz w:val="24"/>
-          <w:szCs w:val="28"/>
-        </w:rPr>
-        <w:br/>
-      </w:r>
-    </w:p>
-    <w:p>
-      <w:pPr>
-        <w:jc w:val="center"/>
-        <w:rPr>
-          <w:bCs/>
-        </w:rPr>
-      </w:pPr>
-      <w:r>
-        <w:rPr>
-          <w:bCs/>
-        </w:rPr>
-        <w:t xml:space="preserve">Vorgelegt an der </w:t>
-      </w:r>
-    </w:p>
-    <w:p>
-      <w:pPr>
-        <w:jc w:val="center"/>
-        <w:rPr>
-          <w:bCs/>
-          <w:sz w:val="24"/>
-        </w:rPr>
-      </w:pPr>
-      <w:proofErr w:type="gramStart"/>
-      <w:r>
-        <w:rPr>
-          <w:bCs/>
-          <w:sz w:val="24"/>
-        </w:rPr>
-        <w:t>Technischen</w:t>
-      </w:r>
-      <w:proofErr w:type="gramEnd"/>
-      <w:r>
-        <w:rPr>
-          <w:bCs/>
-          <w:sz w:val="24"/>
-        </w:rPr>
-        <w:t xml:space="preserve"> Hochschule Köln</w:t>
+        </w:rPr>
+        <w:t>Technischen Hochschule Köln</w:t>
       </w:r>
     </w:p>
     <w:p>
@@ -4256,179 +4216,165 @@
         <w:rPr>
           <w:szCs w:val="20"/>
         </w:rPr>
-        <w:t xml:space="preserve">noch andere Hinweise zu beachten. Zum Beispiel muss der </w:t>
+        <w:t>noch andere Hinweise zu beachten. Zum Beispiel muss der Joghurtbecher nicht extra ausgespült werden, bevor er in die Tonne kommt</w:t>
+      </w:r>
+      <w:r>
+        <w:rPr>
+          <w:szCs w:val="20"/>
+        </w:rPr>
+        <w:t>. Es reicht wenn er löffelrein</w:t>
+      </w:r>
+      <w:r>
+        <w:rPr>
+          <w:szCs w:val="20"/>
+        </w:rPr>
+        <w:t xml:space="preserve"> ist</w:t>
+      </w:r>
+      <w:r>
+        <w:rPr>
+          <w:szCs w:val="20"/>
+        </w:rPr>
+        <w:t xml:space="preserve"> </w:t>
+      </w:r>
+      <w:r>
+        <w:rPr>
+          <w:szCs w:val="20"/>
+        </w:rPr>
+        <w:t>[2</w:t>
+      </w:r>
+      <w:r>
+        <w:rPr>
+          <w:szCs w:val="20"/>
+        </w:rPr>
+        <w:t>]</w:t>
+      </w:r>
+      <w:r>
+        <w:rPr>
+          <w:szCs w:val="20"/>
+        </w:rPr>
+        <w:t>.</w:t>
+      </w:r>
+    </w:p>
+    <w:p>
+      <w:pPr>
+        <w:pStyle w:val="berschrift2"/>
+      </w:pPr>
+      <w:bookmarkStart w:id="3" w:name="_Toc7356791"/>
+      <w:r>
+        <w:t>Motivation</w:t>
+      </w:r>
+      <w:bookmarkEnd w:id="3"/>
+    </w:p>
+    <w:p>
+      <w:pPr>
+        <w:spacing w:after="0"/>
+        <w:rPr>
+          <w:rFonts w:cs="Times New Roman"/>
+        </w:rPr>
+      </w:pPr>
+      <w:r>
+        <w:rPr>
+          <w:rFonts w:cs="Times New Roman"/>
+        </w:rPr>
+        <w:t>In</w:t>
+      </w:r>
+      <w:r>
+        <w:rPr>
+          <w:rFonts w:cs="Times New Roman"/>
+        </w:rPr>
+        <w:t xml:space="preserve"> der Grundschule wurde</w:t>
+      </w:r>
+      <w:r>
+        <w:rPr>
+          <w:rFonts w:cs="Times New Roman"/>
+        </w:rPr>
+        <w:t xml:space="preserve"> mir</w:t>
+      </w:r>
+      <w:r>
+        <w:rPr>
+          <w:rFonts w:cs="Times New Roman"/>
+        </w:rPr>
+        <w:t xml:space="preserve"> noch erklärt, dass alle Verpackungen mit grünem Punkt in die gelbe Tonne kommen würden. Dabei </w:t>
+      </w:r>
+      <w:r>
+        <w:rPr>
+          <w:rFonts w:cs="Times New Roman"/>
+        </w:rPr>
+        <w:t xml:space="preserve">besagt der grüne Punkt lediglich, dass </w:t>
+      </w:r>
+      <w:r>
+        <w:rPr>
+          <w:rFonts w:cs="Times New Roman"/>
+        </w:rPr>
+        <w:t xml:space="preserve">der Hersteller die Pflichten der </w:t>
       </w:r>
       <w:proofErr w:type="spellStart"/>
       <w:r>
         <w:rPr>
-          <w:szCs w:val="20"/>
-        </w:rPr>
-        <w:t>Joghurtbecher</w:t>
+          <w:rFonts w:cs="Times New Roman"/>
+        </w:rPr>
+        <w:t>Verpackungsverordung</w:t>
       </w:r>
       <w:proofErr w:type="spellEnd"/>
       <w:r>
         <w:rPr>
-          <w:szCs w:val="20"/>
-        </w:rPr>
-        <w:t xml:space="preserve"> nicht extra ausgespült werden, bevor er in die Tonne kommt</w:t>
-      </w:r>
-      <w:r>
-        <w:rPr>
-          <w:szCs w:val="20"/>
-        </w:rPr>
-        <w:t>. Es reicht wenn er löffelrein</w:t>
-      </w:r>
-      <w:r>
-        <w:rPr>
-          <w:szCs w:val="20"/>
-        </w:rPr>
-        <w:t xml:space="preserve"> ist</w:t>
-      </w:r>
-      <w:r>
-        <w:rPr>
-          <w:szCs w:val="20"/>
+          <w:rFonts w:cs="Times New Roman"/>
+        </w:rPr>
+        <w:t xml:space="preserve"> erfüllt hat, indem er sich an einem </w:t>
+      </w:r>
+      <w:commentRangeStart w:id="4"/>
+      <w:r>
+        <w:rPr>
+          <w:rFonts w:cs="Times New Roman"/>
+        </w:rPr>
+        <w:t>dualen System</w:t>
+      </w:r>
+      <w:r>
+        <w:rPr>
+          <w:rFonts w:cs="Times New Roman"/>
         </w:rPr>
         <w:t xml:space="preserve"> </w:t>
       </w:r>
-      <w:r>
-        <w:rPr>
-          <w:szCs w:val="20"/>
-        </w:rPr>
-        <w:t>[2</w:t>
-      </w:r>
-      <w:r>
-        <w:rPr>
-          <w:szCs w:val="20"/>
-        </w:rPr>
-        <w:t>]</w:t>
-      </w:r>
-      <w:r>
-        <w:rPr>
-          <w:szCs w:val="20"/>
-        </w:rPr>
-        <w:t>.</w:t>
-      </w:r>
-    </w:p>
-    <w:p>
-      <w:pPr>
-        <w:pStyle w:val="berschrift2"/>
-      </w:pPr>
-      <w:bookmarkStart w:id="3" w:name="_Toc7356791"/>
-      <w:r>
-        <w:t>Motivation</w:t>
-      </w:r>
-      <w:bookmarkEnd w:id="3"/>
-    </w:p>
-    <w:p>
-      <w:pPr>
-        <w:spacing w:after="0"/>
+      <w:commentRangeEnd w:id="4"/>
+      <w:r>
+        <w:rPr>
+          <w:rStyle w:val="Kommentarzeichen"/>
+        </w:rPr>
+        <w:commentReference w:id="4"/>
+      </w:r>
+      <w:r>
         <w:rPr>
           <w:rFonts w:cs="Times New Roman"/>
         </w:rPr>
-      </w:pPr>
+        <w:t xml:space="preserve">(wie z.B. Der grüne Punkt, </w:t>
+      </w:r>
+      <w:proofErr w:type="spellStart"/>
       <w:r>
         <w:rPr>
           <w:rFonts w:cs="Times New Roman"/>
         </w:rPr>
-        <w:t>In</w:t>
-      </w:r>
+        <w:t>Landbell</w:t>
+      </w:r>
+      <w:proofErr w:type="spellEnd"/>
       <w:r>
         <w:rPr>
           <w:rFonts w:cs="Times New Roman"/>
         </w:rPr>
-        <w:t xml:space="preserve"> der Grundschule wurde</w:t>
-      </w:r>
+        <w:t xml:space="preserve">, </w:t>
+      </w:r>
+      <w:proofErr w:type="spellStart"/>
       <w:r>
         <w:rPr>
           <w:rFonts w:cs="Times New Roman"/>
         </w:rPr>
-        <w:t xml:space="preserve"> mir</w:t>
-      </w:r>
+        <w:t>BellandVision</w:t>
+      </w:r>
+      <w:proofErr w:type="spellEnd"/>
       <w:r>
         <w:rPr>
           <w:rFonts w:cs="Times New Roman"/>
         </w:rPr>
-        <w:t xml:space="preserve"> noch erklärt, dass alle Verpackungen mit grünem Punkt in die gelbe Tonne kommen würden. Dabei </w:t>
-      </w:r>
-      <w:r>
-        <w:rPr>
-          <w:rFonts w:cs="Times New Roman"/>
-        </w:rPr>
-        <w:t xml:space="preserve">besagt der grüne Punkt lediglich, dass </w:t>
-      </w:r>
-      <w:r>
-        <w:rPr>
-          <w:rFonts w:cs="Times New Roman"/>
-        </w:rPr>
-        <w:t xml:space="preserve">der Hersteller die Pflichten der </w:t>
-      </w:r>
-      <w:proofErr w:type="spellStart"/>
-      <w:r>
-        <w:rPr>
-          <w:rFonts w:cs="Times New Roman"/>
-        </w:rPr>
-        <w:t>Verpackungsverordung</w:t>
-      </w:r>
-      <w:proofErr w:type="spellEnd"/>
-      <w:r>
-        <w:rPr>
-          <w:rFonts w:cs="Times New Roman"/>
-        </w:rPr>
-        <w:t xml:space="preserve"> erfüllt hat, indem er sich an einem </w:t>
-      </w:r>
-      <w:commentRangeStart w:id="4"/>
-      <w:r>
-        <w:rPr>
-          <w:rFonts w:cs="Times New Roman"/>
-        </w:rPr>
-        <w:t>dualen System</w:t>
-      </w:r>
-      <w:r>
-        <w:rPr>
-          <w:rFonts w:cs="Times New Roman"/>
-        </w:rPr>
-        <w:t xml:space="preserve"> </w:t>
-      </w:r>
-      <w:commentRangeEnd w:id="4"/>
-      <w:r>
-        <w:rPr>
-          <w:rStyle w:val="Kommentarzeichen"/>
-        </w:rPr>
-        <w:commentReference w:id="4"/>
-      </w:r>
-      <w:r>
-        <w:rPr>
-          <w:rFonts w:cs="Times New Roman"/>
-        </w:rPr>
-        <w:t xml:space="preserve">(wie z.B. Der grüne Punkt, </w:t>
-      </w:r>
-      <w:proofErr w:type="spellStart"/>
-      <w:r>
-        <w:rPr>
-          <w:rFonts w:cs="Times New Roman"/>
-        </w:rPr>
-        <w:t>Landbell</w:t>
-      </w:r>
-      <w:proofErr w:type="spellEnd"/>
-      <w:r>
-        <w:rPr>
-          <w:rFonts w:cs="Times New Roman"/>
-        </w:rPr>
-        <w:t xml:space="preserve">, BellandVision oder </w:t>
-      </w:r>
-      <w:proofErr w:type="spellStart"/>
-      <w:r>
-        <w:rPr>
-          <w:rFonts w:cs="Times New Roman"/>
-        </w:rPr>
-        <w:t>Interseroh</w:t>
-      </w:r>
-      <w:proofErr w:type="spellEnd"/>
-      <w:r>
-        <w:rPr>
-          <w:rFonts w:cs="Times New Roman"/>
-        </w:rPr>
-        <w:t>)</w:t>
+        <w:t xml:space="preserve"> oder Interseroh)</w:t>
       </w:r>
       <w:r>
         <w:rPr>
@@ -4555,70 +4501,70 @@
     </w:p>
     <w:p>
       <w:r>
+        <w:t xml:space="preserve">Nun schwankt </w:t>
+      </w:r>
+      <w:r>
+        <w:t>aber</w:t>
+      </w:r>
+      <w:r>
+        <w:t xml:space="preserve"> die </w:t>
+      </w:r>
+      <w:r>
+        <w:t>Qualität der Mülltrennung</w:t>
+      </w:r>
+      <w:r>
+        <w:t xml:space="preserve"> in privaten Haushalten</w:t>
+      </w:r>
+      <w:r>
+        <w:t xml:space="preserve"> </w:t>
+      </w:r>
+      <w:r>
+        <w:t xml:space="preserve">je nach Region. </w:t>
+      </w:r>
+      <w:r>
+        <w:t xml:space="preserve">Es gibt </w:t>
+      </w:r>
+      <w:r>
+        <w:t>Gebiete</w:t>
+      </w:r>
+      <w:r>
+        <w:t>, in denen die Quote der Fehlwürfe bei bis zu 60% liegt.</w:t>
+      </w:r>
+      <w:r>
+        <w:t xml:space="preserve"> Selbst modernste Sortieranlagen können diese Quote nicht ausreichend korrigieren.</w:t>
+      </w:r>
+      <w:r>
+        <w:t xml:space="preserve"> </w:t>
+      </w:r>
+      <w:r>
+        <w:t xml:space="preserve">Der </w:t>
+      </w:r>
+      <w:r>
+        <w:rPr>
+          <w:i/>
+        </w:rPr>
+        <w:t>Bundesverband Sekundärrohstoffe und Entsorgung</w:t>
+      </w:r>
+      <w:r>
+        <w:t xml:space="preserve"> </w:t>
+      </w:r>
+      <w:r>
+        <w:t xml:space="preserve"> kritisiert </w:t>
+      </w:r>
+      <w:r>
+        <w:t>die Kommunikation der duale</w:t>
+      </w:r>
+      <w:r>
+        <w:t>n Systeme und der Kommunen [6</w:t>
+      </w:r>
+      <w:r>
+        <w:t xml:space="preserve">]. </w:t>
+      </w:r>
+    </w:p>
+    <w:p>
+      <w:commentRangeStart w:id="6"/>
+      <w:r>
         <w:lastRenderedPageBreak/>
-        <w:t xml:space="preserve">Nun schwankt </w:t>
-      </w:r>
-      <w:r>
-        <w:t>aber</w:t>
-      </w:r>
-      <w:r>
-        <w:t xml:space="preserve"> die </w:t>
-      </w:r>
-      <w:r>
-        <w:t>Qualität der Mülltrennung</w:t>
-      </w:r>
-      <w:r>
-        <w:t xml:space="preserve"> in privaten Haushalten</w:t>
-      </w:r>
-      <w:r>
-        <w:t xml:space="preserve"> </w:t>
-      </w:r>
-      <w:r>
-        <w:t xml:space="preserve">je nach Region. </w:t>
-      </w:r>
-      <w:r>
-        <w:t xml:space="preserve">Es gibt </w:t>
-      </w:r>
-      <w:r>
-        <w:t>Gebiete</w:t>
-      </w:r>
-      <w:r>
-        <w:t>, in denen die Quote der Fehlwürfe bei bis zu 60% liegt.</w:t>
-      </w:r>
-      <w:r>
-        <w:t xml:space="preserve"> Selbst modernste Sortieranlagen können diese Quote nicht ausreichend korrigieren.</w:t>
-      </w:r>
-      <w:r>
-        <w:t xml:space="preserve"> </w:t>
-      </w:r>
-      <w:r>
-        <w:t xml:space="preserve">Der </w:t>
-      </w:r>
-      <w:r>
-        <w:rPr>
-          <w:i/>
-        </w:rPr>
-        <w:t>Bundesverband Sekundärrohstoffe und Entsorgung</w:t>
-      </w:r>
-      <w:r>
-        <w:t xml:space="preserve"> </w:t>
-      </w:r>
-      <w:r>
-        <w:t xml:space="preserve"> kritisiert </w:t>
-      </w:r>
-      <w:r>
-        <w:t>die Kommunikation der duale</w:t>
-      </w:r>
-      <w:r>
-        <w:t>n Systeme und der Kommunen [6</w:t>
-      </w:r>
-      <w:r>
-        <w:t xml:space="preserve">]. </w:t>
-      </w:r>
-    </w:p>
-    <w:p>
-      <w:commentRangeStart w:id="6"/>
-      <w:r>
         <w:t xml:space="preserve">Somit bietet sich eine </w:t>
       </w:r>
       <w:r>
@@ -4720,90 +4666,50 @@
         </w:rPr>
       </w:pPr>
       <w:r>
-        <w:t xml:space="preserve">Es soll eine </w:t>
+        <w:t>Es soll eine Android App als Prototyp entwickelt werde</w:t>
+      </w:r>
+      <w:r>
+        <w:t>n.</w:t>
+      </w:r>
+      <w:r>
+        <w:t xml:space="preserve"> Dieser soll in erster Linie die Achtsamkeit auf das richtige Mülltrennen lenken und die Kommunikation in dieser Domäne verbessern. Bei  größerem Erfolg könnte diese App dazu beitragen die Recyclingquote zu erhöh</w:t>
+      </w:r>
+      <w:r>
+        <w:t>en.</w:t>
+      </w:r>
+      <w:r>
+        <w:t xml:space="preserve"> </w:t>
+      </w:r>
+    </w:p>
+    <w:p>
+      <w:r>
+        <w:t xml:space="preserve">Zunächst wird </w:t>
+      </w:r>
+      <w:r>
+        <w:t>noch weiter recherchiert, um den Markt</w:t>
+      </w:r>
+      <w:r>
+        <w:t xml:space="preserve"> </w:t>
+      </w:r>
+      <w:r>
+        <w:t xml:space="preserve"> und das richtige Mülltrennen</w:t>
+      </w:r>
+      <w:r>
+        <w:rPr>
+          <w:color w:val="FF0000"/>
+        </w:rPr>
+        <w:t xml:space="preserve"> besser zu verstehen</w:t>
+      </w:r>
+      <w:r>
+        <w:t xml:space="preserve">. Danach folgt eine kurze Konzeption, in der Lösungsansätze diskutiert werden, Proofs </w:t>
       </w:r>
       <w:proofErr w:type="spellStart"/>
       <w:r>
-        <w:t>Android</w:t>
+        <w:t>of</w:t>
       </w:r>
       <w:proofErr w:type="spellEnd"/>
       <w:r>
-        <w:t xml:space="preserve"> </w:t>
-      </w:r>
-      <w:proofErr w:type="spellStart"/>
-      <w:r>
-        <w:t>App</w:t>
-      </w:r>
-      <w:proofErr w:type="spellEnd"/>
-      <w:r>
-        <w:t xml:space="preserve"> als Prototyp entwickelt werde</w:t>
-      </w:r>
-      <w:r>
-        <w:t>n.</w:t>
-      </w:r>
-      <w:r>
-        <w:t xml:space="preserve"> Dieser soll in erster Linie die Achtsamkeit auf das richtige Mülltrennen lenken und die Kommunikation in dieser Domäne verbessern. Bei  größerem Erfolg könnte diese </w:t>
-      </w:r>
-      <w:proofErr w:type="spellStart"/>
-      <w:r>
-        <w:t>App</w:t>
-      </w:r>
-      <w:proofErr w:type="spellEnd"/>
-      <w:r>
-        <w:t xml:space="preserve"> dazu beitragen die Recyclingquote zu erhöh</w:t>
-      </w:r>
-      <w:r>
-        <w:t>en.</w:t>
-      </w:r>
-      <w:r>
-        <w:t xml:space="preserve"> </w:t>
-      </w:r>
-    </w:p>
-    <w:p>
-      <w:r>
-        <w:t xml:space="preserve">Zunächst wird </w:t>
-      </w:r>
-      <w:r>
-        <w:t>noch weiter recherchiert, um den Markt</w:t>
-      </w:r>
-      <w:r>
-        <w:t xml:space="preserve"> </w:t>
-      </w:r>
-      <w:r>
-        <w:t xml:space="preserve"> und das richtige Mülltrennen</w:t>
-      </w:r>
-      <w:r>
-        <w:rPr>
-          <w:color w:val="FF0000"/>
-        </w:rPr>
-        <w:t xml:space="preserve"> besser zu verstehen</w:t>
-      </w:r>
-      <w:r>
-        <w:t xml:space="preserve">. Danach folgt eine kurze Konzeption, in der Lösungsansätze diskutiert werden, </w:t>
-      </w:r>
-      <w:proofErr w:type="spellStart"/>
-      <w:r>
-        <w:t>Proofs</w:t>
-      </w:r>
-      <w:proofErr w:type="spellEnd"/>
-      <w:r>
-        <w:t xml:space="preserve"> </w:t>
-      </w:r>
-      <w:proofErr w:type="spellStart"/>
-      <w:r>
-        <w:t>of</w:t>
-      </w:r>
-      <w:proofErr w:type="spellEnd"/>
-      <w:r>
-        <w:t xml:space="preserve"> </w:t>
-      </w:r>
-      <w:proofErr w:type="spellStart"/>
-      <w:r>
-        <w:t>Concept</w:t>
-      </w:r>
-      <w:proofErr w:type="spellEnd"/>
-      <w:r>
-        <w:t xml:space="preserve"> erstellt werden, </w:t>
+        <w:t xml:space="preserve"> Concept erstellt werden, </w:t>
       </w:r>
       <w:r>
         <w:t>Anforderungen</w:t>
@@ -4872,19 +4778,60 @@
         <w:t xml:space="preserve">Bekannt war mir als Barcode Scanner bereits </w:t>
       </w:r>
       <w:r>
-        <w:t xml:space="preserve">die </w:t>
+        <w:t xml:space="preserve">die App </w:t>
+      </w:r>
+      <w:r>
+        <w:t xml:space="preserve"> </w:t>
       </w:r>
       <w:proofErr w:type="spellStart"/>
       <w:r>
-        <w:t>App</w:t>
+        <w:rPr>
+          <w:i/>
+        </w:rPr>
+        <w:t>Barcoo</w:t>
       </w:r>
       <w:proofErr w:type="spellEnd"/>
       <w:r>
+        <w:rPr>
+          <w:i/>
+        </w:rPr>
         <w:t xml:space="preserve"> </w:t>
       </w:r>
       <w:r>
+        <w:t>[7]</w:t>
+      </w:r>
+      <w:r>
+        <w:t xml:space="preserve">. Hier bekommt </w:t>
+      </w:r>
+      <w:r>
+        <w:t>der Benutzer</w:t>
+      </w:r>
+      <w:r>
+        <w:t xml:space="preserve"> Informationen zum Preis, Bewertungen, Produktbild, Beschreibungen und Nährwertangaben mit „Lebensmittel-Ampel“.  Vollständig sind die Produktportfolios jedoch nicht. Außerdem gibt es auch keine Informationen zur Verpackung und die App ist eher auf Preisvergleich spezialisiert. </w:t>
+      </w:r>
+    </w:p>
+    <w:p>
+      <w:r>
+        <w:t xml:space="preserve">Das Konkurrenzprodukt </w:t>
+      </w:r>
+      <w:r>
+        <w:rPr>
+          <w:i/>
+        </w:rPr>
+        <w:t>CodeCheck</w:t>
+      </w:r>
+      <w:r>
         <w:t xml:space="preserve"> </w:t>
       </w:r>
+      <w:r>
+        <w:t xml:space="preserve">[8] </w:t>
+      </w:r>
+      <w:r>
+        <w:t>ist dagegen vollständiger und setzt den Fokus auf gesunde und nachhaltige Produkte. Auch hier finden sich dieselben Produktinformationen</w:t>
+      </w:r>
+      <w:r>
+        <w:t xml:space="preserve"> wie bei </w:t>
+      </w:r>
       <w:proofErr w:type="spellStart"/>
       <w:r>
         <w:rPr>
@@ -4894,236 +4841,145 @@
       </w:r>
       <w:proofErr w:type="spellEnd"/>
       <w:r>
+        <w:t xml:space="preserve"> wieder. Informationen zur Verpackung fehlen </w:t>
+      </w:r>
+      <w:r>
+        <w:t xml:space="preserve">jedoch </w:t>
+      </w:r>
+      <w:r>
+        <w:t>auch hier.</w:t>
+      </w:r>
+    </w:p>
+    <w:p>
+      <w:pPr>
+        <w:pStyle w:val="berschrift3"/>
+      </w:pPr>
+      <w:bookmarkStart w:id="12" w:name="_Toc7356798"/>
+      <w:r>
+        <w:t>Apps zur Mülltrennung</w:t>
+      </w:r>
+      <w:bookmarkEnd w:id="12"/>
+    </w:p>
+    <w:p>
+      <w:r>
+        <w:t>Bei der Recherche nach einer App, die</w:t>
+      </w:r>
+      <w:commentRangeStart w:id="13"/>
+      <w:r>
+        <w:t xml:space="preserve"> </w:t>
+      </w:r>
+      <w:r>
+        <w:t>dem oben beschriebenen Lösungsansatz</w:t>
+      </w:r>
+      <w:r>
+        <w:t xml:space="preserve"> entspricht</w:t>
+      </w:r>
+      <w:commentRangeEnd w:id="13"/>
+      <w:r>
+        <w:rPr>
+          <w:rStyle w:val="Kommentarzeichen"/>
+        </w:rPr>
+        <w:commentReference w:id="13"/>
+      </w:r>
+      <w:r>
+        <w:t xml:space="preserve">, </w:t>
+      </w:r>
+      <w:r>
+        <w:t>wurde</w:t>
+      </w:r>
+      <w:r>
+        <w:t xml:space="preserve"> </w:t>
+      </w:r>
+      <w:r>
         <w:rPr>
           <w:i/>
         </w:rPr>
+        <w:t xml:space="preserve">Junker per la </w:t>
+      </w:r>
+      <w:proofErr w:type="spellStart"/>
+      <w:r>
+        <w:rPr>
+          <w:i/>
+        </w:rPr>
+        <w:t>differenziata</w:t>
+      </w:r>
+      <w:proofErr w:type="spellEnd"/>
+      <w:r>
+        <w:t xml:space="preserve"> ge</w:t>
+      </w:r>
+      <w:r>
+        <w:t>funden</w:t>
+      </w:r>
+      <w:r>
+        <w:t xml:space="preserve"> [9]</w:t>
+      </w:r>
+      <w:r>
+        <w:t xml:space="preserve">. </w:t>
+      </w:r>
+      <w:r>
+        <w:t>D</w:t>
+      </w:r>
+      <w:r>
+        <w:t>iese App</w:t>
+      </w:r>
+      <w:r>
+        <w:t xml:space="preserve"> ist</w:t>
+      </w:r>
+      <w:r>
+        <w:t xml:space="preserve"> für Italien bestimmt und erkennt daher nicht jedes Produkt, das es in Deutschland zu kaufen gibt. Das Ergebnis ist eine Liste der Verpackungsbestandteile, mit jeweiliger Tonne und einem Piktogramm. </w:t>
+      </w:r>
+      <w:r>
+        <w:t>Außerdem gibt es die Möglich</w:t>
+      </w:r>
+      <w:r>
+        <w:t>keit Suchbegriffe einzugeben oder</w:t>
+      </w:r>
+      <w:r>
+        <w:t xml:space="preserve"> die richtige Mülltrennung anhand des Recycling Codes (z.B. kleines Dreieck mit Nummer und Kürzel) herauszufinden. Dies sind Funktionen, die man bei der Konzeption beachten sollte. </w:t>
+      </w:r>
+    </w:p>
+    <w:p>
+      <w:r>
+        <w:t xml:space="preserve">Weitere Apps, die sich auf das Mülltrennen beziehen, richten sich meist an Kinder und sind spielerisch. Beispielsweise </w:t>
+      </w:r>
+      <w:r>
+        <w:t xml:space="preserve">das Memory Spiel </w:t>
+      </w:r>
+      <w:r>
+        <w:rPr>
+          <w:i/>
+        </w:rPr>
+        <w:t>Abfall Memo</w:t>
+      </w:r>
+      <w:r>
+        <w:rPr>
+          <w:i/>
+        </w:rPr>
         <w:t xml:space="preserve"> </w:t>
       </w:r>
       <w:r>
-        <w:t>[7]</w:t>
-      </w:r>
-      <w:r>
-        <w:t xml:space="preserve">. Hier bekommt </w:t>
-      </w:r>
-      <w:r>
-        <w:t>der Benutzer</w:t>
-      </w:r>
-      <w:r>
-        <w:t xml:space="preserve"> Informationen zum Preis, Bewertungen, Produktbild, Beschreibungen und Nährwertangaben mit „Lebensmittel-Ampel“.  Vollständig sind die Produktportfolios jedoch nicht. Außerdem gibt es auch keine Informationen zur Verpackung und die </w:t>
-      </w:r>
-      <w:proofErr w:type="spellStart"/>
-      <w:r>
-        <w:t>App</w:t>
-      </w:r>
-      <w:proofErr w:type="spellEnd"/>
-      <w:r>
-        <w:t xml:space="preserve"> ist eher auf Preisvergleich spezialisiert. </w:t>
-      </w:r>
-    </w:p>
-    <w:p>
-      <w:r>
-        <w:t xml:space="preserve">Das Konkurrenzprodukt </w:t>
+        <w:t>[10]</w:t>
       </w:r>
       <w:r>
         <w:rPr>
           <w:i/>
         </w:rPr>
-        <w:t>CodeCheck</w:t>
+        <w:t>.</w:t>
+      </w:r>
+      <w:r>
+        <w:t xml:space="preserve"> Nachdem man ein passendes</w:t>
+      </w:r>
+      <w:r>
+        <w:t xml:space="preserve"> Paar gefunden hat, muss man den</w:t>
       </w:r>
       <w:r>
         <w:t xml:space="preserve"> </w:t>
       </w:r>
       <w:r>
-        <w:t xml:space="preserve">[8] </w:t>
-      </w:r>
-      <w:r>
-        <w:t>ist dagegen vollständiger und setzt den Fokus auf gesunde und nachhaltige Produkte. Auch hier finden sich dieselben Produktinformationen</w:t>
-      </w:r>
-      <w:r>
-        <w:t xml:space="preserve"> wie bei </w:t>
-      </w:r>
-      <w:proofErr w:type="spellStart"/>
-      <w:r>
-        <w:rPr>
-          <w:i/>
-        </w:rPr>
-        <w:t>Barcoo</w:t>
-      </w:r>
-      <w:proofErr w:type="spellEnd"/>
-      <w:r>
-        <w:t xml:space="preserve"> wieder. Informationen zur Verpackung fehlen </w:t>
-      </w:r>
-      <w:r>
-        <w:t xml:space="preserve">jedoch </w:t>
-      </w:r>
-      <w:r>
-        <w:t>auch hier.</w:t>
-      </w:r>
-    </w:p>
-    <w:p>
-      <w:pPr>
-        <w:pStyle w:val="berschrift3"/>
-      </w:pPr>
-      <w:bookmarkStart w:id="12" w:name="_Toc7356798"/>
-      <w:proofErr w:type="spellStart"/>
-      <w:r>
-        <w:t>Apps</w:t>
-      </w:r>
-      <w:proofErr w:type="spellEnd"/>
-      <w:r>
-        <w:t xml:space="preserve"> zur Mülltrennung</w:t>
-      </w:r>
-      <w:bookmarkEnd w:id="12"/>
-    </w:p>
-    <w:p>
-      <w:r>
-        <w:t xml:space="preserve">Bei der Recherche nach einer </w:t>
-      </w:r>
-      <w:proofErr w:type="spellStart"/>
-      <w:r>
-        <w:t>App</w:t>
-      </w:r>
-      <w:proofErr w:type="spellEnd"/>
-      <w:r>
-        <w:t>, die</w:t>
-      </w:r>
-      <w:commentRangeStart w:id="13"/>
-      <w:r>
-        <w:t xml:space="preserve"> </w:t>
-      </w:r>
-      <w:r>
-        <w:t>dem oben beschriebenen Lösungsansatz</w:t>
-      </w:r>
-      <w:r>
-        <w:t xml:space="preserve"> entspricht</w:t>
-      </w:r>
-      <w:commentRangeEnd w:id="13"/>
-      <w:r>
-        <w:rPr>
-          <w:rStyle w:val="Kommentarzeichen"/>
-        </w:rPr>
-        <w:commentReference w:id="13"/>
-      </w:r>
-      <w:r>
-        <w:t xml:space="preserve">, </w:t>
-      </w:r>
-      <w:r>
-        <w:t>wurde</w:t>
-      </w:r>
-      <w:r>
-        <w:t xml:space="preserve"> </w:t>
-      </w:r>
-      <w:r>
-        <w:rPr>
-          <w:i/>
-        </w:rPr>
-        <w:t xml:space="preserve">Junker per la </w:t>
-      </w:r>
-      <w:proofErr w:type="spellStart"/>
-      <w:r>
-        <w:rPr>
-          <w:i/>
-        </w:rPr>
-        <w:t>differenziata</w:t>
-      </w:r>
-      <w:proofErr w:type="spellEnd"/>
-      <w:r>
-        <w:t xml:space="preserve"> ge</w:t>
-      </w:r>
-      <w:r>
-        <w:t>funden</w:t>
-      </w:r>
-      <w:r>
-        <w:t xml:space="preserve"> [9]</w:t>
-      </w:r>
-      <w:r>
-        <w:t xml:space="preserve">. </w:t>
-      </w:r>
-      <w:r>
-        <w:t>D</w:t>
-      </w:r>
-      <w:r>
-        <w:t xml:space="preserve">iese </w:t>
-      </w:r>
-      <w:proofErr w:type="spellStart"/>
-      <w:r>
-        <w:t>App</w:t>
-      </w:r>
-      <w:proofErr w:type="spellEnd"/>
-      <w:r>
-        <w:t xml:space="preserve"> ist</w:t>
-      </w:r>
-      <w:r>
-        <w:t xml:space="preserve"> für Italien bestimmt und erkennt daher nicht jedes Produkt, das es in Deutschland zu kaufen gibt. Das Ergebnis ist eine Liste der Verpackungsbestandteile, mit jeweiliger Tonne und einem Piktogramm. </w:t>
-      </w:r>
-      <w:r>
-        <w:t>Außerdem gibt es die Möglich</w:t>
-      </w:r>
-      <w:r>
-        <w:t>keit Suchbegriffe einzugeben oder</w:t>
-      </w:r>
-      <w:r>
-        <w:t xml:space="preserve"> die richtige Mülltrennung anhand des Recycling Codes (z.B. kleines Dreieck mit Nummer und Kürzel) herauszufinden. Dies sind Funktionen, die man bei der Konzeption beachten sollte. </w:t>
-      </w:r>
-    </w:p>
-    <w:p>
-      <w:r>
-        <w:t xml:space="preserve">Weitere </w:t>
-      </w:r>
-      <w:proofErr w:type="spellStart"/>
-      <w:r>
-        <w:t>Apps</w:t>
-      </w:r>
-      <w:proofErr w:type="spellEnd"/>
-      <w:r>
-        <w:t xml:space="preserve">, die sich auf das Mülltrennen beziehen, richten sich meist an Kinder und sind spielerisch. Beispielsweise </w:t>
-      </w:r>
-      <w:r>
-        <w:t xml:space="preserve">das Memory Spiel </w:t>
-      </w:r>
-      <w:r>
-        <w:rPr>
-          <w:i/>
-        </w:rPr>
-        <w:t>Abfall Memo</w:t>
-      </w:r>
-      <w:r>
-        <w:rPr>
-          <w:i/>
-        </w:rPr>
-        <w:t xml:space="preserve"> </w:t>
-      </w:r>
-      <w:r>
-        <w:t>[10]</w:t>
-      </w:r>
-      <w:r>
-        <w:rPr>
-          <w:i/>
-        </w:rPr>
-        <w:t>.</w:t>
-      </w:r>
-      <w:r>
-        <w:t xml:space="preserve"> Nachdem man ein passendes</w:t>
-      </w:r>
-      <w:r>
-        <w:t xml:space="preserve"> Paar gefunden hat, muss man den</w:t>
-      </w:r>
-      <w:r>
-        <w:t xml:space="preserve"> </w:t>
-      </w:r>
-      <w:r>
         <w:t>abgebildeten Müll der r</w:t>
       </w:r>
       <w:r>
-        <w:t xml:space="preserve">ichtigen Tonne zuweisen und bekommt Bonuspunkte. Solche </w:t>
-      </w:r>
-      <w:proofErr w:type="spellStart"/>
-      <w:r>
-        <w:t>Apps</w:t>
-      </w:r>
-      <w:proofErr w:type="spellEnd"/>
-      <w:r>
-        <w:t xml:space="preserve"> eignen sich gut, um Kindern das Mülltrennen grundlegend beizubringen. Spezielle Fälle der Mülltrennung werden jedoch nicht betrachtet. </w:t>
+        <w:t xml:space="preserve">ichtigen Tonne zuweisen und bekommt Bonuspunkte. Solche Apps eignen sich gut, um Kindern das Mülltrennen grundlegend beizubringen. Spezielle Fälle der Mülltrennung werden jedoch nicht betrachtet. </w:t>
       </w:r>
     </w:p>
     <w:p>
@@ -5171,15 +5027,7 @@
         <w:t xml:space="preserve">Marke, </w:t>
       </w:r>
       <w:r>
-        <w:t xml:space="preserve">Kategorie und im Idealfall Verpackungsinformationen </w:t>
-      </w:r>
-      <w:proofErr w:type="gramStart"/>
-      <w:r>
-        <w:t>enthält</w:t>
-      </w:r>
-      <w:proofErr w:type="gramEnd"/>
-      <w:r>
-        <w:t xml:space="preserve">. </w:t>
+        <w:t xml:space="preserve">Kategorie und im Idealfall Verpackungsinformationen enthält. </w:t>
       </w:r>
     </w:p>
     <w:p>
@@ -5516,18 +5364,10 @@
         <w:t xml:space="preserve">In meinem persönlichen Umfeld kamen noch die Fragen auf, wie genau Hackfleisch Verpackungen getrennt werden sollten und ob der </w:t>
       </w:r>
       <w:r>
-        <w:t xml:space="preserve">Deckel von Tetra </w:t>
-      </w:r>
-      <w:proofErr w:type="spellStart"/>
-      <w:r>
-        <w:t>Pa</w:t>
-      </w:r>
-      <w:r>
-        <w:t>ks</w:t>
-      </w:r>
-      <w:proofErr w:type="spellEnd"/>
-      <w:r>
-        <w:t xml:space="preserve"> abgeschraubt werden sollte, weil im Allgemeinen P</w:t>
+        <w:t>Deckel von Tetra Pa</w:t>
+      </w:r>
+      <w:r>
+        <w:t>ks abgeschraubt werden sollte, weil im Allgemeinen P</w:t>
       </w:r>
       <w:r>
         <w:t>lastik von anderen Materialien und anderem Plastik</w:t>
@@ -5894,9 +5734,9 @@
     </w:p>
     <w:tbl>
       <w:tblPr>
-        <w:tblStyle w:val="Tabellengitternetz"/>
+        <w:tblStyle w:val="Tabellenraster"/>
         <w:tblW w:w="0" w:type="auto"/>
-        <w:tblLook w:val="04A0"/>
+        <w:tblLook w:val="04A0" w:firstRow="1" w:lastRow="0" w:firstColumn="1" w:lastColumn="0" w:noHBand="0" w:noVBand="1"/>
       </w:tblPr>
       <w:tblGrid>
         <w:gridCol w:w="2235"/>
@@ -6495,13 +6335,8 @@
         <w:br/>
       </w:r>
       <w:r>
-        <w:t xml:space="preserve">Der Deckel des Tetra </w:t>
-      </w:r>
-      <w:proofErr w:type="spellStart"/>
-      <w:r>
-        <w:t>Paks</w:t>
-      </w:r>
-      <w:proofErr w:type="spellEnd"/>
+        <w:t>Der Deckel des Tetra Paks</w:t>
+      </w:r>
       <w:r>
         <w:t xml:space="preserve"> soll laut </w:t>
       </w:r>
@@ -6901,31 +6736,15 @@
     </w:p>
     <w:p>
       <w:r>
-        <w:t xml:space="preserve">Diese Liste und Zuordnung zu Tonnen in </w:t>
+        <w:t xml:space="preserve">Diese Liste und Zuordnung zu Tonnen in App </w:t>
       </w:r>
       <w:proofErr w:type="spellStart"/>
       <w:r>
-        <w:t>App</w:t>
+        <w:t>hard</w:t>
       </w:r>
       <w:proofErr w:type="spellEnd"/>
       <w:r>
-        <w:t xml:space="preserve"> </w:t>
-      </w:r>
-      <w:proofErr w:type="spellStart"/>
-      <w:r>
-        <w:t>hard</w:t>
-      </w:r>
-      <w:proofErr w:type="spellEnd"/>
-      <w:r>
-        <w:t xml:space="preserve"> </w:t>
-      </w:r>
-      <w:proofErr w:type="spellStart"/>
-      <w:r>
-        <w:t>coden</w:t>
-      </w:r>
-      <w:proofErr w:type="spellEnd"/>
-      <w:r>
-        <w:t xml:space="preserve">. Keine Ladezeiten und verändert sich nicht häufig. </w:t>
+        <w:t xml:space="preserve"> coden. Keine Ladezeiten und verändert sich nicht häufig. </w:t>
       </w:r>
     </w:p>
     <w:p>
@@ -7019,15 +6838,7 @@
       </w:r>
       <w:proofErr w:type="spellEnd"/>
       <w:r>
-        <w:t xml:space="preserve"> </w:t>
-      </w:r>
-      <w:proofErr w:type="spellStart"/>
-      <w:r>
-        <w:t>Cloud</w:t>
-      </w:r>
-      <w:proofErr w:type="spellEnd"/>
-      <w:r>
-        <w:t xml:space="preserve"> </w:t>
+        <w:t xml:space="preserve"> Cloud </w:t>
       </w:r>
       <w:proofErr w:type="spellStart"/>
       <w:r>
@@ -7068,44 +6879,91 @@
       </w:r>
       <w:proofErr w:type="spellEnd"/>
       <w:r>
-        <w:t xml:space="preserve"> nicht zwangsweise nötig, da mit </w:t>
+        <w:t xml:space="preserve"> nicht zwangsweise nötig, da mit Android Java direkt auf die Datenh</w:t>
+      </w:r>
+      <w:r>
+        <w:t>altung zugegriffen werden kann</w:t>
+      </w:r>
+      <w:r>
+        <w:t xml:space="preserve"> </w:t>
+      </w:r>
+      <w:r>
+        <w:t>[20</w:t>
+      </w:r>
+      <w:r>
+        <w:t>]</w:t>
+      </w:r>
+      <w:r>
+        <w:t xml:space="preserve">. </w:t>
+      </w:r>
+      <w:r>
+        <w:t xml:space="preserve">Es besteht auch die Möglichkeit die Listen nach Attributen zu filtern, weshalb auf einen selbst aufgebauten Server verzichten werden kann. </w:t>
+      </w:r>
+      <w:r>
+        <w:t xml:space="preserve">Dies wird durch einen Proof </w:t>
       </w:r>
       <w:proofErr w:type="spellStart"/>
       <w:r>
-        <w:t>Android</w:t>
+        <w:t>Of</w:t>
       </w:r>
       <w:proofErr w:type="spellEnd"/>
       <w:r>
-        <w:t xml:space="preserve"> Java direkt auf die Datenh</w:t>
-      </w:r>
-      <w:r>
-        <w:t>altung zugegriffen werden kann</w:t>
-      </w:r>
-      <w:r>
-        <w:t xml:space="preserve"> </w:t>
-      </w:r>
-      <w:r>
-        <w:t>[20</w:t>
-      </w:r>
-      <w:r>
-        <w:t>]</w:t>
-      </w:r>
-      <w:r>
-        <w:t xml:space="preserve">. </w:t>
-      </w:r>
-      <w:r>
-        <w:t xml:space="preserve">Es besteht auch die Möglichkeit die Listen nach Attributen zu filtern, weshalb auf einen selbst aufgebauten Server verzichten werden kann. </w:t>
-      </w:r>
-      <w:r>
-        <w:t xml:space="preserve">Dies wird durch einen </w:t>
+        <w:t xml:space="preserve"> Concept vorher geprüft.</w:t>
+      </w:r>
+    </w:p>
+    <w:p>
+      <w:pPr>
+        <w:rPr>
+          <w:color w:val="FF0000"/>
+        </w:rPr>
+      </w:pPr>
+      <w:r>
+        <w:rPr>
+          <w:color w:val="FF0000"/>
+        </w:rPr>
+        <w:t>//Hier noch mehr über JSON Format und Schn</w:t>
+      </w:r>
+      <w:r>
+        <w:rPr>
+          <w:color w:val="FF0000"/>
+        </w:rPr>
+        <w:t xml:space="preserve">ittstellen… Diagramme und so…? </w:t>
+      </w:r>
+    </w:p>
+    <w:p>
+      <w:r>
+        <w:t xml:space="preserve">Welche Daten zw. </w:t>
       </w:r>
       <w:proofErr w:type="spellStart"/>
       <w:r>
-        <w:t>Proof</w:t>
+        <w:t>Firebase</w:t>
       </w:r>
       <w:proofErr w:type="spellEnd"/>
       <w:r>
-        <w:t xml:space="preserve"> </w:t>
+        <w:t xml:space="preserve"> und App </w:t>
+      </w:r>
+    </w:p>
+    <w:p>
+      <w:r>
+        <w:t>Wie Komponenten und Zuordnung abgebildet</w:t>
+      </w:r>
+    </w:p>
+    <w:p>
+      <w:pPr>
+        <w:spacing w:line="276" w:lineRule="auto"/>
+      </w:pPr>
+      <w:r>
+        <w:br w:type="page"/>
+      </w:r>
+    </w:p>
+    <w:p>
+      <w:pPr>
+        <w:pStyle w:val="berschrift2"/>
+      </w:pPr>
+      <w:bookmarkStart w:id="20" w:name="_Toc7356805"/>
+      <w:r>
+        <w:lastRenderedPageBreak/>
+        <w:t xml:space="preserve">Proofs </w:t>
       </w:r>
       <w:proofErr w:type="spellStart"/>
       <w:r>
@@ -7113,77 +6971,7 @@
       </w:r>
       <w:proofErr w:type="spellEnd"/>
       <w:r>
-        <w:t xml:space="preserve"> </w:t>
-      </w:r>
-      <w:proofErr w:type="spellStart"/>
-      <w:r>
-        <w:t>Concept</w:t>
-      </w:r>
-      <w:proofErr w:type="spellEnd"/>
-      <w:r>
-        <w:t xml:space="preserve"> vorher geprüft.</w:t>
-      </w:r>
-    </w:p>
-    <w:p>
-      <w:pPr>
-        <w:rPr>
-          <w:color w:val="FF0000"/>
-        </w:rPr>
-      </w:pPr>
-      <w:r>
-        <w:rPr>
-          <w:color w:val="FF0000"/>
-        </w:rPr>
-        <w:t>//Hier noch mehr über JSON Format und Schn</w:t>
-      </w:r>
-      <w:r>
-        <w:rPr>
-          <w:color w:val="FF0000"/>
-        </w:rPr>
-        <w:t xml:space="preserve">ittstellen… Diagramme und so…? </w:t>
-      </w:r>
-    </w:p>
-    <w:p>
-      <w:pPr>
-        <w:rPr>
-          <w:rFonts w:eastAsia="Times New Roman" w:cs="Times New Roman"/>
-          <w:b/>
-          <w:sz w:val="24"/>
-        </w:rPr>
-      </w:pPr>
-      <w:r>
-        <w:br w:type="page"/>
-      </w:r>
-    </w:p>
-    <w:p>
-      <w:pPr>
-        <w:pStyle w:val="berschrift2"/>
-      </w:pPr>
-      <w:bookmarkStart w:id="20" w:name="_Toc7356805"/>
-      <w:proofErr w:type="spellStart"/>
-      <w:r>
-        <w:lastRenderedPageBreak/>
-        <w:t>Proofs</w:t>
-      </w:r>
-      <w:proofErr w:type="spellEnd"/>
-      <w:r>
-        <w:t xml:space="preserve"> </w:t>
-      </w:r>
-      <w:proofErr w:type="spellStart"/>
-      <w:r>
-        <w:t>Of</w:t>
-      </w:r>
-      <w:proofErr w:type="spellEnd"/>
-      <w:r>
-        <w:t xml:space="preserve"> </w:t>
-      </w:r>
-      <w:proofErr w:type="spellStart"/>
-      <w:r>
-        <w:t>Concept</w:t>
-      </w:r>
-      <w:proofErr w:type="spellEnd"/>
-      <w:r>
-        <w:t xml:space="preserve"> (</w:t>
+        <w:t xml:space="preserve"> Concept (</w:t>
       </w:r>
       <w:proofErr w:type="spellStart"/>
       <w:r>
@@ -7252,29 +7040,7 @@
           <w:szCs w:val="20"/>
           <w:lang w:eastAsia="de-DE"/>
         </w:rPr>
-        <w:t xml:space="preserve">Um die EAN (…Nummer) aus einem Barcode entschlüsseln zu können, muss ein Barcode Scanner innerhalb der </w:t>
-      </w:r>
-      <w:proofErr w:type="spellStart"/>
-      <w:r>
-        <w:rPr>
-          <w:rFonts w:cs="Arial"/>
-          <w:color w:val="000000"/>
-          <w:sz w:val="20"/>
-          <w:szCs w:val="20"/>
-          <w:lang w:eastAsia="de-DE"/>
-        </w:rPr>
-        <w:t>App</w:t>
-      </w:r>
-      <w:proofErr w:type="spellEnd"/>
-      <w:r>
-        <w:rPr>
-          <w:rFonts w:cs="Arial"/>
-          <w:color w:val="000000"/>
-          <w:sz w:val="20"/>
-          <w:szCs w:val="20"/>
-          <w:lang w:eastAsia="de-DE"/>
-        </w:rPr>
-        <w:t xml:space="preserve"> implementiert werden.</w:t>
+        <w:t>Um die EAN (…Nummer) aus einem Barcode entschlüsseln zu können, muss ein Barcode Scanner innerhalb der App implementiert werden.</w:t>
       </w:r>
       <w:bookmarkEnd w:id="22"/>
       <w:r>
@@ -7587,55 +7353,101 @@
       </w:r>
       <w:proofErr w:type="spellEnd"/>
       <w:r>
-        <w:t xml:space="preserve"> </w:t>
+        <w:t xml:space="preserve"> Cloud </w:t>
       </w:r>
       <w:proofErr w:type="spellStart"/>
       <w:r>
-        <w:t>Cloud</w:t>
+        <w:t>Firestore</w:t>
       </w:r>
       <w:proofErr w:type="spellEnd"/>
       <w:r>
-        <w:t xml:space="preserve"> </w:t>
+        <w:t xml:space="preserve"> ohne eigene</w:t>
+      </w:r>
+      <w:r>
+        <w:t>n</w:t>
+      </w:r>
+      <w:r>
+        <w:t xml:space="preserve"> Server</w:t>
+      </w:r>
+      <w:bookmarkEnd w:id="23"/>
+    </w:p>
+    <w:p>
+      <w:pPr>
+        <w:rPr>
+          <w:szCs w:val="20"/>
+        </w:rPr>
+      </w:pPr>
+      <w:r>
+        <w:rPr>
+          <w:szCs w:val="20"/>
+        </w:rPr>
+        <w:t xml:space="preserve">Planung der Durchführung: </w:t>
+      </w:r>
+      <w:r>
+        <w:rPr>
+          <w:szCs w:val="20"/>
+        </w:rPr>
+        <w:br/>
+      </w:r>
+      <w:r>
+        <w:rPr>
+          <w:szCs w:val="20"/>
+        </w:rPr>
+        <w:t xml:space="preserve">Damit auf einen selbst aufgebauten Server verzichten werden kann, muss getestet werden, ob </w:t>
       </w:r>
       <w:proofErr w:type="spellStart"/>
       <w:r>
+        <w:rPr>
+          <w:szCs w:val="20"/>
+        </w:rPr>
+        <w:t>Firebase</w:t>
+      </w:r>
+      <w:proofErr w:type="spellEnd"/>
+      <w:r>
+        <w:rPr>
+          <w:szCs w:val="20"/>
+        </w:rPr>
+        <w:t xml:space="preserve"> Cloud </w:t>
+      </w:r>
+      <w:proofErr w:type="spellStart"/>
+      <w:r>
+        <w:rPr>
+          <w:szCs w:val="20"/>
+        </w:rPr>
         <w:t>Firestore</w:t>
       </w:r>
       <w:proofErr w:type="spellEnd"/>
       <w:r>
-        <w:t xml:space="preserve"> ohne eigene</w:t>
-      </w:r>
-      <w:r>
-        <w:t>n</w:t>
-      </w:r>
-      <w:r>
-        <w:t xml:space="preserve"> Server</w:t>
-      </w:r>
-      <w:bookmarkEnd w:id="23"/>
-    </w:p>
-    <w:p>
-      <w:pPr>
         <w:rPr>
           <w:szCs w:val="20"/>
         </w:rPr>
-      </w:pPr>
+        <w:t xml:space="preserve"> als Alternative alle benötigten Funktionen besitzt. </w:t>
+      </w:r>
       <w:r>
         <w:rPr>
           <w:szCs w:val="20"/>
         </w:rPr>
-        <w:t xml:space="preserve">Planung der Durchführung: </w:t>
+        <w:br/>
       </w:r>
       <w:r>
         <w:rPr>
           <w:szCs w:val="20"/>
         </w:rPr>
-        <w:br/>
-      </w:r>
+        <w:t xml:space="preserve">Zuerst muss ein </w:t>
+      </w:r>
+      <w:proofErr w:type="spellStart"/>
       <w:r>
         <w:rPr>
           <w:szCs w:val="20"/>
         </w:rPr>
-        <w:t xml:space="preserve">Damit auf einen selbst aufgebauten Server verzichten werden kann, muss getestet werden, ob </w:t>
+        <w:t>Firebase</w:t>
+      </w:r>
+      <w:proofErr w:type="spellEnd"/>
+      <w:r>
+        <w:rPr>
+          <w:szCs w:val="20"/>
+        </w:rPr>
+        <w:t xml:space="preserve"> Projekt angelegt werden und mit Android Studio verknüpft werden. Danach muss getestet werden, ob Daten aus dem </w:t>
       </w:r>
       <w:proofErr w:type="spellStart"/>
       <w:r>
@@ -7649,103 +7461,7 @@
         <w:rPr>
           <w:szCs w:val="20"/>
         </w:rPr>
-        <w:t xml:space="preserve"> </w:t>
-      </w:r>
-      <w:proofErr w:type="spellStart"/>
-      <w:r>
-        <w:rPr>
-          <w:szCs w:val="20"/>
-        </w:rPr>
-        <w:t>Cloud</w:t>
-      </w:r>
-      <w:proofErr w:type="spellEnd"/>
-      <w:r>
-        <w:rPr>
-          <w:szCs w:val="20"/>
-        </w:rPr>
-        <w:t xml:space="preserve"> </w:t>
-      </w:r>
-      <w:proofErr w:type="spellStart"/>
-      <w:r>
-        <w:rPr>
-          <w:szCs w:val="20"/>
-        </w:rPr>
-        <w:t>Firestore</w:t>
-      </w:r>
-      <w:proofErr w:type="spellEnd"/>
-      <w:r>
-        <w:rPr>
-          <w:szCs w:val="20"/>
-        </w:rPr>
-        <w:t xml:space="preserve"> als Alternative alle benötigten Funktionen besitzt. </w:t>
-      </w:r>
-      <w:r>
-        <w:rPr>
-          <w:szCs w:val="20"/>
-        </w:rPr>
-        <w:br/>
-      </w:r>
-      <w:r>
-        <w:rPr>
-          <w:szCs w:val="20"/>
-        </w:rPr>
-        <w:t xml:space="preserve">Zuerst muss ein </w:t>
-      </w:r>
-      <w:proofErr w:type="spellStart"/>
-      <w:r>
-        <w:rPr>
-          <w:szCs w:val="20"/>
-        </w:rPr>
-        <w:t>Firebase</w:t>
-      </w:r>
-      <w:proofErr w:type="spellEnd"/>
-      <w:r>
-        <w:rPr>
-          <w:szCs w:val="20"/>
-        </w:rPr>
-        <w:t xml:space="preserve"> Projekt angelegt werden und mit </w:t>
-      </w:r>
-      <w:proofErr w:type="spellStart"/>
-      <w:r>
-        <w:rPr>
-          <w:szCs w:val="20"/>
-        </w:rPr>
-        <w:t>Android</w:t>
-      </w:r>
-      <w:proofErr w:type="spellEnd"/>
-      <w:r>
-        <w:rPr>
-          <w:szCs w:val="20"/>
-        </w:rPr>
-        <w:t xml:space="preserve"> Studio verknüpft werden. Danach muss getestet werden, ob Daten aus dem </w:t>
-      </w:r>
-      <w:proofErr w:type="spellStart"/>
-      <w:r>
-        <w:rPr>
-          <w:szCs w:val="20"/>
-        </w:rPr>
-        <w:t>Firebase</w:t>
-      </w:r>
-      <w:proofErr w:type="spellEnd"/>
-      <w:r>
-        <w:rPr>
-          <w:szCs w:val="20"/>
-        </w:rPr>
-        <w:t xml:space="preserve"> Projekt in die </w:t>
-      </w:r>
-      <w:proofErr w:type="spellStart"/>
-      <w:r>
-        <w:rPr>
-          <w:szCs w:val="20"/>
-        </w:rPr>
-        <w:t>App</w:t>
-      </w:r>
-      <w:proofErr w:type="spellEnd"/>
-      <w:r>
-        <w:rPr>
-          <w:szCs w:val="20"/>
-        </w:rPr>
-        <w:t xml:space="preserve"> geladen werden können. </w:t>
+        <w:t xml:space="preserve"> Projekt in die App geladen werden können. </w:t>
       </w:r>
     </w:p>
     <w:p>
@@ -7779,15 +7495,7 @@
       </w:r>
       <w:proofErr w:type="spellEnd"/>
       <w:r>
-        <w:t xml:space="preserve"> Projekt wird erfolgreich mit </w:t>
-      </w:r>
-      <w:proofErr w:type="spellStart"/>
-      <w:r>
-        <w:t>Android</w:t>
-      </w:r>
-      <w:proofErr w:type="spellEnd"/>
-      <w:r>
-        <w:t xml:space="preserve"> Studio verknüpft. </w:t>
+        <w:t xml:space="preserve"> Projekt wird erfolgreich mit Android Studio verknüpft. </w:t>
       </w:r>
     </w:p>
     <w:p>
@@ -7851,21 +7559,7 @@
         <w:rPr>
           <w:szCs w:val="20"/>
         </w:rPr>
-        <w:t xml:space="preserve">Die Testdaten können in die </w:t>
-      </w:r>
-      <w:proofErr w:type="spellStart"/>
-      <w:r>
-        <w:rPr>
-          <w:szCs w:val="20"/>
-        </w:rPr>
-        <w:t>App</w:t>
-      </w:r>
-      <w:proofErr w:type="spellEnd"/>
-      <w:r>
-        <w:rPr>
-          <w:szCs w:val="20"/>
-        </w:rPr>
-        <w:t xml:space="preserve"> geladen werden und sind aktuell. </w:t>
+        <w:t xml:space="preserve">Die Testdaten können in die App geladen werden und sind aktuell. </w:t>
       </w:r>
     </w:p>
     <w:p>
@@ -7947,21 +7641,7 @@
         <w:rPr>
           <w:szCs w:val="20"/>
         </w:rPr>
-        <w:t xml:space="preserve">Die Testdaten können aus technischen Gründen nicht in die </w:t>
-      </w:r>
-      <w:proofErr w:type="spellStart"/>
-      <w:r>
-        <w:rPr>
-          <w:szCs w:val="20"/>
-        </w:rPr>
-        <w:t>App</w:t>
-      </w:r>
-      <w:proofErr w:type="spellEnd"/>
-      <w:r>
-        <w:rPr>
-          <w:szCs w:val="20"/>
-        </w:rPr>
-        <w:t xml:space="preserve"> geladen werden. </w:t>
+        <w:t xml:space="preserve">Die Testdaten können aus technischen Gründen nicht in die App geladen werden. </w:t>
       </w:r>
     </w:p>
     <w:p>
@@ -8041,7 +7721,7 @@
           <w:szCs w:val="20"/>
           <w:lang w:eastAsia="de-DE"/>
         </w:rPr>
-        <w:t xml:space="preserve"> </w:t>
+        <w:t xml:space="preserve"> Cloud </w:t>
       </w:r>
       <w:proofErr w:type="spellStart"/>
       <w:r>
@@ -8051,7 +7731,7 @@
           <w:szCs w:val="20"/>
           <w:lang w:eastAsia="de-DE"/>
         </w:rPr>
-        <w:t>Cloud</w:t>
+        <w:t>Firestore</w:t>
       </w:r>
       <w:proofErr w:type="spellEnd"/>
       <w:r>
@@ -8061,7 +7741,7 @@
           <w:szCs w:val="20"/>
           <w:lang w:eastAsia="de-DE"/>
         </w:rPr>
-        <w:t xml:space="preserve"> </w:t>
+        <w:t xml:space="preserve"> keinen Erfolg bringt, muss auf die bekannte Architektur zurückgegriffen werden. Hierbei wird ein Server mit Node.js und REST Schnittstelle aufgebaut. </w:t>
       </w:r>
       <w:proofErr w:type="spellStart"/>
       <w:r>
@@ -8071,7 +7751,7 @@
           <w:szCs w:val="20"/>
           <w:lang w:eastAsia="de-DE"/>
         </w:rPr>
-        <w:t>Firestore</w:t>
+        <w:t>Firebase</w:t>
       </w:r>
       <w:proofErr w:type="spellEnd"/>
       <w:r>
@@ -8081,7 +7761,7 @@
           <w:szCs w:val="20"/>
           <w:lang w:eastAsia="de-DE"/>
         </w:rPr>
-        <w:t xml:space="preserve"> keinen Erfolg bringt, muss auf die bekannte Architektur zurückgegriffen werden. Hierbei wird ein Server mit Node.js und REST Schnittstelle aufgebaut. </w:t>
+        <w:t xml:space="preserve"> dient lediglich zur Datenhaltung und besitzt eine Schnittstelle mit dem Server und nicht mit der Android App. Der Server wird auf </w:t>
       </w:r>
       <w:proofErr w:type="spellStart"/>
       <w:r>
@@ -8091,7 +7771,7 @@
           <w:szCs w:val="20"/>
           <w:lang w:eastAsia="de-DE"/>
         </w:rPr>
-        <w:t>Firebase</w:t>
+        <w:t>Heroku</w:t>
       </w:r>
       <w:proofErr w:type="spellEnd"/>
       <w:r>
@@ -8101,7 +7781,7 @@
           <w:szCs w:val="20"/>
           <w:lang w:eastAsia="de-DE"/>
         </w:rPr>
-        <w:t xml:space="preserve"> dient lediglich zur Datenhaltung und besitzt eine Schnittstelle mit dem Server und nicht mit der </w:t>
+        <w:t xml:space="preserve"> </w:t>
       </w:r>
       <w:proofErr w:type="spellStart"/>
       <w:r>
@@ -8111,7 +7791,7 @@
           <w:szCs w:val="20"/>
           <w:lang w:eastAsia="de-DE"/>
         </w:rPr>
-        <w:t>Android</w:t>
+        <w:t>deployed</w:t>
       </w:r>
       <w:proofErr w:type="spellEnd"/>
       <w:r>
@@ -8121,7 +7801,7 @@
           <w:szCs w:val="20"/>
           <w:lang w:eastAsia="de-DE"/>
         </w:rPr>
-        <w:t xml:space="preserve"> </w:t>
+        <w:t xml:space="preserve">, damit HTTP </w:t>
       </w:r>
       <w:proofErr w:type="spellStart"/>
       <w:r>
@@ -8131,7 +7811,7 @@
           <w:szCs w:val="20"/>
           <w:lang w:eastAsia="de-DE"/>
         </w:rPr>
-        <w:t>App</w:t>
+        <w:t>Requests</w:t>
       </w:r>
       <w:proofErr w:type="spellEnd"/>
       <w:r>
@@ -8141,78 +7821,18 @@
           <w:szCs w:val="20"/>
           <w:lang w:eastAsia="de-DE"/>
         </w:rPr>
-        <w:t xml:space="preserve">. Der Server wird auf </w:t>
-      </w:r>
-      <w:proofErr w:type="spellStart"/>
-      <w:r>
+        <w:t xml:space="preserve"> getätigt werden können.</w:t>
+      </w:r>
+    </w:p>
+    <w:p>
+      <w:pPr>
+        <w:spacing w:after="0"/>
         <w:rPr>
           <w:rFonts w:eastAsia="Times New Roman" w:cs="Arial"/>
           <w:color w:val="000000"/>
           <w:szCs w:val="20"/>
           <w:lang w:eastAsia="de-DE"/>
         </w:rPr>
-        <w:t>Heroku</w:t>
-      </w:r>
-      <w:proofErr w:type="spellEnd"/>
-      <w:r>
-        <w:rPr>
-          <w:rFonts w:eastAsia="Times New Roman" w:cs="Arial"/>
-          <w:color w:val="000000"/>
-          <w:szCs w:val="20"/>
-          <w:lang w:eastAsia="de-DE"/>
-        </w:rPr>
-        <w:t xml:space="preserve"> </w:t>
-      </w:r>
-      <w:proofErr w:type="spellStart"/>
-      <w:r>
-        <w:rPr>
-          <w:rFonts w:eastAsia="Times New Roman" w:cs="Arial"/>
-          <w:color w:val="000000"/>
-          <w:szCs w:val="20"/>
-          <w:lang w:eastAsia="de-DE"/>
-        </w:rPr>
-        <w:t>deployed</w:t>
-      </w:r>
-      <w:proofErr w:type="spellEnd"/>
-      <w:r>
-        <w:rPr>
-          <w:rFonts w:eastAsia="Times New Roman" w:cs="Arial"/>
-          <w:color w:val="000000"/>
-          <w:szCs w:val="20"/>
-          <w:lang w:eastAsia="de-DE"/>
-        </w:rPr>
-        <w:t xml:space="preserve">, damit HTTP </w:t>
-      </w:r>
-      <w:proofErr w:type="spellStart"/>
-      <w:r>
-        <w:rPr>
-          <w:rFonts w:eastAsia="Times New Roman" w:cs="Arial"/>
-          <w:color w:val="000000"/>
-          <w:szCs w:val="20"/>
-          <w:lang w:eastAsia="de-DE"/>
-        </w:rPr>
-        <w:t>Requests</w:t>
-      </w:r>
-      <w:proofErr w:type="spellEnd"/>
-      <w:r>
-        <w:rPr>
-          <w:rFonts w:eastAsia="Times New Roman" w:cs="Arial"/>
-          <w:color w:val="000000"/>
-          <w:szCs w:val="20"/>
-          <w:lang w:eastAsia="de-DE"/>
-        </w:rPr>
-        <w:t xml:space="preserve"> getätigt werden können.</w:t>
-      </w:r>
-    </w:p>
-    <w:p>
-      <w:pPr>
-        <w:spacing w:after="0"/>
-        <w:rPr>
-          <w:rFonts w:eastAsia="Times New Roman" w:cs="Arial"/>
-          <w:color w:val="000000"/>
-          <w:szCs w:val="20"/>
-          <w:lang w:eastAsia="de-DE"/>
-        </w:rPr>
       </w:pPr>
     </w:p>
     <w:p>
@@ -8245,9 +7865,23 @@
           <w:color w:val="FF0000"/>
         </w:rPr>
         <w:lastRenderedPageBreak/>
+        <w:t>(</w:t>
+      </w:r>
+      <w:r>
+        <w:rPr>
+          <w:color w:val="FF0000"/>
+        </w:rPr>
         <w:t>Benutzer</w:t>
       </w:r>
       <w:bookmarkEnd w:id="24"/>
+      <w:r>
+        <w:rPr>
+          <w:color w:val="FF0000"/>
+        </w:rPr>
+        <w:t>)</w:t>
+      </w:r>
+      <w:bookmarkStart w:id="25" w:name="_GoBack"/>
+      <w:bookmarkEnd w:id="25"/>
     </w:p>
     <w:p>
       <w:pPr>
@@ -8256,14 +7890,14 @@
           <w:color w:val="FF0000"/>
         </w:rPr>
       </w:pPr>
-      <w:bookmarkStart w:id="25" w:name="_Toc7356810"/>
+      <w:bookmarkStart w:id="26" w:name="_Toc7356810"/>
       <w:r>
         <w:rPr>
           <w:color w:val="FF0000"/>
         </w:rPr>
         <w:t>Anwendungsfälle</w:t>
       </w:r>
-      <w:bookmarkEnd w:id="25"/>
+      <w:bookmarkEnd w:id="26"/>
     </w:p>
     <w:p>
       <w:pPr>
@@ -8282,12 +7916,12 @@
       <w:pPr>
         <w:pStyle w:val="berschrift2"/>
       </w:pPr>
-      <w:bookmarkStart w:id="26" w:name="_Toc7356811"/>
+      <w:bookmarkStart w:id="27" w:name="_Toc7356811"/>
       <w:r>
         <w:lastRenderedPageBreak/>
         <w:t>Anforderungen</w:t>
       </w:r>
-      <w:bookmarkEnd w:id="26"/>
+      <w:bookmarkEnd w:id="27"/>
     </w:p>
     <w:p>
       <w:r>
@@ -8311,7 +7945,7 @@
           <w:szCs w:val="22"/>
         </w:rPr>
         <w:drawing>
-          <wp:inline distT="0" distB="0" distL="0" distR="0">
+          <wp:inline distT="0" distB="0" distL="0" distR="0" wp14:anchorId="2B51FBE4" wp14:editId="03391D7E">
             <wp:extent cx="5736590" cy="2562225"/>
             <wp:effectExtent l="19050" t="0" r="0" b="0"/>
             <wp:docPr id="1" name="Bild 1" descr="https://lh3.googleusercontent.com/Tp5fk9-Z8kfcQkZ70tM-ts2jTu9MiUnq-ogoGNcAvIv60XoTNonyIl7HeWqYrUIcfll7HLPMsiJgdRv0A8pIyH4BaF6us2NmLEXskHqxFI3l3amC4IQvP-ijynW8ulMPJhV5pxyB"/>
@@ -8328,7 +7962,7 @@
                     </pic:cNvPicPr>
                   </pic:nvPicPr>
                   <pic:blipFill>
-                    <a:blip r:embed="rId10" cstate="print"/>
+                    <a:blip r:embed="rId12" cstate="print"/>
                     <a:srcRect/>
                     <a:stretch>
                       <a:fillRect/>
@@ -8443,68 +8077,73 @@
       </w:pPr>
     </w:p>
     <w:p>
+      <w:r>
+        <w:rPr>
+          <w:shd w:val="clear" w:color="auto" w:fill="FFFFFF"/>
+        </w:rPr>
+        <w:t>“Muss” sind Mindestanforderungen an das System, “Soll” bedeutet, dass die Funktion nicht zwingend notwendig ist und “Wird” stellt einen Ausblick dar.</w:t>
+      </w:r>
+      <w:r>
+        <w:rPr>
+          <w:shd w:val="clear" w:color="auto" w:fill="FFFFFF"/>
+        </w:rPr>
+        <w:t xml:space="preserve"> </w:t>
+      </w:r>
+      <w:r>
+        <w:t xml:space="preserve">Außerdem müssen bei den Anforderungen die Qualitätsanforderungen </w:t>
+      </w:r>
+      <w:r>
+        <w:t xml:space="preserve">aus </w:t>
+      </w:r>
+      <w:r>
+        <w:t xml:space="preserve">dem Buch </w:t>
+      </w:r>
+      <w:proofErr w:type="spellStart"/>
+      <w:r>
+        <w:t>Requirements</w:t>
+      </w:r>
+      <w:proofErr w:type="spellEnd"/>
+      <w:r>
+        <w:t xml:space="preserve">-Engineering und -Management </w:t>
+      </w:r>
+      <w:r>
+        <w:t>beachtet werden</w:t>
+      </w:r>
+      <w:r>
+        <w:t xml:space="preserve"> [</w:t>
+      </w:r>
+      <w:r>
+        <w:rPr>
+          <w:color w:val="FF0000"/>
+        </w:rPr>
+        <w:t>4</w:t>
+      </w:r>
+      <w:r>
+        <w:t>, S. 26-30]</w:t>
+      </w:r>
+      <w:r>
+        <w:t>.</w:t>
+      </w:r>
+    </w:p>
+    <w:p>
       <w:pPr>
         <w:rPr>
           <w:sz w:val="18"/>
         </w:rPr>
       </w:pPr>
       <w:r>
-        <w:rPr>
-          <w:shd w:val="clear" w:color="auto" w:fill="FFFFFF"/>
-        </w:rPr>
-        <w:t>“Muss” sind Mindestanforderungen an das System, “Soll” bedeutet, dass die Funktion nicht zwingend notwendig ist und “Wird” stellt einen Ausblick dar.</w:t>
-      </w:r>
-      <w:r>
-        <w:rPr>
-          <w:shd w:val="clear" w:color="auto" w:fill="FFFFFF"/>
-        </w:rPr>
-        <w:t xml:space="preserve"> </w:t>
-      </w:r>
-      <w:r>
-        <w:t xml:space="preserve">Außerdem müssen bei den Anforderungen die Qualitätsanforderungen </w:t>
-      </w:r>
-      <w:r>
-        <w:t xml:space="preserve">aus </w:t>
-      </w:r>
-      <w:r>
-        <w:t xml:space="preserve">dem Buch </w:t>
-      </w:r>
-      <w:proofErr w:type="spellStart"/>
-      <w:r>
-        <w:t>Requirements</w:t>
-      </w:r>
-      <w:proofErr w:type="spellEnd"/>
-      <w:r>
-        <w:t xml:space="preserve">-Engineering und -Management </w:t>
-      </w:r>
-      <w:r>
-        <w:t>beachtet werden</w:t>
-      </w:r>
-      <w:r>
-        <w:t xml:space="preserve"> [</w:t>
-      </w:r>
-      <w:r>
-        <w:rPr>
-          <w:color w:val="FF0000"/>
-        </w:rPr>
-        <w:t>4</w:t>
-      </w:r>
-      <w:r>
-        <w:t>, S. 26-30]</w:t>
-      </w:r>
-      <w:r>
-        <w:t>.</w:t>
+        <w:t>//Muss wird umgesetzt.</w:t>
       </w:r>
     </w:p>
     <w:p>
       <w:pPr>
         <w:pStyle w:val="berschrift3"/>
       </w:pPr>
-      <w:bookmarkStart w:id="27" w:name="_Toc7356812"/>
+      <w:bookmarkStart w:id="28" w:name="_Toc7356812"/>
       <w:r>
         <w:t>Funktionale Anforderungen</w:t>
       </w:r>
-      <w:bookmarkEnd w:id="27"/>
+      <w:bookmarkEnd w:id="28"/>
     </w:p>
     <w:p>
       <w:pPr>
@@ -8611,8 +8250,13 @@
         </w:numPr>
       </w:pPr>
       <w:r>
-        <w:lastRenderedPageBreak/>
-        <w:t xml:space="preserve">Das System soll dem Benutzer die Möglichkeit bieten Suchbegriffe eingeben zu können, für bspw. Produkte, die keine EAN besitzen. </w:t>
+        <w:t xml:space="preserve">Das System </w:t>
+      </w:r>
+      <w:r>
+        <w:t>muss</w:t>
+      </w:r>
+      <w:r>
+        <w:t xml:space="preserve"> dem Benutzer die Möglichkeit bieten Suchbegriffe eingeben zu können, für bspw. Produkte, die keine EAN besitzen. </w:t>
       </w:r>
     </w:p>
     <w:p>
@@ -8636,6 +8280,7 @@
         </w:numPr>
       </w:pPr>
       <w:r>
+        <w:lastRenderedPageBreak/>
         <w:t>Das System soll dem Benutzer allgemeine Tipps zum Thema Müll zur Verfügung stellen.</w:t>
       </w:r>
     </w:p>
@@ -8643,11 +8288,11 @@
       <w:pPr>
         <w:pStyle w:val="berschrift3"/>
       </w:pPr>
-      <w:bookmarkStart w:id="28" w:name="_Toc7356813"/>
+      <w:bookmarkStart w:id="29" w:name="_Toc7356813"/>
       <w:r>
         <w:t>Qualitative Anforderungen</w:t>
       </w:r>
-      <w:bookmarkEnd w:id="28"/>
+      <w:bookmarkEnd w:id="29"/>
     </w:p>
     <w:p>
       <w:pPr>
@@ -8689,11 +8334,11 @@
       <w:pPr>
         <w:pStyle w:val="berschrift3"/>
       </w:pPr>
-      <w:bookmarkStart w:id="29" w:name="_Toc7356814"/>
+      <w:bookmarkStart w:id="30" w:name="_Toc7356814"/>
       <w:r>
         <w:t>Technische Anforderungen</w:t>
       </w:r>
-      <w:bookmarkEnd w:id="29"/>
+      <w:bookmarkEnd w:id="30"/>
     </w:p>
     <w:p>
       <w:pPr>
@@ -8748,120 +8393,126 @@
       <w:r>
         <w:t xml:space="preserve">Die Kommunikation zwischen System und Datenhaltung muss sicher sein. </w:t>
       </w:r>
-      <w:r>
-        <w:br w:type="page"/>
-      </w:r>
-    </w:p>
-    <w:p>
-      <w:pPr>
-        <w:pStyle w:val="berschrift2"/>
-        <w:rPr>
-          <w:color w:val="FF0000"/>
-        </w:rPr>
-      </w:pPr>
-      <w:bookmarkStart w:id="30" w:name="_Toc7356815"/>
-      <w:r>
-        <w:rPr>
-          <w:color w:val="FF0000"/>
-        </w:rPr>
-        <w:lastRenderedPageBreak/>
-        <w:t>Content Model (Navigation)</w:t>
-      </w:r>
-      <w:bookmarkEnd w:id="30"/>
-    </w:p>
-    <w:p>
-      <w:pPr>
-        <w:pStyle w:val="berschrift2"/>
-      </w:pPr>
-      <w:bookmarkStart w:id="31" w:name="_Toc7356816"/>
-      <w:r>
-        <w:t>User Interface Prototyp</w:t>
-      </w:r>
-      <w:bookmarkEnd w:id="31"/>
-    </w:p>
-    <w:p>
-      <w:pPr>
+    </w:p>
+    <w:p>
+      <w:pPr>
+        <w:pStyle w:val="Listenabsatz"/>
+        <w:numPr>
+          <w:ilvl w:val="0"/>
+          <w:numId w:val="19"/>
+        </w:numPr>
         <w:rPr>
           <w:rFonts w:eastAsia="Times New Roman" w:cs="Times New Roman"/>
           <w:b/>
           <w:sz w:val="24"/>
         </w:rPr>
       </w:pPr>
+      <w:proofErr w:type="spellStart"/>
+      <w:r>
+        <w:t>Firebase</w:t>
+      </w:r>
+      <w:proofErr w:type="spellEnd"/>
       <w:r>
         <w:br w:type="page"/>
       </w:r>
     </w:p>
     <w:p>
       <w:pPr>
+        <w:pStyle w:val="berschrift2"/>
+        <w:rPr>
+          <w:color w:val="FF0000"/>
+        </w:rPr>
+      </w:pPr>
+      <w:bookmarkStart w:id="31" w:name="_Toc7356815"/>
+      <w:r>
+        <w:rPr>
+          <w:color w:val="FF0000"/>
+        </w:rPr>
+        <w:lastRenderedPageBreak/>
+        <w:t>Content Model (Navigation)</w:t>
+      </w:r>
+      <w:bookmarkEnd w:id="31"/>
+    </w:p>
+    <w:p>
+      <w:pPr>
+        <w:pStyle w:val="berschrift2"/>
+      </w:pPr>
+      <w:bookmarkStart w:id="32" w:name="_Toc7356816"/>
+      <w:r>
+        <w:t>User Interface Prototyp</w:t>
+      </w:r>
+      <w:bookmarkEnd w:id="32"/>
+    </w:p>
+    <w:p>
+      <w:pPr>
+        <w:rPr>
+          <w:rFonts w:eastAsia="Times New Roman" w:cs="Times New Roman"/>
+          <w:b/>
+          <w:sz w:val="24"/>
+        </w:rPr>
+      </w:pPr>
+      <w:r>
+        <w:br w:type="page"/>
+      </w:r>
+    </w:p>
+    <w:p>
+      <w:pPr>
         <w:pStyle w:val="berschrift1"/>
       </w:pPr>
-      <w:bookmarkStart w:id="32" w:name="_Toc7356817"/>
+      <w:bookmarkStart w:id="33" w:name="_Toc7356817"/>
       <w:r>
         <w:lastRenderedPageBreak/>
         <w:t>Umsetzung</w:t>
       </w:r>
-      <w:bookmarkEnd w:id="32"/>
+      <w:bookmarkEnd w:id="33"/>
     </w:p>
     <w:p>
       <w:pPr>
         <w:pStyle w:val="berschrift2"/>
       </w:pPr>
-      <w:bookmarkStart w:id="33" w:name="_Toc7356818"/>
+      <w:bookmarkStart w:id="34" w:name="_Toc7356818"/>
+      <w:r>
+        <w:t xml:space="preserve">Proofs </w:t>
+      </w:r>
       <w:proofErr w:type="spellStart"/>
       <w:r>
-        <w:t>Proofs</w:t>
+        <w:t>of</w:t>
       </w:r>
       <w:proofErr w:type="spellEnd"/>
       <w:r>
-        <w:t xml:space="preserve"> </w:t>
+        <w:t xml:space="preserve"> Concept (</w:t>
       </w:r>
       <w:proofErr w:type="spellStart"/>
       <w:r>
-        <w:t>of</w:t>
+        <w:t>PoC</w:t>
       </w:r>
       <w:proofErr w:type="spellEnd"/>
       <w:r>
-        <w:t xml:space="preserve"> </w:t>
-      </w:r>
+        <w:t>)</w:t>
+      </w:r>
+      <w:bookmarkEnd w:id="34"/>
+    </w:p>
+    <w:p>
+      <w:pPr>
+        <w:pStyle w:val="berschrift3"/>
+      </w:pPr>
+      <w:bookmarkStart w:id="35" w:name="_Toc7356819"/>
+      <w:r>
+        <w:t>Barcode Reader API</w:t>
+      </w:r>
+      <w:bookmarkEnd w:id="35"/>
+    </w:p>
+    <w:p>
+      <w:pPr>
+        <w:pStyle w:val="berschrift3"/>
+      </w:pPr>
+      <w:bookmarkStart w:id="36" w:name="_Toc7356820"/>
       <w:proofErr w:type="spellStart"/>
       <w:r>
-        <w:t>Concept</w:t>
-      </w:r>
+        <w:t>Firebase</w:t>
+      </w:r>
+      <w:bookmarkEnd w:id="36"/>
       <w:proofErr w:type="spellEnd"/>
-      <w:r>
-        <w:t xml:space="preserve"> (</w:t>
-      </w:r>
-      <w:proofErr w:type="spellStart"/>
-      <w:r>
-        <w:t>PoC</w:t>
-      </w:r>
-      <w:proofErr w:type="spellEnd"/>
-      <w:r>
-        <w:t>)</w:t>
-      </w:r>
-      <w:bookmarkEnd w:id="33"/>
-    </w:p>
-    <w:p>
-      <w:pPr>
-        <w:pStyle w:val="berschrift3"/>
-      </w:pPr>
-      <w:bookmarkStart w:id="34" w:name="_Toc7356819"/>
-      <w:r>
-        <w:t>Barcode Reader API</w:t>
-      </w:r>
-      <w:bookmarkEnd w:id="34"/>
-    </w:p>
-    <w:p>
-      <w:pPr>
-        <w:pStyle w:val="berschrift3"/>
-      </w:pPr>
-      <w:bookmarkStart w:id="35" w:name="_Toc7356820"/>
-      <w:proofErr w:type="spellStart"/>
-      <w:r>
-        <w:t>Firebase</w:t>
-      </w:r>
-      <w:bookmarkEnd w:id="35"/>
-      <w:proofErr w:type="spellEnd"/>
     </w:p>
     <w:p>
       <w:pPr>
@@ -8870,14 +8521,14 @@
           <w:color w:val="FF0000"/>
         </w:rPr>
       </w:pPr>
-      <w:bookmarkStart w:id="36" w:name="_Toc7356821"/>
+      <w:bookmarkStart w:id="37" w:name="_Toc7356821"/>
       <w:r>
         <w:rPr>
           <w:color w:val="FF0000"/>
         </w:rPr>
         <w:t>Ergebnis bekommen</w:t>
       </w:r>
-      <w:bookmarkEnd w:id="36"/>
+      <w:bookmarkEnd w:id="37"/>
     </w:p>
     <w:p>
       <w:pPr>
@@ -8886,24 +8537,24 @@
           <w:color w:val="FF0000"/>
         </w:rPr>
       </w:pPr>
-      <w:bookmarkStart w:id="37" w:name="_Toc7356822"/>
+      <w:bookmarkStart w:id="38" w:name="_Toc7356822"/>
       <w:r>
         <w:rPr>
           <w:color w:val="FF0000"/>
         </w:rPr>
         <w:t>Produkt neu einfügen</w:t>
       </w:r>
-      <w:bookmarkEnd w:id="37"/>
+      <w:bookmarkEnd w:id="38"/>
     </w:p>
     <w:p>
       <w:pPr>
         <w:pStyle w:val="berschrift2"/>
       </w:pPr>
-      <w:bookmarkStart w:id="38" w:name="_Toc7356823"/>
+      <w:bookmarkStart w:id="39" w:name="_Toc7356823"/>
       <w:r>
         <w:t>Probleme und Schwierigkeiten</w:t>
       </w:r>
-      <w:bookmarkEnd w:id="38"/>
+      <w:bookmarkEnd w:id="39"/>
     </w:p>
     <w:p>
       <w:pPr>
@@ -8922,32 +8573,32 @@
       <w:pPr>
         <w:pStyle w:val="berschrift1"/>
       </w:pPr>
-      <w:bookmarkStart w:id="39" w:name="_Toc7356824"/>
+      <w:bookmarkStart w:id="40" w:name="_Toc7356824"/>
       <w:r>
         <w:lastRenderedPageBreak/>
         <w:t>Fazit</w:t>
       </w:r>
-      <w:bookmarkEnd w:id="39"/>
+      <w:bookmarkEnd w:id="40"/>
     </w:p>
     <w:p>
       <w:pPr>
         <w:pStyle w:val="berschrift2"/>
       </w:pPr>
-      <w:bookmarkStart w:id="40" w:name="_Toc7356825"/>
+      <w:bookmarkStart w:id="41" w:name="_Toc7356825"/>
       <w:r>
         <w:t>Zielerreichung</w:t>
       </w:r>
-      <w:bookmarkEnd w:id="40"/>
+      <w:bookmarkEnd w:id="41"/>
     </w:p>
     <w:p>
       <w:pPr>
         <w:pStyle w:val="berschrift2"/>
       </w:pPr>
-      <w:bookmarkStart w:id="41" w:name="_Toc7356826"/>
+      <w:bookmarkStart w:id="42" w:name="_Toc7356826"/>
       <w:r>
         <w:t>Ausblick</w:t>
       </w:r>
-      <w:bookmarkEnd w:id="41"/>
+      <w:bookmarkEnd w:id="42"/>
     </w:p>
     <w:p>
       <w:r>
@@ -8958,12 +8609,12 @@
       <w:pPr>
         <w:pStyle w:val="berschrift1ohneNummerierung"/>
       </w:pPr>
-      <w:bookmarkStart w:id="42" w:name="_Toc7356827"/>
+      <w:bookmarkStart w:id="43" w:name="_Toc7356827"/>
       <w:r>
         <w:lastRenderedPageBreak/>
         <w:t>Quellenverzeichnis</w:t>
       </w:r>
-      <w:bookmarkEnd w:id="42"/>
+      <w:bookmarkEnd w:id="43"/>
     </w:p>
     <w:p>
       <w:pPr>
@@ -8984,7 +8635,7 @@
       <w:r>
         <w:t xml:space="preserve">: </w:t>
       </w:r>
-      <w:hyperlink r:id="rId11" w:history="1">
+      <w:hyperlink r:id="rId13" w:history="1">
         <w:r>
           <w:rPr>
             <w:rStyle w:val="Hyperlink"/>
@@ -9052,7 +8703,7 @@
         <w:br/>
         <w:t xml:space="preserve">URL: </w:t>
       </w:r>
-      <w:hyperlink r:id="rId12" w:history="1">
+      <w:hyperlink r:id="rId14" w:history="1">
         <w:r>
           <w:rPr>
             <w:rStyle w:val="Hyperlink"/>
@@ -9082,7 +8733,7 @@
         <w:br/>
         <w:t xml:space="preserve">URL: </w:t>
       </w:r>
-      <w:hyperlink r:id="rId13" w:anchor="textpart-1 " w:history="1">
+      <w:hyperlink r:id="rId15" w:anchor="textpart-1 " w:history="1">
         <w:r>
           <w:rPr>
             <w:rStyle w:val="Hyperlink"/>
@@ -9111,19 +8762,14 @@
         </w:numPr>
         <w:ind w:left="426" w:hanging="426"/>
       </w:pPr>
-      <w:proofErr w:type="spellStart"/>
-      <w:r>
-        <w:t>Nabu</w:t>
-      </w:r>
-      <w:proofErr w:type="spellEnd"/>
-      <w:r>
-        <w:t xml:space="preserve">: „Müll trennen – aber richtig!“: </w:t>
+      <w:r>
+        <w:t xml:space="preserve">Nabu: „Müll trennen – aber richtig!“: </w:t>
       </w:r>
       <w:r>
         <w:br/>
         <w:t xml:space="preserve">URL: </w:t>
       </w:r>
-      <w:hyperlink r:id="rId14" w:history="1">
+      <w:hyperlink r:id="rId16" w:history="1">
         <w:r>
           <w:rPr>
             <w:rStyle w:val="Hyperlink"/>
@@ -9159,7 +8805,7 @@
       <w:r>
         <w:t xml:space="preserve"> </w:t>
       </w:r>
-      <w:hyperlink r:id="rId15" w:history="1">
+      <w:hyperlink r:id="rId17" w:history="1">
         <w:r>
           <w:rPr>
             <w:rStyle w:val="Hyperlink"/>
@@ -9182,13 +8828,8 @@
         </w:numPr>
         <w:ind w:left="426" w:hanging="426"/>
       </w:pPr>
-      <w:proofErr w:type="spellStart"/>
-      <w:r>
-        <w:t>App</w:t>
-      </w:r>
-      <w:proofErr w:type="spellEnd"/>
-      <w:r>
-        <w:t xml:space="preserve"> „</w:t>
+      <w:r>
+        <w:t>App „</w:t>
       </w:r>
       <w:proofErr w:type="spellStart"/>
       <w:r>
@@ -9202,7 +8843,7 @@
         <w:br/>
         <w:t xml:space="preserve">URL: </w:t>
       </w:r>
-      <w:hyperlink r:id="rId16" w:history="1">
+      <w:hyperlink r:id="rId18" w:history="1">
         <w:r>
           <w:rPr>
             <w:rStyle w:val="Hyperlink"/>
@@ -9225,13 +8866,8 @@
         </w:numPr>
         <w:ind w:left="426" w:hanging="426"/>
       </w:pPr>
-      <w:proofErr w:type="spellStart"/>
-      <w:r>
-        <w:t>App</w:t>
-      </w:r>
-      <w:proofErr w:type="spellEnd"/>
-      <w:r>
-        <w:t xml:space="preserve"> „</w:t>
+      <w:r>
+        <w:t>App „</w:t>
       </w:r>
       <w:proofErr w:type="spellStart"/>
       <w:r>
@@ -9245,7 +8881,7 @@
         <w:br/>
         <w:t xml:space="preserve">URL: </w:t>
       </w:r>
-      <w:hyperlink r:id="rId17" w:history="1">
+      <w:hyperlink r:id="rId19" w:history="1">
         <w:r>
           <w:rPr>
             <w:rStyle w:val="Hyperlink"/>
@@ -9268,13 +8904,8 @@
         </w:numPr>
         <w:ind w:left="426" w:hanging="426"/>
       </w:pPr>
-      <w:proofErr w:type="spellStart"/>
-      <w:r>
-        <w:t>App</w:t>
-      </w:r>
-      <w:proofErr w:type="spellEnd"/>
-      <w:r>
-        <w:t xml:space="preserve"> „Junker per la </w:t>
+      <w:r>
+        <w:t xml:space="preserve">App „Junker per la </w:t>
       </w:r>
       <w:proofErr w:type="spellStart"/>
       <w:r>
@@ -9288,7 +8919,7 @@
         <w:br/>
         <w:t xml:space="preserve">URL: </w:t>
       </w:r>
-      <w:hyperlink r:id="rId18" w:history="1">
+      <w:hyperlink r:id="rId20" w:history="1">
         <w:r>
           <w:rPr>
             <w:rStyle w:val="Hyperlink"/>
@@ -9311,19 +8942,14 @@
         </w:numPr>
         <w:ind w:left="426" w:hanging="426"/>
       </w:pPr>
-      <w:proofErr w:type="spellStart"/>
-      <w:r>
-        <w:t>App</w:t>
-      </w:r>
-      <w:proofErr w:type="spellEnd"/>
-      <w:r>
-        <w:t xml:space="preserve"> „Abfall Memo“:</w:t>
+      <w:r>
+        <w:t>App „Abfall Memo“:</w:t>
       </w:r>
       <w:r>
         <w:br/>
         <w:t xml:space="preserve">URL: </w:t>
       </w:r>
-      <w:hyperlink r:id="rId19" w:history="1">
+      <w:hyperlink r:id="rId21" w:history="1">
         <w:r>
           <w:rPr>
             <w:rStyle w:val="Hyperlink"/>
@@ -9361,7 +8987,7 @@
         <w:br/>
         <w:t xml:space="preserve">URL: </w:t>
       </w:r>
-      <w:hyperlink r:id="rId20" w:history="1">
+      <w:hyperlink r:id="rId22" w:history="1">
         <w:r>
           <w:rPr>
             <w:rStyle w:val="Hyperlink"/>
@@ -9400,7 +9026,7 @@
         <w:br/>
         <w:t xml:space="preserve">URL: </w:t>
       </w:r>
-      <w:hyperlink r:id="rId21" w:history="1">
+      <w:hyperlink r:id="rId23" w:history="1">
         <w:r>
           <w:rPr>
             <w:rStyle w:val="Hyperlink"/>
@@ -9438,7 +9064,7 @@
         <w:br/>
         <w:t xml:space="preserve">URL: </w:t>
       </w:r>
-      <w:hyperlink r:id="rId22" w:history="1">
+      <w:hyperlink r:id="rId24" w:history="1">
         <w:r>
           <w:rPr>
             <w:rStyle w:val="Hyperlink"/>
@@ -9479,7 +9105,7 @@
         <w:br/>
         <w:t xml:space="preserve">URL: </w:t>
       </w:r>
-      <w:hyperlink r:id="rId23" w:history="1">
+      <w:hyperlink r:id="rId25" w:history="1">
         <w:r>
           <w:rPr>
             <w:rStyle w:val="Hyperlink"/>
@@ -9509,14 +9135,13 @@
         <w:ind w:left="426" w:hanging="426"/>
       </w:pPr>
       <w:r>
-        <w:lastRenderedPageBreak/>
         <w:t xml:space="preserve">Flyer von AVEA:  „Mach mit! Trenn Müll!“: </w:t>
       </w:r>
       <w:r>
         <w:br/>
         <w:t xml:space="preserve">URL: </w:t>
       </w:r>
-      <w:hyperlink r:id="rId24" w:history="1">
+      <w:hyperlink r:id="rId26" w:history="1">
         <w:r>
           <w:rPr>
             <w:rStyle w:val="Hyperlink"/>
@@ -9546,6 +9171,7 @@
         <w:ind w:left="426" w:hanging="426"/>
       </w:pPr>
       <w:r>
+        <w:lastRenderedPageBreak/>
         <w:t>T</w:t>
       </w:r>
       <w:r>
@@ -9558,7 +9184,7 @@
         <w:br/>
         <w:t xml:space="preserve">URL: </w:t>
       </w:r>
-      <w:hyperlink r:id="rId25" w:history="1">
+      <w:hyperlink r:id="rId27" w:anchor="c3292" w:history="1">
         <w:r>
           <w:rPr>
             <w:rStyle w:val="Hyperlink"/>
@@ -9588,14 +9214,30 @@
         <w:br/>
         <w:t xml:space="preserve">URL: </w:t>
       </w:r>
-      <w:hyperlink r:id="rId26" w:history="1">
+      <w:hyperlink r:id="rId28" w:anchor="sektion-richtig-trennen" w:history="1">
         <w:r>
           <w:rPr>
             <w:rStyle w:val="Hyperlink"/>
             <w:color w:val="auto"/>
             <w:u w:val="none"/>
           </w:rPr>
-          <w:t>https://www.mülltrennung-wirkt.de/#sektion-richtig-trennen</w:t>
+          <w:t>http</w:t>
+        </w:r>
+        <w:r>
+          <w:rPr>
+            <w:rStyle w:val="Hyperlink"/>
+            <w:color w:val="auto"/>
+            <w:u w:val="none"/>
+          </w:rPr>
+          <w:t>s</w:t>
+        </w:r>
+        <w:r>
+          <w:rPr>
+            <w:rStyle w:val="Hyperlink"/>
+            <w:color w:val="auto"/>
+            <w:u w:val="none"/>
+          </w:rPr>
+          <w:t>://www.mülltrennung-wirkt.de/#sektion-richtig-trennen</w:t>
         </w:r>
       </w:hyperlink>
       <w:r>
@@ -9618,7 +9260,7 @@
         <w:br/>
         <w:t xml:space="preserve">URL: </w:t>
       </w:r>
-      <w:hyperlink r:id="rId27" w:history="1">
+      <w:hyperlink r:id="rId29" w:history="1">
         <w:r>
           <w:rPr>
             <w:rStyle w:val="Hyperlink"/>
@@ -9651,7 +9293,7 @@
         <w:br/>
         <w:t xml:space="preserve">URL: </w:t>
       </w:r>
-      <w:hyperlink r:id="rId28" w:history="1">
+      <w:hyperlink r:id="rId30" w:history="1">
         <w:r>
           <w:rPr>
             <w:rStyle w:val="Hyperlink"/>
@@ -9680,15 +9322,7 @@
       </w:r>
       <w:proofErr w:type="spellEnd"/>
       <w:r>
-        <w:t xml:space="preserve"> </w:t>
-      </w:r>
-      <w:proofErr w:type="spellStart"/>
-      <w:r>
-        <w:t>Cloud</w:t>
-      </w:r>
-      <w:proofErr w:type="spellEnd"/>
-      <w:r>
-        <w:t xml:space="preserve"> </w:t>
+        <w:t xml:space="preserve"> Cloud </w:t>
       </w:r>
       <w:proofErr w:type="spellStart"/>
       <w:r>
@@ -9734,7 +9368,7 @@
         <w:br/>
         <w:t xml:space="preserve">URL: </w:t>
       </w:r>
-      <w:hyperlink r:id="rId29" w:history="1">
+      <w:hyperlink r:id="rId31" w:history="1">
         <w:r>
           <w:rPr>
             <w:rStyle w:val="Hyperlink"/>
@@ -9758,12 +9392,12 @@
       <w:pPr>
         <w:pStyle w:val="berschrift1ohneNummerierung"/>
       </w:pPr>
-      <w:bookmarkStart w:id="43" w:name="_Toc7356828"/>
+      <w:bookmarkStart w:id="44" w:name="_Toc7356828"/>
       <w:r>
         <w:lastRenderedPageBreak/>
         <w:t>Anhang</w:t>
       </w:r>
-      <w:bookmarkEnd w:id="43"/>
+      <w:bookmarkEnd w:id="44"/>
     </w:p>
     <w:p>
       <w:pPr>
@@ -9774,14 +9408,14 @@
         </w:numPr>
         <w:ind w:left="576" w:hanging="576"/>
       </w:pPr>
-      <w:bookmarkStart w:id="44" w:name="_Toc7356829"/>
+      <w:bookmarkStart w:id="45" w:name="_Toc7356829"/>
       <w:r>
         <w:t xml:space="preserve">Anhang 1: </w:t>
       </w:r>
       <w:r>
         <w:t>Antworten zur richtigen Mülltrennung der dualen Systeme</w:t>
       </w:r>
-      <w:bookmarkEnd w:id="44"/>
+      <w:bookmarkEnd w:id="45"/>
     </w:p>
     <w:p>
       <w:pPr>
@@ -9969,43 +9603,109 @@
           <w:color w:val="FF0000"/>
           <w:sz w:val="20"/>
         </w:rPr>
-        <w:t xml:space="preserve">Wenn möglich, Bestandteile immer voneinander trennen, v.a. Aluminiumdeckel vom </w:t>
-      </w:r>
-      <w:proofErr w:type="spellStart"/>
+        <w:t>Wenn möglich, Bestandteile immer voneinander trennen, v.a. Aluminiumdeckel vom Joghurtbecher, Kartonummantelung vom Joghurtbecher abtrennen</w:t>
+      </w:r>
+      <w:r>
+        <w:rPr>
+          <w:rFonts w:ascii="PT Serif" w:hAnsi="PT Serif"/>
+          <w:sz w:val="20"/>
+        </w:rPr>
+        <w:br/>
+      </w:r>
+      <w:r>
+        <w:rPr>
+          <w:rFonts w:ascii="PT Serif" w:hAnsi="PT Serif"/>
+          <w:sz w:val="20"/>
+        </w:rPr>
+        <w:t xml:space="preserve">5. Backpapier (benutzt / unbenutzt) </w:t>
+      </w:r>
       <w:r>
         <w:rPr>
           <w:rFonts w:ascii="PT Serif" w:hAnsi="PT Serif"/>
           <w:color w:val="FF0000"/>
           <w:sz w:val="20"/>
         </w:rPr>
-        <w:t>Joghurtbecher</w:t>
-      </w:r>
-      <w:proofErr w:type="spellEnd"/>
+        <w:t>Restmüll</w:t>
+      </w:r>
+      <w:r>
+        <w:rPr>
+          <w:rFonts w:ascii="PT Serif" w:hAnsi="PT Serif"/>
+          <w:sz w:val="20"/>
+        </w:rPr>
+        <w:t xml:space="preserve">  </w:t>
+      </w:r>
+      <w:r>
+        <w:rPr>
+          <w:rFonts w:ascii="PT Serif" w:hAnsi="PT Serif"/>
+          <w:sz w:val="20"/>
+        </w:rPr>
+        <w:br/>
+      </w:r>
+      <w:r>
+        <w:rPr>
+          <w:rFonts w:ascii="PT Serif" w:hAnsi="PT Serif"/>
+          <w:sz w:val="20"/>
+        </w:rPr>
+        <w:t xml:space="preserve">6. Alufolie zum selbst Verpacken (streng genommen kein Verpackungsmüll) </w:t>
+      </w:r>
       <w:r>
         <w:rPr>
           <w:rFonts w:ascii="PT Serif" w:hAnsi="PT Serif"/>
           <w:color w:val="FF0000"/>
           <w:sz w:val="20"/>
         </w:rPr>
-        <w:t xml:space="preserve">, Kartonummantelung vom </w:t>
-      </w:r>
-      <w:proofErr w:type="spellStart"/>
+        <w:t>Restmüll, da keine Verpackung im Sinne des Verpackungsgesetzes</w:t>
+      </w:r>
+      <w:r>
+        <w:rPr>
+          <w:rFonts w:ascii="PT Serif" w:hAnsi="PT Serif"/>
+          <w:sz w:val="20"/>
+        </w:rPr>
+        <w:br/>
+      </w:r>
+      <w:r>
+        <w:rPr>
+          <w:rFonts w:ascii="PT Serif" w:hAnsi="PT Serif"/>
+          <w:sz w:val="20"/>
+        </w:rPr>
+        <w:t xml:space="preserve">7. Hackfleisch Verpackungen </w:t>
+      </w:r>
       <w:r>
         <w:rPr>
           <w:rFonts w:ascii="PT Serif" w:hAnsi="PT Serif"/>
           <w:color w:val="FF0000"/>
           <w:sz w:val="20"/>
         </w:rPr>
-        <w:t>Joghurtbecher</w:t>
-      </w:r>
-      <w:proofErr w:type="spellEnd"/>
+        <w:t>Gelber Sack</w:t>
+      </w:r>
+      <w:r>
+        <w:rPr>
+          <w:rFonts w:ascii="PT Serif" w:hAnsi="PT Serif"/>
+          <w:sz w:val="20"/>
+        </w:rPr>
+        <w:t xml:space="preserve"> und dünnes Pa</w:t>
+      </w:r>
+      <w:r>
+        <w:rPr>
+          <w:rFonts w:ascii="PT Serif" w:hAnsi="PT Serif"/>
+          <w:sz w:val="20"/>
+        </w:rPr>
+        <w:t>p</w:t>
+      </w:r>
+      <w:r>
+        <w:rPr>
+          <w:rFonts w:ascii="PT Serif" w:hAnsi="PT Serif"/>
+          <w:sz w:val="20"/>
+        </w:rPr>
+        <w:t xml:space="preserve">ier (zu sehr verschmutzt?) </w:t>
+      </w:r>
       <w:r>
         <w:rPr>
           <w:rFonts w:ascii="PT Serif" w:hAnsi="PT Serif"/>
           <w:color w:val="FF0000"/>
           <w:sz w:val="20"/>
         </w:rPr>
-        <w:t xml:space="preserve"> abtrennen</w:t>
+        <w:t>abhängig vom Verschmutzungsgrad Restmüll oder Gelber Sack, wenn folienartig</w:t>
       </w:r>
       <w:r>
         <w:rPr>
@@ -10019,7 +9719,14 @@
           <w:rFonts w:ascii="PT Serif" w:hAnsi="PT Serif"/>
           <w:sz w:val="20"/>
         </w:rPr>
-        <w:t xml:space="preserve">5. Backpapier (benutzt / unbenutzt) </w:t>
+        <w:t>8. Tetra Pak</w:t>
+      </w:r>
+      <w:r>
+        <w:rPr>
+          <w:rFonts w:ascii="PT Serif" w:hAnsi="PT Serif"/>
+          <w:sz w:val="20"/>
+        </w:rPr>
+        <w:t xml:space="preserve">: Deckel vorher abschrauben? </w:t>
       </w:r>
       <w:r>
         <w:rPr>
@@ -10027,143 +9734,16 @@
           <w:color w:val="FF0000"/>
           <w:sz w:val="20"/>
         </w:rPr>
-        <w:t>Restmüll</w:t>
+        <w:t>besser dranschrauben, da er sonst sehr wahrscheinlich bei der Sortierung als zu kleinteilig abgesondert wird</w:t>
       </w:r>
       <w:r>
         <w:rPr>
           <w:rFonts w:ascii="PT Serif" w:hAnsi="PT Serif"/>
           <w:sz w:val="20"/>
         </w:rPr>
-        <w:t xml:space="preserve">  </w:t>
-      </w:r>
-      <w:r>
-        <w:rPr>
-          <w:rFonts w:ascii="PT Serif" w:hAnsi="PT Serif"/>
-          <w:sz w:val="20"/>
-        </w:rPr>
-        <w:br/>
-      </w:r>
-      <w:r>
-        <w:rPr>
-          <w:rFonts w:ascii="PT Serif" w:hAnsi="PT Serif"/>
-          <w:sz w:val="20"/>
-        </w:rPr>
-        <w:t xml:space="preserve">6. Alufolie zum selbst Verpacken (streng genommen kein Verpackungsmüll) </w:t>
-      </w:r>
-      <w:r>
-        <w:rPr>
-          <w:rFonts w:ascii="PT Serif" w:hAnsi="PT Serif"/>
-          <w:color w:val="FF0000"/>
-          <w:sz w:val="20"/>
-        </w:rPr>
-        <w:t>Restmüll, da keine Verpackung im Sinne des Verpackungsgesetzes</w:t>
-      </w:r>
-      <w:r>
-        <w:rPr>
-          <w:rFonts w:ascii="PT Serif" w:hAnsi="PT Serif"/>
-          <w:sz w:val="20"/>
-        </w:rPr>
-        <w:br/>
-      </w:r>
-      <w:r>
-        <w:rPr>
-          <w:rFonts w:ascii="PT Serif" w:hAnsi="PT Serif"/>
-          <w:sz w:val="20"/>
-        </w:rPr>
-        <w:t xml:space="preserve">7. Hackfleisch Verpackungen </w:t>
-      </w:r>
-      <w:r>
-        <w:rPr>
-          <w:rFonts w:ascii="PT Serif" w:hAnsi="PT Serif"/>
-          <w:color w:val="FF0000"/>
-          <w:sz w:val="20"/>
-        </w:rPr>
-        <w:t>Gelber Sack</w:t>
-      </w:r>
-      <w:r>
-        <w:rPr>
-          <w:rFonts w:ascii="PT Serif" w:hAnsi="PT Serif"/>
-          <w:sz w:val="20"/>
-        </w:rPr>
-        <w:t xml:space="preserve"> und dünnes Pa</w:t>
-      </w:r>
-      <w:r>
-        <w:rPr>
-          <w:rFonts w:ascii="PT Serif" w:hAnsi="PT Serif"/>
-          <w:sz w:val="20"/>
-        </w:rPr>
-        <w:t>p</w:t>
-      </w:r>
-      <w:r>
-        <w:rPr>
-          <w:rFonts w:ascii="PT Serif" w:hAnsi="PT Serif"/>
-          <w:sz w:val="20"/>
-        </w:rPr>
-        <w:t xml:space="preserve">ier (zu sehr verschmutzt?) </w:t>
-      </w:r>
-      <w:r>
-        <w:rPr>
-          <w:rFonts w:ascii="PT Serif" w:hAnsi="PT Serif"/>
-          <w:color w:val="FF0000"/>
-          <w:sz w:val="20"/>
-        </w:rPr>
-        <w:t>abhängig vom Verschmutzungsgrad Restmüll oder Gelber Sack, wenn folienartig</w:t>
-      </w:r>
-      <w:r>
-        <w:rPr>
-          <w:rFonts w:ascii="PT Serif" w:hAnsi="PT Serif"/>
-          <w:sz w:val="20"/>
-        </w:rPr>
-        <w:br/>
-      </w:r>
-      <w:r>
-        <w:rPr>
-          <w:rFonts w:ascii="PT Serif" w:hAnsi="PT Serif"/>
-          <w:sz w:val="20"/>
-        </w:rPr>
-        <w:t>8. Tetra Pak</w:t>
-      </w:r>
-      <w:r>
-        <w:rPr>
-          <w:rFonts w:ascii="PT Serif" w:hAnsi="PT Serif"/>
-          <w:sz w:val="20"/>
-        </w:rPr>
-        <w:t xml:space="preserve">: Deckel vorher abschrauben? </w:t>
-      </w:r>
-      <w:r>
-        <w:rPr>
-          <w:rFonts w:ascii="PT Serif" w:hAnsi="PT Serif"/>
-          <w:color w:val="FF0000"/>
-          <w:sz w:val="20"/>
-        </w:rPr>
-        <w:t xml:space="preserve">besser </w:t>
-      </w:r>
-      <w:proofErr w:type="spellStart"/>
-      <w:r>
-        <w:rPr>
-          <w:rFonts w:ascii="PT Serif" w:hAnsi="PT Serif"/>
-          <w:color w:val="FF0000"/>
-          <w:sz w:val="20"/>
-        </w:rPr>
-        <w:t>dranschrauben</w:t>
-      </w:r>
-      <w:proofErr w:type="spellEnd"/>
-      <w:r>
-        <w:rPr>
-          <w:rFonts w:ascii="PT Serif" w:hAnsi="PT Serif"/>
-          <w:color w:val="FF0000"/>
-          <w:sz w:val="20"/>
-        </w:rPr>
-        <w:t>, da er sonst sehr wahrscheinlich bei der Sortierung als zu kleinteilig abgesondert wird</w:t>
-      </w:r>
-      <w:r>
-        <w:rPr>
-          <w:rFonts w:ascii="PT Serif" w:hAnsi="PT Serif"/>
-          <w:sz w:val="20"/>
-        </w:rPr>
         <w:t xml:space="preserve"> (siehe auch </w:t>
       </w:r>
-      <w:hyperlink r:id="rId30" w:tgtFrame="wbgcQb0vL_YDxOgEawXosM9" w:history="1">
+      <w:hyperlink r:id="rId32" w:tgtFrame="wbgcQb0vL_YDxOgEawXosM9" w:history="1">
         <w:r>
           <w:rPr>
             <w:rStyle w:val="Hyperlink"/>
@@ -10237,23 +9817,7 @@
       </w:r>
       <w:r>
         <w:br/>
-        <w:t xml:space="preserve">Beschichtete Verpackungen gehören in den Gelben Sack / die Gelbe Tonne. Hierzu gehören Tiefkühlverpackungen. Cornflakes-Kartons enthalten meist </w:t>
-      </w:r>
-      <w:proofErr w:type="gramStart"/>
-      <w:r>
-        <w:t>einen Innenbeuten</w:t>
-      </w:r>
-      <w:proofErr w:type="gramEnd"/>
-      <w:r>
-        <w:t xml:space="preserve"> samt Produkt, die Kartons sind </w:t>
-      </w:r>
-      <w:proofErr w:type="spellStart"/>
-      <w:r>
-        <w:t>unbeschichtet</w:t>
-      </w:r>
-      <w:proofErr w:type="spellEnd"/>
-      <w:r>
-        <w:t>. In diesem Fall gehört der Innenbeutel in die Gelbe Tonne / den Gelben Sack, d</w:t>
+        <w:t>Beschichtete Verpackungen gehören in den Gelben Sack / die Gelbe Tonne. Hierzu gehören Tiefkühlverpackungen. Cornflakes-Kartons enthalten meist einen Innenbeuten samt Produkt, die Kartons sind unbeschichtet. In diesem Fall gehört der Innenbeutel in die Gelbe Tonne / den Gelben Sack, d</w:t>
       </w:r>
       <w:r>
         <w:t>er Karton gehört ins Altpapier.</w:t>
@@ -10275,9 +9839,6 @@
       </w:r>
       <w:r>
         <w:br/>
-      </w:r>
-      <w:r>
-        <w:lastRenderedPageBreak/>
         <w:t>Im Normalfall ist es für den Verbraucher nicht nachvollziehbar, ob z.B. eine Spülmittelflasche aus einem anderen Material als der Schraubdeckel dieser Flasche besteht oder nicht. Sinnvoll ist es jedoch immer, Verpackungen in deren Bestandteile zu zerlegen, da dies eine spätere Sortierung in die einzeln</w:t>
       </w:r>
       <w:r>
@@ -10289,6 +9850,9 @@
       </w:r>
       <w:r>
         <w:br/>
+      </w:r>
+      <w:r>
+        <w:lastRenderedPageBreak/>
         <w:t>Unbenutztes Backpapier darf in die Papiertonne, benutztes Backpapie</w:t>
       </w:r>
       <w:r>
@@ -10311,15 +9875,7 @@
       </w:r>
       <w:r>
         <w:br/>
-        <w:t xml:space="preserve">Streng genommen handelt es sich natürlich um Verpackungen und </w:t>
-      </w:r>
-      <w:proofErr w:type="gramStart"/>
-      <w:r>
-        <w:t>gehören</w:t>
-      </w:r>
-      <w:proofErr w:type="gramEnd"/>
-      <w:r>
-        <w:t xml:space="preserve"> in die Gelbe Tonne / den Gelben Sack. Aber wer schon einmal eine Sortieranlage besucht hat, relativiert möglicher</w:t>
+        <w:t>Streng genommen handelt es sich natürlich um Verpackungen und gehören in die Gelbe Tonne / den Gelben Sack. Aber wer schon einmal eine Sortieranlage besucht hat, relativiert möglicher</w:t>
       </w:r>
       <w:r>
         <w:t>weise sein eigenes Verhalten...</w:t>
@@ -10611,12 +10167,12 @@
         </w:numPr>
         <w:ind w:left="576" w:hanging="576"/>
       </w:pPr>
-      <w:bookmarkStart w:id="45" w:name="_Toc7356830"/>
+      <w:bookmarkStart w:id="46" w:name="_Toc7356830"/>
       <w:r>
         <w:lastRenderedPageBreak/>
         <w:t>Anhang 2: Trennhilfen</w:t>
       </w:r>
-      <w:bookmarkEnd w:id="45"/>
+      <w:bookmarkEnd w:id="46"/>
     </w:p>
     <w:p>
       <w:pPr>
@@ -10687,7 +10243,7 @@
       </w:pPr>
     </w:p>
     <w:sectPr>
-      <w:footerReference w:type="default" r:id="rId31"/>
+      <w:footerReference w:type="default" r:id="rId33"/>
       <w:pgSz w:w="11906" w:h="16838"/>
       <w:pgMar w:top="1417" w:right="1417" w:bottom="1134" w:left="1417" w:header="708" w:footer="708" w:gutter="0"/>
       <w:pgNumType w:start="0"/>
@@ -10700,7 +10256,7 @@
 </file>
 
 <file path=word/comments.xml><?xml version="1.0" encoding="utf-8"?>
-<w:comments xmlns:ve="http://schemas.openxmlformats.org/markup-compatibility/2006" xmlns:o="urn:schemas-microsoft-com:office:office" xmlns:r="http://schemas.openxmlformats.org/officeDocument/2006/relationships" xmlns:m="http://schemas.openxmlformats.org/officeDocument/2006/math" xmlns:v="urn:schemas-microsoft-com:vml" xmlns:wp="http://schemas.openxmlformats.org/drawingml/2006/wordprocessingDrawing" xmlns:w10="urn:schemas-microsoft-com:office:word" xmlns:w="http://schemas.openxmlformats.org/wordprocessingml/2006/main" xmlns:wne="http://schemas.microsoft.com/office/word/2006/wordml">
+<w:comments xmlns:wpc="http://schemas.microsoft.com/office/word/2010/wordprocessingCanvas" xmlns:cx="http://schemas.microsoft.com/office/drawing/2014/chartex" xmlns:cx1="http://schemas.microsoft.com/office/drawing/2015/9/8/chartex" xmlns:cx2="http://schemas.microsoft.com/office/drawing/2015/10/21/chartex" xmlns:cx3="http://schemas.microsoft.com/office/drawing/2016/5/9/chartex" xmlns:cx4="http://schemas.microsoft.com/office/drawing/2016/5/10/chartex" xmlns:cx5="http://schemas.microsoft.com/office/drawing/2016/5/11/chartex" xmlns:cx6="http://schemas.microsoft.com/office/drawing/2016/5/12/chartex" xmlns:cx7="http://schemas.microsoft.com/office/drawing/2016/5/13/chartex" xmlns:cx8="http://schemas.microsoft.com/office/drawing/2016/5/14/chartex" xmlns:mc="http://schemas.openxmlformats.org/markup-compatibility/2006" xmlns:aink="http://schemas.microsoft.com/office/drawing/2016/ink" xmlns:am3d="http://schemas.microsoft.com/office/drawing/2017/model3d" xmlns:o="urn:schemas-microsoft-com:office:office" xmlns:r="http://schemas.openxmlformats.org/officeDocument/2006/relationships" xmlns:m="http://schemas.openxmlformats.org/officeDocument/2006/math" xmlns:v="urn:schemas-microsoft-com:vml" xmlns:wp14="http://schemas.microsoft.com/office/word/2010/wordprocessingDrawing" xmlns:wp="http://schemas.openxmlformats.org/drawingml/2006/wordprocessingDrawing" xmlns:w10="urn:schemas-microsoft-com:office:word" xmlns:w="http://schemas.openxmlformats.org/wordprocessingml/2006/main" xmlns:w14="http://schemas.microsoft.com/office/word/2010/wordml" xmlns:w15="http://schemas.microsoft.com/office/word/2012/wordml" xmlns:w16cid="http://schemas.microsoft.com/office/word/2016/wordml/cid" xmlns:w16se="http://schemas.microsoft.com/office/word/2015/wordml/symex" xmlns:wpg="http://schemas.microsoft.com/office/word/2010/wordprocessingGroup" xmlns:wpi="http://schemas.microsoft.com/office/word/2010/wordprocessingInk" xmlns:wne="http://schemas.microsoft.com/office/word/2006/wordml" xmlns:wps="http://schemas.microsoft.com/office/word/2010/wordprocessingShape" mc:Ignorable="w14 w15 w16se w16cid wp14">
   <w:comment w:id="4" w:author="Jojo" w:date="2019-04-09T13:35:00Z" w:initials="JM">
     <w:p>
       <w:pPr>
@@ -10752,8 +10308,24 @@
 </w:comments>
 </file>
 
+<file path=word/commentsExtended.xml><?xml version="1.0" encoding="utf-8"?>
+<w15:commentsEx xmlns:wpc="http://schemas.microsoft.com/office/word/2010/wordprocessingCanvas" xmlns:cx="http://schemas.microsoft.com/office/drawing/2014/chartex" xmlns:cx1="http://schemas.microsoft.com/office/drawing/2015/9/8/chartex" xmlns:cx2="http://schemas.microsoft.com/office/drawing/2015/10/21/chartex" xmlns:cx3="http://schemas.microsoft.com/office/drawing/2016/5/9/chartex" xmlns:cx4="http://schemas.microsoft.com/office/drawing/2016/5/10/chartex" xmlns:cx5="http://schemas.microsoft.com/office/drawing/2016/5/11/chartex" xmlns:cx6="http://schemas.microsoft.com/office/drawing/2016/5/12/chartex" xmlns:cx7="http://schemas.microsoft.com/office/drawing/2016/5/13/chartex" xmlns:cx8="http://schemas.microsoft.com/office/drawing/2016/5/14/chartex" xmlns:mc="http://schemas.openxmlformats.org/markup-compatibility/2006" xmlns:aink="http://schemas.microsoft.com/office/drawing/2016/ink" xmlns:am3d="http://schemas.microsoft.com/office/drawing/2017/model3d" xmlns:o="urn:schemas-microsoft-com:office:office" xmlns:r="http://schemas.openxmlformats.org/officeDocument/2006/relationships" xmlns:m="http://schemas.openxmlformats.org/officeDocument/2006/math" xmlns:v="urn:schemas-microsoft-com:vml" xmlns:wp14="http://schemas.microsoft.com/office/word/2010/wordprocessingDrawing" xmlns:wp="http://schemas.openxmlformats.org/drawingml/2006/wordprocessingDrawing" xmlns:w10="urn:schemas-microsoft-com:office:word" xmlns:w="http://schemas.openxmlformats.org/wordprocessingml/2006/main" xmlns:w14="http://schemas.microsoft.com/office/word/2010/wordml" xmlns:w15="http://schemas.microsoft.com/office/word/2012/wordml" xmlns:w16cid="http://schemas.microsoft.com/office/word/2016/wordml/cid" xmlns:w16se="http://schemas.microsoft.com/office/word/2015/wordml/symex" xmlns:wpg="http://schemas.microsoft.com/office/word/2010/wordprocessingGroup" xmlns:wpi="http://schemas.microsoft.com/office/word/2010/wordprocessingInk" xmlns:wne="http://schemas.microsoft.com/office/word/2006/wordml" xmlns:wps="http://schemas.microsoft.com/office/word/2010/wordprocessingShape" mc:Ignorable="w14 w15 w16se w16cid wp14">
+  <w15:commentEx w15:paraId="2927947F" w15:done="0"/>
+  <w15:commentEx w15:paraId="6E789E1B" w15:done="0"/>
+  <w15:commentEx w15:paraId="24566713" w15:done="0"/>
+</w15:commentsEx>
+</file>
+
+<file path=word/commentsIds.xml><?xml version="1.0" encoding="utf-8"?>
+<w16cid:commentsIds xmlns:wpc="http://schemas.microsoft.com/office/word/2010/wordprocessingCanvas" xmlns:cx="http://schemas.microsoft.com/office/drawing/2014/chartex" xmlns:cx1="http://schemas.microsoft.com/office/drawing/2015/9/8/chartex" xmlns:cx2="http://schemas.microsoft.com/office/drawing/2015/10/21/chartex" xmlns:cx3="http://schemas.microsoft.com/office/drawing/2016/5/9/chartex" xmlns:cx4="http://schemas.microsoft.com/office/drawing/2016/5/10/chartex" xmlns:cx5="http://schemas.microsoft.com/office/drawing/2016/5/11/chartex" xmlns:cx6="http://schemas.microsoft.com/office/drawing/2016/5/12/chartex" xmlns:cx7="http://schemas.microsoft.com/office/drawing/2016/5/13/chartex" xmlns:cx8="http://schemas.microsoft.com/office/drawing/2016/5/14/chartex" xmlns:mc="http://schemas.openxmlformats.org/markup-compatibility/2006" xmlns:aink="http://schemas.microsoft.com/office/drawing/2016/ink" xmlns:am3d="http://schemas.microsoft.com/office/drawing/2017/model3d" xmlns:o="urn:schemas-microsoft-com:office:office" xmlns:r="http://schemas.openxmlformats.org/officeDocument/2006/relationships" xmlns:m="http://schemas.openxmlformats.org/officeDocument/2006/math" xmlns:v="urn:schemas-microsoft-com:vml" xmlns:wp14="http://schemas.microsoft.com/office/word/2010/wordprocessingDrawing" xmlns:wp="http://schemas.openxmlformats.org/drawingml/2006/wordprocessingDrawing" xmlns:w10="urn:schemas-microsoft-com:office:word" xmlns:w="http://schemas.openxmlformats.org/wordprocessingml/2006/main" xmlns:w14="http://schemas.microsoft.com/office/word/2010/wordml" xmlns:w15="http://schemas.microsoft.com/office/word/2012/wordml" xmlns:w16cid="http://schemas.microsoft.com/office/word/2016/wordml/cid" xmlns:w16se="http://schemas.microsoft.com/office/word/2015/wordml/symex" xmlns:wpg="http://schemas.microsoft.com/office/word/2010/wordprocessingGroup" xmlns:wpi="http://schemas.microsoft.com/office/word/2010/wordprocessingInk" xmlns:wne="http://schemas.microsoft.com/office/word/2006/wordml" xmlns:wps="http://schemas.microsoft.com/office/word/2010/wordprocessingShape" mc:Ignorable="w14 w15 w16se w16cid wp14">
+  <w16cid:commentId w16cid:paraId="2927947F" w16cid:durableId="20717351"/>
+  <w16cid:commentId w16cid:paraId="6E789E1B" w16cid:durableId="20717352"/>
+  <w16cid:commentId w16cid:paraId="24566713" w16cid:durableId="20717353"/>
+</w16cid:commentsIds>
+</file>
+
 <file path=word/endnotes.xml><?xml version="1.0" encoding="utf-8"?>
-<w:endnotes xmlns:ve="http://schemas.openxmlformats.org/markup-compatibility/2006" xmlns:o="urn:schemas-microsoft-com:office:office" xmlns:r="http://schemas.openxmlformats.org/officeDocument/2006/relationships" xmlns:m="http://schemas.openxmlformats.org/officeDocument/2006/math" xmlns:v="urn:schemas-microsoft-com:vml" xmlns:wp="http://schemas.openxmlformats.org/drawingml/2006/wordprocessingDrawing" xmlns:w10="urn:schemas-microsoft-com:office:word" xmlns:w="http://schemas.openxmlformats.org/wordprocessingml/2006/main" xmlns:wne="http://schemas.microsoft.com/office/word/2006/wordml">
+<w:endnotes xmlns:wpc="http://schemas.microsoft.com/office/word/2010/wordprocessingCanvas" xmlns:cx="http://schemas.microsoft.com/office/drawing/2014/chartex" xmlns:cx1="http://schemas.microsoft.com/office/drawing/2015/9/8/chartex" xmlns:cx2="http://schemas.microsoft.com/office/drawing/2015/10/21/chartex" xmlns:cx3="http://schemas.microsoft.com/office/drawing/2016/5/9/chartex" xmlns:cx4="http://schemas.microsoft.com/office/drawing/2016/5/10/chartex" xmlns:cx5="http://schemas.microsoft.com/office/drawing/2016/5/11/chartex" xmlns:cx6="http://schemas.microsoft.com/office/drawing/2016/5/12/chartex" xmlns:cx7="http://schemas.microsoft.com/office/drawing/2016/5/13/chartex" xmlns:cx8="http://schemas.microsoft.com/office/drawing/2016/5/14/chartex" xmlns:mc="http://schemas.openxmlformats.org/markup-compatibility/2006" xmlns:aink="http://schemas.microsoft.com/office/drawing/2016/ink" xmlns:am3d="http://schemas.microsoft.com/office/drawing/2017/model3d" xmlns:o="urn:schemas-microsoft-com:office:office" xmlns:r="http://schemas.openxmlformats.org/officeDocument/2006/relationships" xmlns:m="http://schemas.openxmlformats.org/officeDocument/2006/math" xmlns:v="urn:schemas-microsoft-com:vml" xmlns:wp14="http://schemas.microsoft.com/office/word/2010/wordprocessingDrawing" xmlns:wp="http://schemas.openxmlformats.org/drawingml/2006/wordprocessingDrawing" xmlns:w10="urn:schemas-microsoft-com:office:word" xmlns:w="http://schemas.openxmlformats.org/wordprocessingml/2006/main" xmlns:w14="http://schemas.microsoft.com/office/word/2010/wordml" xmlns:w15="http://schemas.microsoft.com/office/word/2012/wordml" xmlns:w16cid="http://schemas.microsoft.com/office/word/2016/wordml/cid" xmlns:w16se="http://schemas.microsoft.com/office/word/2015/wordml/symex" xmlns:wpg="http://schemas.microsoft.com/office/word/2010/wordprocessingGroup" xmlns:wpi="http://schemas.microsoft.com/office/word/2010/wordprocessingInk" xmlns:wne="http://schemas.microsoft.com/office/word/2006/wordml" xmlns:wps="http://schemas.microsoft.com/office/word/2010/wordprocessingShape" mc:Ignorable="w14 w15 w16se w16cid wp14">
   <w:endnote w:type="separator" w:id="-1">
     <w:p>
       <w:pPr>
@@ -10784,7 +10356,7 @@
 </file>
 
 <file path=word/footer1.xml><?xml version="1.0" encoding="utf-8"?>
-<w:ftr xmlns:ve="http://schemas.openxmlformats.org/markup-compatibility/2006" xmlns:o="urn:schemas-microsoft-com:office:office" xmlns:r="http://schemas.openxmlformats.org/officeDocument/2006/relationships" xmlns:m="http://schemas.openxmlformats.org/officeDocument/2006/math" xmlns:v="urn:schemas-microsoft-com:vml" xmlns:wp="http://schemas.openxmlformats.org/drawingml/2006/wordprocessingDrawing" xmlns:w10="urn:schemas-microsoft-com:office:word" xmlns:w="http://schemas.openxmlformats.org/wordprocessingml/2006/main" xmlns:wne="http://schemas.microsoft.com/office/word/2006/wordml">
+<w:ftr xmlns:wpc="http://schemas.microsoft.com/office/word/2010/wordprocessingCanvas" xmlns:cx="http://schemas.microsoft.com/office/drawing/2014/chartex" xmlns:cx1="http://schemas.microsoft.com/office/drawing/2015/9/8/chartex" xmlns:cx2="http://schemas.microsoft.com/office/drawing/2015/10/21/chartex" xmlns:cx3="http://schemas.microsoft.com/office/drawing/2016/5/9/chartex" xmlns:cx4="http://schemas.microsoft.com/office/drawing/2016/5/10/chartex" xmlns:cx5="http://schemas.microsoft.com/office/drawing/2016/5/11/chartex" xmlns:cx6="http://schemas.microsoft.com/office/drawing/2016/5/12/chartex" xmlns:cx7="http://schemas.microsoft.com/office/drawing/2016/5/13/chartex" xmlns:cx8="http://schemas.microsoft.com/office/drawing/2016/5/14/chartex" xmlns:mc="http://schemas.openxmlformats.org/markup-compatibility/2006" xmlns:aink="http://schemas.microsoft.com/office/drawing/2016/ink" xmlns:am3d="http://schemas.microsoft.com/office/drawing/2017/model3d" xmlns:o="urn:schemas-microsoft-com:office:office" xmlns:r="http://schemas.openxmlformats.org/officeDocument/2006/relationships" xmlns:m="http://schemas.openxmlformats.org/officeDocument/2006/math" xmlns:v="urn:schemas-microsoft-com:vml" xmlns:wp14="http://schemas.microsoft.com/office/word/2010/wordprocessingDrawing" xmlns:wp="http://schemas.openxmlformats.org/drawingml/2006/wordprocessingDrawing" xmlns:w10="urn:schemas-microsoft-com:office:word" xmlns:w="http://schemas.openxmlformats.org/wordprocessingml/2006/main" xmlns:w14="http://schemas.microsoft.com/office/word/2010/wordml" xmlns:w15="http://schemas.microsoft.com/office/word/2012/wordml" xmlns:w16cid="http://schemas.microsoft.com/office/word/2016/wordml/cid" xmlns:w16se="http://schemas.microsoft.com/office/word/2015/wordml/symex" xmlns:wpg="http://schemas.microsoft.com/office/word/2010/wordprocessingGroup" xmlns:wpi="http://schemas.microsoft.com/office/word/2010/wordprocessingInk" xmlns:wne="http://schemas.microsoft.com/office/word/2006/wordml" xmlns:wps="http://schemas.microsoft.com/office/word/2010/wordprocessingShape" mc:Ignorable="w14 w15 w16se w16cid wp14">
   <w:sdt>
     <w:sdtPr>
       <w:id w:val="1972779"/>
@@ -10793,20 +10365,34 @@
         <w:docPartUnique/>
       </w:docPartObj>
     </w:sdtPr>
+    <w:sdtEndPr/>
     <w:sdtContent>
       <w:p>
         <w:pPr>
           <w:pStyle w:val="Fuzeile"/>
           <w:jc w:val="right"/>
         </w:pPr>
-        <w:fldSimple w:instr=" PAGE   \* MERGEFORMAT ">
-          <w:r>
-            <w:rPr>
-              <w:noProof/>
-            </w:rPr>
-            <w:t>26</w:t>
-          </w:r>
-        </w:fldSimple>
+        <w:r>
+          <w:fldChar w:fldCharType="begin"/>
+        </w:r>
+        <w:r>
+          <w:instrText xml:space="preserve"> PAGE   \* MERGEFORMAT </w:instrText>
+        </w:r>
+        <w:r>
+          <w:fldChar w:fldCharType="separate"/>
+        </w:r>
+        <w:r>
+          <w:rPr>
+            <w:noProof/>
+          </w:rPr>
+          <w:t>26</w:t>
+        </w:r>
+        <w:r>
+          <w:rPr>
+            <w:noProof/>
+          </w:rPr>
+          <w:fldChar w:fldCharType="end"/>
+        </w:r>
       </w:p>
     </w:sdtContent>
   </w:sdt>
@@ -10814,7 +10400,7 @@
 </file>
 
 <file path=word/footnotes.xml><?xml version="1.0" encoding="utf-8"?>
-<w:footnotes xmlns:ve="http://schemas.openxmlformats.org/markup-compatibility/2006" xmlns:o="urn:schemas-microsoft-com:office:office" xmlns:r="http://schemas.openxmlformats.org/officeDocument/2006/relationships" xmlns:m="http://schemas.openxmlformats.org/officeDocument/2006/math" xmlns:v="urn:schemas-microsoft-com:vml" xmlns:wp="http://schemas.openxmlformats.org/drawingml/2006/wordprocessingDrawing" xmlns:w10="urn:schemas-microsoft-com:office:word" xmlns:w="http://schemas.openxmlformats.org/wordprocessingml/2006/main" xmlns:wne="http://schemas.microsoft.com/office/word/2006/wordml">
+<w:footnotes xmlns:wpc="http://schemas.microsoft.com/office/word/2010/wordprocessingCanvas" xmlns:cx="http://schemas.microsoft.com/office/drawing/2014/chartex" xmlns:cx1="http://schemas.microsoft.com/office/drawing/2015/9/8/chartex" xmlns:cx2="http://schemas.microsoft.com/office/drawing/2015/10/21/chartex" xmlns:cx3="http://schemas.microsoft.com/office/drawing/2016/5/9/chartex" xmlns:cx4="http://schemas.microsoft.com/office/drawing/2016/5/10/chartex" xmlns:cx5="http://schemas.microsoft.com/office/drawing/2016/5/11/chartex" xmlns:cx6="http://schemas.microsoft.com/office/drawing/2016/5/12/chartex" xmlns:cx7="http://schemas.microsoft.com/office/drawing/2016/5/13/chartex" xmlns:cx8="http://schemas.microsoft.com/office/drawing/2016/5/14/chartex" xmlns:mc="http://schemas.openxmlformats.org/markup-compatibility/2006" xmlns:aink="http://schemas.microsoft.com/office/drawing/2016/ink" xmlns:am3d="http://schemas.microsoft.com/office/drawing/2017/model3d" xmlns:o="urn:schemas-microsoft-com:office:office" xmlns:r="http://schemas.openxmlformats.org/officeDocument/2006/relationships" xmlns:m="http://schemas.openxmlformats.org/officeDocument/2006/math" xmlns:v="urn:schemas-microsoft-com:vml" xmlns:wp14="http://schemas.microsoft.com/office/word/2010/wordprocessingDrawing" xmlns:wp="http://schemas.openxmlformats.org/drawingml/2006/wordprocessingDrawing" xmlns:w10="urn:schemas-microsoft-com:office:word" xmlns:w="http://schemas.openxmlformats.org/wordprocessingml/2006/main" xmlns:w14="http://schemas.microsoft.com/office/word/2010/wordml" xmlns:w15="http://schemas.microsoft.com/office/word/2012/wordml" xmlns:w16cid="http://schemas.microsoft.com/office/word/2016/wordml/cid" xmlns:w16se="http://schemas.microsoft.com/office/word/2015/wordml/symex" xmlns:wpg="http://schemas.microsoft.com/office/word/2010/wordprocessingGroup" xmlns:wpi="http://schemas.microsoft.com/office/word/2010/wordprocessingInk" xmlns:wne="http://schemas.microsoft.com/office/word/2006/wordml" xmlns:wps="http://schemas.microsoft.com/office/word/2010/wordprocessingShape" mc:Ignorable="w14 w15 w16se w16cid wp14">
   <w:footnote w:type="separator" w:id="-1">
     <w:p>
       <w:pPr>
@@ -10845,8 +10431,8 @@
 </file>
 
 <file path=word/numbering.xml><?xml version="1.0" encoding="utf-8"?>
-<w:numbering xmlns:ve="http://schemas.openxmlformats.org/markup-compatibility/2006" xmlns:o="urn:schemas-microsoft-com:office:office" xmlns:r="http://schemas.openxmlformats.org/officeDocument/2006/relationships" xmlns:m="http://schemas.openxmlformats.org/officeDocument/2006/math" xmlns:v="urn:schemas-microsoft-com:vml" xmlns:wp="http://schemas.openxmlformats.org/drawingml/2006/wordprocessingDrawing" xmlns:w10="urn:schemas-microsoft-com:office:word" xmlns:w="http://schemas.openxmlformats.org/wordprocessingml/2006/main" xmlns:wne="http://schemas.microsoft.com/office/word/2006/wordml">
-  <w:abstractNum w:abstractNumId="0">
+<w:numbering xmlns:wpc="http://schemas.microsoft.com/office/word/2010/wordprocessingCanvas" xmlns:cx="http://schemas.microsoft.com/office/drawing/2014/chartex" xmlns:cx1="http://schemas.microsoft.com/office/drawing/2015/9/8/chartex" xmlns:cx2="http://schemas.microsoft.com/office/drawing/2015/10/21/chartex" xmlns:cx3="http://schemas.microsoft.com/office/drawing/2016/5/9/chartex" xmlns:cx4="http://schemas.microsoft.com/office/drawing/2016/5/10/chartex" xmlns:cx5="http://schemas.microsoft.com/office/drawing/2016/5/11/chartex" xmlns:cx6="http://schemas.microsoft.com/office/drawing/2016/5/12/chartex" xmlns:cx7="http://schemas.microsoft.com/office/drawing/2016/5/13/chartex" xmlns:cx8="http://schemas.microsoft.com/office/drawing/2016/5/14/chartex" xmlns:mc="http://schemas.openxmlformats.org/markup-compatibility/2006" xmlns:aink="http://schemas.microsoft.com/office/drawing/2016/ink" xmlns:am3d="http://schemas.microsoft.com/office/drawing/2017/model3d" xmlns:o="urn:schemas-microsoft-com:office:office" xmlns:r="http://schemas.openxmlformats.org/officeDocument/2006/relationships" xmlns:m="http://schemas.openxmlformats.org/officeDocument/2006/math" xmlns:v="urn:schemas-microsoft-com:vml" xmlns:wp14="http://schemas.microsoft.com/office/word/2010/wordprocessingDrawing" xmlns:wp="http://schemas.openxmlformats.org/drawingml/2006/wordprocessingDrawing" xmlns:w10="urn:schemas-microsoft-com:office:word" xmlns:w="http://schemas.openxmlformats.org/wordprocessingml/2006/main" xmlns:w14="http://schemas.microsoft.com/office/word/2010/wordml" xmlns:w15="http://schemas.microsoft.com/office/word/2012/wordml" xmlns:w16cid="http://schemas.microsoft.com/office/word/2016/wordml/cid" xmlns:w16se="http://schemas.microsoft.com/office/word/2015/wordml/symex" xmlns:wpg="http://schemas.microsoft.com/office/word/2010/wordprocessingGroup" xmlns:wpi="http://schemas.microsoft.com/office/word/2010/wordprocessingInk" xmlns:wne="http://schemas.microsoft.com/office/word/2006/wordml" xmlns:wps="http://schemas.microsoft.com/office/word/2010/wordprocessingShape" mc:Ignorable="w14 w15 w16se w16cid wp14">
+  <w:abstractNum w:abstractNumId="0" w15:restartNumberingAfterBreak="0">
     <w:nsid w:val="0AA63201"/>
     <w:multiLevelType w:val="multilevel"/>
     <w:tmpl w:val="D11224E2"/>
@@ -10946,7 +10532,7 @@
       </w:pPr>
     </w:lvl>
   </w:abstractNum>
-  <w:abstractNum w:abstractNumId="1">
+  <w:abstractNum w:abstractNumId="1" w15:restartNumberingAfterBreak="0">
     <w:nsid w:val="0BE44CF8"/>
     <w:multiLevelType w:val="hybridMultilevel"/>
     <w:tmpl w:val="FB3029F2"/>
@@ -11032,7 +10618,7 @@
       </w:pPr>
     </w:lvl>
   </w:abstractNum>
-  <w:abstractNum w:abstractNumId="2">
+  <w:abstractNum w:abstractNumId="2" w15:restartNumberingAfterBreak="0">
     <w:nsid w:val="0CCC2023"/>
     <w:multiLevelType w:val="hybridMultilevel"/>
     <w:tmpl w:val="10700146"/>
@@ -11118,7 +10704,7 @@
       </w:pPr>
     </w:lvl>
   </w:abstractNum>
-  <w:abstractNum w:abstractNumId="3">
+  <w:abstractNum w:abstractNumId="3" w15:restartNumberingAfterBreak="0">
     <w:nsid w:val="1829034E"/>
     <w:multiLevelType w:val="multilevel"/>
     <w:tmpl w:val="DAE6696A"/>
@@ -11267,7 +10853,7 @@
       </w:rPr>
     </w:lvl>
   </w:abstractNum>
-  <w:abstractNum w:abstractNumId="4">
+  <w:abstractNum w:abstractNumId="4" w15:restartNumberingAfterBreak="0">
     <w:nsid w:val="1839665B"/>
     <w:multiLevelType w:val="multilevel"/>
     <w:tmpl w:val="E4D0B9EC"/>
@@ -11357,7 +10943,7 @@
       </w:pPr>
     </w:lvl>
   </w:abstractNum>
-  <w:abstractNum w:abstractNumId="5">
+  <w:abstractNum w:abstractNumId="5" w15:restartNumberingAfterBreak="0">
     <w:nsid w:val="20C85192"/>
     <w:multiLevelType w:val="hybridMultilevel"/>
     <w:tmpl w:val="A314E18A"/>
@@ -11446,7 +11032,7 @@
       </w:pPr>
     </w:lvl>
   </w:abstractNum>
-  <w:abstractNum w:abstractNumId="6">
+  <w:abstractNum w:abstractNumId="6" w15:restartNumberingAfterBreak="0">
     <w:nsid w:val="295E39DA"/>
     <w:multiLevelType w:val="hybridMultilevel"/>
     <w:tmpl w:val="34E005A2"/>
@@ -11559,7 +11145,7 @@
       </w:rPr>
     </w:lvl>
   </w:abstractNum>
-  <w:abstractNum w:abstractNumId="7">
+  <w:abstractNum w:abstractNumId="7" w15:restartNumberingAfterBreak="0">
     <w:nsid w:val="2B7E291B"/>
     <w:multiLevelType w:val="hybridMultilevel"/>
     <w:tmpl w:val="44EECB28"/>
@@ -11645,7 +11231,7 @@
       </w:pPr>
     </w:lvl>
   </w:abstractNum>
-  <w:abstractNum w:abstractNumId="8">
+  <w:abstractNum w:abstractNumId="8" w15:restartNumberingAfterBreak="0">
     <w:nsid w:val="307C4DF3"/>
     <w:multiLevelType w:val="hybridMultilevel"/>
     <w:tmpl w:val="23B657F8"/>
@@ -11758,7 +11344,7 @@
       </w:rPr>
     </w:lvl>
   </w:abstractNum>
-  <w:abstractNum w:abstractNumId="9">
+  <w:abstractNum w:abstractNumId="9" w15:restartNumberingAfterBreak="0">
     <w:nsid w:val="34FB4512"/>
     <w:multiLevelType w:val="hybridMultilevel"/>
     <w:tmpl w:val="0418642C"/>
@@ -11848,7 +11434,7 @@
       </w:pPr>
     </w:lvl>
   </w:abstractNum>
-  <w:abstractNum w:abstractNumId="10">
+  <w:abstractNum w:abstractNumId="10" w15:restartNumberingAfterBreak="0">
     <w:nsid w:val="36E93DC1"/>
     <w:multiLevelType w:val="hybridMultilevel"/>
     <w:tmpl w:val="90D833B6"/>
@@ -11934,7 +11520,7 @@
       </w:pPr>
     </w:lvl>
   </w:abstractNum>
-  <w:abstractNum w:abstractNumId="11">
+  <w:abstractNum w:abstractNumId="11" w15:restartNumberingAfterBreak="0">
     <w:nsid w:val="3DA23CBF"/>
     <w:multiLevelType w:val="multilevel"/>
     <w:tmpl w:val="4E3A628C"/>
@@ -12083,7 +11669,7 @@
       </w:rPr>
     </w:lvl>
   </w:abstractNum>
-  <w:abstractNum w:abstractNumId="12">
+  <w:abstractNum w:abstractNumId="12" w15:restartNumberingAfterBreak="0">
     <w:nsid w:val="3FB07B50"/>
     <w:multiLevelType w:val="hybridMultilevel"/>
     <w:tmpl w:val="618A4706"/>
@@ -12196,7 +11782,7 @@
       </w:rPr>
     </w:lvl>
   </w:abstractNum>
-  <w:abstractNum w:abstractNumId="13">
+  <w:abstractNum w:abstractNumId="13" w15:restartNumberingAfterBreak="0">
     <w:nsid w:val="52E44077"/>
     <w:multiLevelType w:val="hybridMultilevel"/>
     <w:tmpl w:val="A0E865FE"/>
@@ -12309,7 +11895,7 @@
       </w:rPr>
     </w:lvl>
   </w:abstractNum>
-  <w:abstractNum w:abstractNumId="14">
+  <w:abstractNum w:abstractNumId="14" w15:restartNumberingAfterBreak="0">
     <w:nsid w:val="56541C76"/>
     <w:multiLevelType w:val="multilevel"/>
     <w:tmpl w:val="4E3A628C"/>
@@ -12458,7 +12044,7 @@
       </w:rPr>
     </w:lvl>
   </w:abstractNum>
-  <w:abstractNum w:abstractNumId="15">
+  <w:abstractNum w:abstractNumId="15" w15:restartNumberingAfterBreak="0">
     <w:nsid w:val="6175064E"/>
     <w:multiLevelType w:val="hybridMultilevel"/>
     <w:tmpl w:val="FAF42B46"/>
@@ -12547,7 +12133,7 @@
       </w:pPr>
     </w:lvl>
   </w:abstractNum>
-  <w:abstractNum w:abstractNumId="16">
+  <w:abstractNum w:abstractNumId="16" w15:restartNumberingAfterBreak="0">
     <w:nsid w:val="64486CF3"/>
     <w:multiLevelType w:val="hybridMultilevel"/>
     <w:tmpl w:val="CEF87856"/>
@@ -12660,7 +12246,7 @@
       </w:rPr>
     </w:lvl>
   </w:abstractNum>
-  <w:abstractNum w:abstractNumId="17">
+  <w:abstractNum w:abstractNumId="17" w15:restartNumberingAfterBreak="0">
     <w:nsid w:val="6C217F65"/>
     <w:multiLevelType w:val="hybridMultilevel"/>
     <w:tmpl w:val="89CCDD8E"/>
@@ -12746,7 +12332,7 @@
       </w:pPr>
     </w:lvl>
   </w:abstractNum>
-  <w:abstractNum w:abstractNumId="18">
+  <w:abstractNum w:abstractNumId="18" w15:restartNumberingAfterBreak="0">
     <w:nsid w:val="7B44394A"/>
     <w:multiLevelType w:val="hybridMultilevel"/>
     <w:tmpl w:val="F58EDF72"/>
@@ -12893,7 +12479,7 @@
 </file>
 
 <file path=word/styles.xml><?xml version="1.0" encoding="utf-8"?>
-<w:styles xmlns:r="http://schemas.openxmlformats.org/officeDocument/2006/relationships" xmlns:w="http://schemas.openxmlformats.org/wordprocessingml/2006/main">
+<w:styles xmlns:mc="http://schemas.openxmlformats.org/markup-compatibility/2006" xmlns:r="http://schemas.openxmlformats.org/officeDocument/2006/relationships" xmlns:w="http://schemas.openxmlformats.org/wordprocessingml/2006/main" xmlns:w14="http://schemas.microsoft.com/office/word/2010/wordml" xmlns:w15="http://schemas.microsoft.com/office/word/2012/wordml" xmlns:w16cid="http://schemas.microsoft.com/office/word/2016/wordml/cid" xmlns:w16se="http://schemas.microsoft.com/office/word/2015/wordml/symex" mc:Ignorable="w14 w15 w16se w16cid">
   <w:docDefaults>
     <w:rPrDefault>
       <w:rPr>
@@ -12909,144 +12495,383 @@
       </w:pPr>
     </w:pPrDefault>
   </w:docDefaults>
-  <w:latentStyles w:defLockedState="0" w:defUIPriority="99" w:defSemiHidden="1" w:defUnhideWhenUsed="1" w:defQFormat="0" w:count="267">
-    <w:lsdException w:name="Normal" w:semiHidden="0" w:uiPriority="0" w:unhideWhenUsed="0" w:qFormat="1"/>
-    <w:lsdException w:name="heading 1" w:semiHidden="0" w:uiPriority="9" w:unhideWhenUsed="0" w:qFormat="1"/>
-    <w:lsdException w:name="heading 2" w:uiPriority="9" w:qFormat="1"/>
-    <w:lsdException w:name="heading 3" w:uiPriority="9" w:qFormat="1"/>
-    <w:lsdException w:name="heading 4" w:uiPriority="9" w:qFormat="1"/>
-    <w:lsdException w:name="heading 5" w:uiPriority="9" w:qFormat="1"/>
-    <w:lsdException w:name="heading 6" w:uiPriority="9" w:qFormat="1"/>
-    <w:lsdException w:name="heading 7" w:uiPriority="9" w:qFormat="1"/>
-    <w:lsdException w:name="heading 8" w:uiPriority="9" w:qFormat="1"/>
-    <w:lsdException w:name="heading 9" w:uiPriority="9" w:qFormat="1"/>
-    <w:lsdException w:name="toc 1" w:uiPriority="39" w:qFormat="1"/>
-    <w:lsdException w:name="toc 2" w:uiPriority="39" w:qFormat="1"/>
-    <w:lsdException w:name="toc 3" w:uiPriority="39" w:qFormat="1"/>
-    <w:lsdException w:name="toc 4" w:uiPriority="39"/>
-    <w:lsdException w:name="toc 5" w:uiPriority="39"/>
-    <w:lsdException w:name="toc 6" w:uiPriority="39"/>
-    <w:lsdException w:name="toc 7" w:uiPriority="39"/>
-    <w:lsdException w:name="toc 8" w:uiPriority="39"/>
-    <w:lsdException w:name="toc 9" w:uiPriority="39"/>
-    <w:lsdException w:name="caption" w:uiPriority="35" w:qFormat="1"/>
-    <w:lsdException w:name="Title" w:semiHidden="0" w:uiPriority="10" w:unhideWhenUsed="0" w:qFormat="1"/>
-    <w:lsdException w:name="Default Paragraph Font" w:uiPriority="1"/>
-    <w:lsdException w:name="Subtitle" w:semiHidden="0" w:uiPriority="11" w:unhideWhenUsed="0" w:qFormat="1"/>
-    <w:lsdException w:name="Strong" w:semiHidden="0" w:uiPriority="22" w:unhideWhenUsed="0" w:qFormat="1"/>
-    <w:lsdException w:name="Emphasis" w:semiHidden="0" w:uiPriority="20" w:unhideWhenUsed="0" w:qFormat="1"/>
-    <w:lsdException w:name="Table Grid" w:semiHidden="0" w:uiPriority="59" w:unhideWhenUsed="0"/>
-    <w:lsdException w:name="Placeholder Text" w:unhideWhenUsed="0"/>
-    <w:lsdException w:name="No Spacing" w:semiHidden="0" w:uiPriority="1" w:unhideWhenUsed="0" w:qFormat="1"/>
-    <w:lsdException w:name="Light Shading" w:semiHidden="0" w:uiPriority="60" w:unhideWhenUsed="0"/>
-    <w:lsdException w:name="Light List" w:semiHidden="0" w:uiPriority="61" w:unhideWhenUsed="0"/>
-    <w:lsdException w:name="Light Grid" w:semiHidden="0" w:uiPriority="62" w:unhideWhenUsed="0"/>
-    <w:lsdException w:name="Medium Shading 1" w:semiHidden="0" w:uiPriority="63" w:unhideWhenUsed="0"/>
-    <w:lsdException w:name="Medium Shading 2" w:semiHidden="0" w:uiPriority="64" w:unhideWhenUsed="0"/>
-    <w:lsdException w:name="Medium List 1" w:semiHidden="0" w:uiPriority="65" w:unhideWhenUsed="0"/>
-    <w:lsdException w:name="Medium List 2" w:semiHidden="0" w:uiPriority="66" w:unhideWhenUsed="0"/>
-    <w:lsdException w:name="Medium Grid 1" w:semiHidden="0" w:uiPriority="67" w:unhideWhenUsed="0"/>
-    <w:lsdException w:name="Medium Grid 2" w:semiHidden="0" w:uiPriority="68" w:unhideWhenUsed="0"/>
-    <w:lsdException w:name="Medium Grid 3" w:semiHidden="0" w:uiPriority="69" w:unhideWhenUsed="0"/>
-    <w:lsdException w:name="Dark List" w:semiHidden="0" w:uiPriority="70" w:unhideWhenUsed="0"/>
-    <w:lsdException w:name="Colorful Shading" w:semiHidden="0" w:uiPriority="71" w:unhideWhenUsed="0"/>
-    <w:lsdException w:name="Colorful List" w:semiHidden="0" w:uiPriority="72" w:unhideWhenUsed="0"/>
-    <w:lsdException w:name="Colorful Grid" w:semiHidden="0" w:uiPriority="73" w:unhideWhenUsed="0"/>
-    <w:lsdException w:name="Light Shading Accent 1" w:semiHidden="0" w:uiPriority="60" w:unhideWhenUsed="0"/>
-    <w:lsdException w:name="Light List Accent 1" w:semiHidden="0" w:uiPriority="61" w:unhideWhenUsed="0"/>
-    <w:lsdException w:name="Light Grid Accent 1" w:semiHidden="0" w:uiPriority="62" w:unhideWhenUsed="0"/>
-    <w:lsdException w:name="Medium Shading 1 Accent 1" w:semiHidden="0" w:uiPriority="63" w:unhideWhenUsed="0"/>
-    <w:lsdException w:name="Medium Shading 2 Accent 1" w:semiHidden="0" w:uiPriority="64" w:unhideWhenUsed="0"/>
-    <w:lsdException w:name="Medium List 1 Accent 1" w:semiHidden="0" w:uiPriority="65" w:unhideWhenUsed="0"/>
-    <w:lsdException w:name="Revision" w:unhideWhenUsed="0"/>
-    <w:lsdException w:name="List Paragraph" w:semiHidden="0" w:uiPriority="34" w:unhideWhenUsed="0" w:qFormat="1"/>
-    <w:lsdException w:name="Quote" w:semiHidden="0" w:uiPriority="29" w:unhideWhenUsed="0" w:qFormat="1"/>
-    <w:lsdException w:name="Intense Quote" w:semiHidden="0" w:uiPriority="30" w:unhideWhenUsed="0" w:qFormat="1"/>
-    <w:lsdException w:name="Medium List 2 Accent 1" w:semiHidden="0" w:uiPriority="66" w:unhideWhenUsed="0"/>
-    <w:lsdException w:name="Medium Grid 1 Accent 1" w:semiHidden="0" w:uiPriority="67" w:unhideWhenUsed="0"/>
-    <w:lsdException w:name="Medium Grid 2 Accent 1" w:semiHidden="0" w:uiPriority="68" w:unhideWhenUsed="0"/>
-    <w:lsdException w:name="Medium Grid 3 Accent 1" w:semiHidden="0" w:uiPriority="69" w:unhideWhenUsed="0"/>
-    <w:lsdException w:name="Dark List Accent 1" w:semiHidden="0" w:uiPriority="70" w:unhideWhenUsed="0"/>
-    <w:lsdException w:name="Colorful Shading Accent 1" w:semiHidden="0" w:uiPriority="71" w:unhideWhenUsed="0"/>
-    <w:lsdException w:name="Colorful List Accent 1" w:semiHidden="0" w:uiPriority="72" w:unhideWhenUsed="0"/>
-    <w:lsdException w:name="Colorful Grid Accent 1" w:semiHidden="0" w:uiPriority="73" w:unhideWhenUsed="0"/>
-    <w:lsdException w:name="Light Shading Accent 2" w:semiHidden="0" w:uiPriority="60" w:unhideWhenUsed="0"/>
-    <w:lsdException w:name="Light List Accent 2" w:semiHidden="0" w:uiPriority="61" w:unhideWhenUsed="0"/>
-    <w:lsdException w:name="Light Grid Accent 2" w:semiHidden="0" w:uiPriority="62" w:unhideWhenUsed="0"/>
-    <w:lsdException w:name="Medium Shading 1 Accent 2" w:semiHidden="0" w:uiPriority="63" w:unhideWhenUsed="0"/>
-    <w:lsdException w:name="Medium Shading 2 Accent 2" w:semiHidden="0" w:uiPriority="64" w:unhideWhenUsed="0"/>
-    <w:lsdException w:name="Medium List 1 Accent 2" w:semiHidden="0" w:uiPriority="65" w:unhideWhenUsed="0"/>
-    <w:lsdException w:name="Medium List 2 Accent 2" w:semiHidden="0" w:uiPriority="66" w:unhideWhenUsed="0"/>
-    <w:lsdException w:name="Medium Grid 1 Accent 2" w:semiHidden="0" w:uiPriority="67" w:unhideWhenUsed="0"/>
-    <w:lsdException w:name="Medium Grid 2 Accent 2" w:semiHidden="0" w:uiPriority="68" w:unhideWhenUsed="0"/>
-    <w:lsdException w:name="Medium Grid 3 Accent 2" w:semiHidden="0" w:uiPriority="69" w:unhideWhenUsed="0"/>
-    <w:lsdException w:name="Dark List Accent 2" w:semiHidden="0" w:uiPriority="70" w:unhideWhenUsed="0"/>
-    <w:lsdException w:name="Colorful Shading Accent 2" w:semiHidden="0" w:uiPriority="71" w:unhideWhenUsed="0"/>
-    <w:lsdException w:name="Colorful List Accent 2" w:semiHidden="0" w:uiPriority="72" w:unhideWhenUsed="0"/>
-    <w:lsdException w:name="Colorful Grid Accent 2" w:semiHidden="0" w:uiPriority="73" w:unhideWhenUsed="0"/>
-    <w:lsdException w:name="Light Shading Accent 3" w:semiHidden="0" w:uiPriority="60" w:unhideWhenUsed="0"/>
-    <w:lsdException w:name="Light List Accent 3" w:semiHidden="0" w:uiPriority="61" w:unhideWhenUsed="0"/>
-    <w:lsdException w:name="Light Grid Accent 3" w:semiHidden="0" w:uiPriority="62" w:unhideWhenUsed="0"/>
-    <w:lsdException w:name="Medium Shading 1 Accent 3" w:semiHidden="0" w:uiPriority="63" w:unhideWhenUsed="0"/>
-    <w:lsdException w:name="Medium Shading 2 Accent 3" w:semiHidden="0" w:uiPriority="64" w:unhideWhenUsed="0"/>
-    <w:lsdException w:name="Medium List 1 Accent 3" w:semiHidden="0" w:uiPriority="65" w:unhideWhenUsed="0"/>
-    <w:lsdException w:name="Medium List 2 Accent 3" w:semiHidden="0" w:uiPriority="66" w:unhideWhenUsed="0"/>
-    <w:lsdException w:name="Medium Grid 1 Accent 3" w:semiHidden="0" w:uiPriority="67" w:unhideWhenUsed="0"/>
-    <w:lsdException w:name="Medium Grid 2 Accent 3" w:semiHidden="0" w:uiPriority="68" w:unhideWhenUsed="0"/>
-    <w:lsdException w:name="Medium Grid 3 Accent 3" w:semiHidden="0" w:uiPriority="69" w:unhideWhenUsed="0"/>
-    <w:lsdException w:name="Dark List Accent 3" w:semiHidden="0" w:uiPriority="70" w:unhideWhenUsed="0"/>
-    <w:lsdException w:name="Colorful Shading Accent 3" w:semiHidden="0" w:uiPriority="71" w:unhideWhenUsed="0"/>
-    <w:lsdException w:name="Colorful List Accent 3" w:semiHidden="0" w:uiPriority="72" w:unhideWhenUsed="0"/>
-    <w:lsdException w:name="Colorful Grid Accent 3" w:semiHidden="0" w:uiPriority="73" w:unhideWhenUsed="0"/>
-    <w:lsdException w:name="Light Shading Accent 4" w:semiHidden="0" w:uiPriority="60" w:unhideWhenUsed="0"/>
-    <w:lsdException w:name="Light List Accent 4" w:semiHidden="0" w:uiPriority="61" w:unhideWhenUsed="0"/>
-    <w:lsdException w:name="Light Grid Accent 4" w:semiHidden="0" w:uiPriority="62" w:unhideWhenUsed="0"/>
-    <w:lsdException w:name="Medium Shading 1 Accent 4" w:semiHidden="0" w:uiPriority="63" w:unhideWhenUsed="0"/>
-    <w:lsdException w:name="Medium Shading 2 Accent 4" w:semiHidden="0" w:uiPriority="64" w:unhideWhenUsed="0"/>
-    <w:lsdException w:name="Medium List 1 Accent 4" w:semiHidden="0" w:uiPriority="65" w:unhideWhenUsed="0"/>
-    <w:lsdException w:name="Medium List 2 Accent 4" w:semiHidden="0" w:uiPriority="66" w:unhideWhenUsed="0"/>
-    <w:lsdException w:name="Medium Grid 1 Accent 4" w:semiHidden="0" w:uiPriority="67" w:unhideWhenUsed="0"/>
-    <w:lsdException w:name="Medium Grid 2 Accent 4" w:semiHidden="0" w:uiPriority="68" w:unhideWhenUsed="0"/>
-    <w:lsdException w:name="Medium Grid 3 Accent 4" w:semiHidden="0" w:uiPriority="69" w:unhideWhenUsed="0"/>
-    <w:lsdException w:name="Dark List Accent 4" w:semiHidden="0" w:uiPriority="70" w:unhideWhenUsed="0"/>
-    <w:lsdException w:name="Colorful Shading Accent 4" w:semiHidden="0" w:uiPriority="71" w:unhideWhenUsed="0"/>
-    <w:lsdException w:name="Colorful List Accent 4" w:semiHidden="0" w:uiPriority="72" w:unhideWhenUsed="0"/>
-    <w:lsdException w:name="Colorful Grid Accent 4" w:semiHidden="0" w:uiPriority="73" w:unhideWhenUsed="0"/>
-    <w:lsdException w:name="Light Shading Accent 5" w:semiHidden="0" w:uiPriority="60" w:unhideWhenUsed="0"/>
-    <w:lsdException w:name="Light List Accent 5" w:semiHidden="0" w:uiPriority="61" w:unhideWhenUsed="0"/>
-    <w:lsdException w:name="Light Grid Accent 5" w:semiHidden="0" w:uiPriority="62" w:unhideWhenUsed="0"/>
-    <w:lsdException w:name="Medium Shading 1 Accent 5" w:semiHidden="0" w:uiPriority="63" w:unhideWhenUsed="0"/>
-    <w:lsdException w:name="Medium Shading 2 Accent 5" w:semiHidden="0" w:uiPriority="64" w:unhideWhenUsed="0"/>
-    <w:lsdException w:name="Medium List 1 Accent 5" w:semiHidden="0" w:uiPriority="65" w:unhideWhenUsed="0"/>
-    <w:lsdException w:name="Medium List 2 Accent 5" w:semiHidden="0" w:uiPriority="66" w:unhideWhenUsed="0"/>
-    <w:lsdException w:name="Medium Grid 1 Accent 5" w:semiHidden="0" w:uiPriority="67" w:unhideWhenUsed="0"/>
-    <w:lsdException w:name="Medium Grid 2 Accent 5" w:semiHidden="0" w:uiPriority="68" w:unhideWhenUsed="0"/>
-    <w:lsdException w:name="Medium Grid 3 Accent 5" w:semiHidden="0" w:uiPriority="69" w:unhideWhenUsed="0"/>
-    <w:lsdException w:name="Dark List Accent 5" w:semiHidden="0" w:uiPriority="70" w:unhideWhenUsed="0"/>
-    <w:lsdException w:name="Colorful Shading Accent 5" w:semiHidden="0" w:uiPriority="71" w:unhideWhenUsed="0"/>
-    <w:lsdException w:name="Colorful List Accent 5" w:semiHidden="0" w:uiPriority="72" w:unhideWhenUsed="0"/>
-    <w:lsdException w:name="Colorful Grid Accent 5" w:semiHidden="0" w:uiPriority="73" w:unhideWhenUsed="0"/>
-    <w:lsdException w:name="Light Shading Accent 6" w:semiHidden="0" w:uiPriority="60" w:unhideWhenUsed="0"/>
-    <w:lsdException w:name="Light List Accent 6" w:semiHidden="0" w:uiPriority="61" w:unhideWhenUsed="0"/>
-    <w:lsdException w:name="Light Grid Accent 6" w:semiHidden="0" w:uiPriority="62" w:unhideWhenUsed="0"/>
-    <w:lsdException w:name="Medium Shading 1 Accent 6" w:semiHidden="0" w:uiPriority="63" w:unhideWhenUsed="0"/>
-    <w:lsdException w:name="Medium Shading 2 Accent 6" w:semiHidden="0" w:uiPriority="64" w:unhideWhenUsed="0"/>
-    <w:lsdException w:name="Medium List 1 Accent 6" w:semiHidden="0" w:uiPriority="65" w:unhideWhenUsed="0"/>
-    <w:lsdException w:name="Medium List 2 Accent 6" w:semiHidden="0" w:uiPriority="66" w:unhideWhenUsed="0"/>
-    <w:lsdException w:name="Medium Grid 1 Accent 6" w:semiHidden="0" w:uiPriority="67" w:unhideWhenUsed="0"/>
-    <w:lsdException w:name="Medium Grid 2 Accent 6" w:semiHidden="0" w:uiPriority="68" w:unhideWhenUsed="0"/>
-    <w:lsdException w:name="Medium Grid 3 Accent 6" w:semiHidden="0" w:uiPriority="69" w:unhideWhenUsed="0"/>
-    <w:lsdException w:name="Dark List Accent 6" w:semiHidden="0" w:uiPriority="70" w:unhideWhenUsed="0"/>
-    <w:lsdException w:name="Colorful Shading Accent 6" w:semiHidden="0" w:uiPriority="71" w:unhideWhenUsed="0"/>
-    <w:lsdException w:name="Colorful List Accent 6" w:semiHidden="0" w:uiPriority="72" w:unhideWhenUsed="0"/>
-    <w:lsdException w:name="Colorful Grid Accent 6" w:semiHidden="0" w:uiPriority="73" w:unhideWhenUsed="0"/>
-    <w:lsdException w:name="Subtle Emphasis" w:semiHidden="0" w:uiPriority="19" w:unhideWhenUsed="0" w:qFormat="1"/>
-    <w:lsdException w:name="Intense Emphasis" w:semiHidden="0" w:uiPriority="21" w:unhideWhenUsed="0" w:qFormat="1"/>
-    <w:lsdException w:name="Subtle Reference" w:semiHidden="0" w:uiPriority="31" w:unhideWhenUsed="0" w:qFormat="1"/>
-    <w:lsdException w:name="Intense Reference" w:semiHidden="0" w:uiPriority="32" w:unhideWhenUsed="0" w:qFormat="1"/>
-    <w:lsdException w:name="Book Title" w:semiHidden="0" w:uiPriority="33" w:unhideWhenUsed="0" w:qFormat="1"/>
-    <w:lsdException w:name="Bibliography" w:uiPriority="37"/>
-    <w:lsdException w:name="TOC Heading" w:uiPriority="39" w:qFormat="1"/>
+  <w:latentStyles w:defLockedState="0" w:defUIPriority="99" w:defSemiHidden="0" w:defUnhideWhenUsed="0" w:defQFormat="0" w:count="376">
+    <w:lsdException w:name="Normal" w:uiPriority="0" w:qFormat="1"/>
+    <w:lsdException w:name="heading 1" w:uiPriority="9" w:qFormat="1"/>
+    <w:lsdException w:name="heading 2" w:semiHidden="1" w:uiPriority="9" w:unhideWhenUsed="1" w:qFormat="1"/>
+    <w:lsdException w:name="heading 3" w:semiHidden="1" w:uiPriority="9" w:unhideWhenUsed="1" w:qFormat="1"/>
+    <w:lsdException w:name="heading 4" w:semiHidden="1" w:uiPriority="9" w:unhideWhenUsed="1" w:qFormat="1"/>
+    <w:lsdException w:name="heading 5" w:semiHidden="1" w:uiPriority="9" w:unhideWhenUsed="1" w:qFormat="1"/>
+    <w:lsdException w:name="heading 6" w:semiHidden="1" w:uiPriority="9" w:unhideWhenUsed="1" w:qFormat="1"/>
+    <w:lsdException w:name="heading 7" w:semiHidden="1" w:uiPriority="9" w:unhideWhenUsed="1" w:qFormat="1"/>
+    <w:lsdException w:name="heading 8" w:semiHidden="1" w:uiPriority="9" w:unhideWhenUsed="1" w:qFormat="1"/>
+    <w:lsdException w:name="heading 9" w:semiHidden="1" w:uiPriority="9" w:unhideWhenUsed="1" w:qFormat="1"/>
+    <w:lsdException w:name="index 1" w:semiHidden="1" w:unhideWhenUsed="1"/>
+    <w:lsdException w:name="index 2" w:semiHidden="1" w:unhideWhenUsed="1"/>
+    <w:lsdException w:name="index 3" w:semiHidden="1" w:unhideWhenUsed="1"/>
+    <w:lsdException w:name="index 4" w:semiHidden="1" w:unhideWhenUsed="1"/>
+    <w:lsdException w:name="index 5" w:semiHidden="1" w:unhideWhenUsed="1"/>
+    <w:lsdException w:name="index 6" w:semiHidden="1" w:unhideWhenUsed="1"/>
+    <w:lsdException w:name="index 7" w:semiHidden="1" w:unhideWhenUsed="1"/>
+    <w:lsdException w:name="index 8" w:semiHidden="1" w:unhideWhenUsed="1"/>
+    <w:lsdException w:name="index 9" w:semiHidden="1" w:unhideWhenUsed="1"/>
+    <w:lsdException w:name="toc 1" w:semiHidden="1" w:uiPriority="39" w:unhideWhenUsed="1" w:qFormat="1"/>
+    <w:lsdException w:name="toc 2" w:semiHidden="1" w:uiPriority="39" w:unhideWhenUsed="1" w:qFormat="1"/>
+    <w:lsdException w:name="toc 3" w:semiHidden="1" w:uiPriority="39" w:unhideWhenUsed="1" w:qFormat="1"/>
+    <w:lsdException w:name="toc 4" w:semiHidden="1" w:uiPriority="39" w:unhideWhenUsed="1"/>
+    <w:lsdException w:name="toc 5" w:semiHidden="1" w:uiPriority="39" w:unhideWhenUsed="1"/>
+    <w:lsdException w:name="toc 6" w:semiHidden="1" w:uiPriority="39" w:unhideWhenUsed="1"/>
+    <w:lsdException w:name="toc 7" w:semiHidden="1" w:uiPriority="39" w:unhideWhenUsed="1"/>
+    <w:lsdException w:name="toc 8" w:semiHidden="1" w:uiPriority="39" w:unhideWhenUsed="1"/>
+    <w:lsdException w:name="toc 9" w:semiHidden="1" w:uiPriority="39" w:unhideWhenUsed="1"/>
+    <w:lsdException w:name="Normal Indent" w:semiHidden="1" w:unhideWhenUsed="1"/>
+    <w:lsdException w:name="footnote text" w:semiHidden="1" w:unhideWhenUsed="1"/>
+    <w:lsdException w:name="annotation text" w:semiHidden="1" w:unhideWhenUsed="1"/>
+    <w:lsdException w:name="header" w:semiHidden="1" w:unhideWhenUsed="1"/>
+    <w:lsdException w:name="footer" w:semiHidden="1" w:unhideWhenUsed="1"/>
+    <w:lsdException w:name="index heading" w:semiHidden="1" w:unhideWhenUsed="1"/>
+    <w:lsdException w:name="caption" w:semiHidden="1" w:uiPriority="35" w:unhideWhenUsed="1" w:qFormat="1"/>
+    <w:lsdException w:name="table of figures" w:semiHidden="1" w:unhideWhenUsed="1"/>
+    <w:lsdException w:name="envelope address" w:semiHidden="1" w:unhideWhenUsed="1"/>
+    <w:lsdException w:name="envelope return" w:semiHidden="1" w:unhideWhenUsed="1"/>
+    <w:lsdException w:name="footnote reference" w:semiHidden="1" w:unhideWhenUsed="1"/>
+    <w:lsdException w:name="annotation reference" w:semiHidden="1" w:unhideWhenUsed="1"/>
+    <w:lsdException w:name="line number" w:semiHidden="1" w:unhideWhenUsed="1"/>
+    <w:lsdException w:name="page number" w:semiHidden="1" w:unhideWhenUsed="1"/>
+    <w:lsdException w:name="endnote reference" w:semiHidden="1" w:unhideWhenUsed="1"/>
+    <w:lsdException w:name="endnote text" w:semiHidden="1" w:unhideWhenUsed="1"/>
+    <w:lsdException w:name="table of authorities" w:semiHidden="1" w:unhideWhenUsed="1"/>
+    <w:lsdException w:name="macro" w:semiHidden="1" w:unhideWhenUsed="1"/>
+    <w:lsdException w:name="toa heading" w:semiHidden="1" w:unhideWhenUsed="1"/>
+    <w:lsdException w:name="List" w:semiHidden="1" w:unhideWhenUsed="1"/>
+    <w:lsdException w:name="List Bullet" w:semiHidden="1" w:unhideWhenUsed="1"/>
+    <w:lsdException w:name="List Number" w:semiHidden="1" w:unhideWhenUsed="1"/>
+    <w:lsdException w:name="List 2" w:semiHidden="1" w:unhideWhenUsed="1"/>
+    <w:lsdException w:name="List 3" w:semiHidden="1" w:unhideWhenUsed="1"/>
+    <w:lsdException w:name="List 4" w:semiHidden="1" w:unhideWhenUsed="1"/>
+    <w:lsdException w:name="List 5" w:semiHidden="1" w:unhideWhenUsed="1"/>
+    <w:lsdException w:name="List Bullet 2" w:semiHidden="1" w:unhideWhenUsed="1"/>
+    <w:lsdException w:name="List Bullet 3" w:semiHidden="1" w:unhideWhenUsed="1"/>
+    <w:lsdException w:name="List Bullet 4" w:semiHidden="1" w:unhideWhenUsed="1"/>
+    <w:lsdException w:name="List Bullet 5" w:semiHidden="1" w:unhideWhenUsed="1"/>
+    <w:lsdException w:name="List Number 2" w:semiHidden="1" w:unhideWhenUsed="1"/>
+    <w:lsdException w:name="List Number 3" w:semiHidden="1" w:unhideWhenUsed="1"/>
+    <w:lsdException w:name="List Number 4" w:semiHidden="1" w:unhideWhenUsed="1"/>
+    <w:lsdException w:name="List Number 5" w:semiHidden="1" w:unhideWhenUsed="1"/>
+    <w:lsdException w:name="Title" w:uiPriority="10" w:qFormat="1"/>
+    <w:lsdException w:name="Closing" w:semiHidden="1" w:unhideWhenUsed="1"/>
+    <w:lsdException w:name="Signature" w:semiHidden="1" w:unhideWhenUsed="1"/>
+    <w:lsdException w:name="Default Paragraph Font" w:semiHidden="1" w:uiPriority="1" w:unhideWhenUsed="1"/>
+    <w:lsdException w:name="Body Text" w:semiHidden="1" w:unhideWhenUsed="1"/>
+    <w:lsdException w:name="Body Text Indent" w:semiHidden="1" w:unhideWhenUsed="1"/>
+    <w:lsdException w:name="List Continue" w:semiHidden="1" w:unhideWhenUsed="1"/>
+    <w:lsdException w:name="List Continue 2" w:semiHidden="1" w:unhideWhenUsed="1"/>
+    <w:lsdException w:name="List Continue 3" w:semiHidden="1" w:unhideWhenUsed="1"/>
+    <w:lsdException w:name="List Continue 4" w:semiHidden="1" w:unhideWhenUsed="1"/>
+    <w:lsdException w:name="List Continue 5" w:semiHidden="1" w:unhideWhenUsed="1"/>
+    <w:lsdException w:name="Message Header" w:semiHidden="1" w:unhideWhenUsed="1"/>
+    <w:lsdException w:name="Subtitle" w:uiPriority="11" w:qFormat="1"/>
+    <w:lsdException w:name="Salutation" w:semiHidden="1" w:unhideWhenUsed="1"/>
+    <w:lsdException w:name="Date" w:semiHidden="1" w:unhideWhenUsed="1"/>
+    <w:lsdException w:name="Body Text First Indent" w:semiHidden="1" w:unhideWhenUsed="1"/>
+    <w:lsdException w:name="Body Text First Indent 2" w:semiHidden="1" w:unhideWhenUsed="1"/>
+    <w:lsdException w:name="Note Heading" w:semiHidden="1" w:unhideWhenUsed="1"/>
+    <w:lsdException w:name="Body Text 2" w:semiHidden="1" w:unhideWhenUsed="1"/>
+    <w:lsdException w:name="Body Text 3" w:semiHidden="1" w:unhideWhenUsed="1"/>
+    <w:lsdException w:name="Body Text Indent 2" w:semiHidden="1" w:unhideWhenUsed="1"/>
+    <w:lsdException w:name="Body Text Indent 3" w:semiHidden="1" w:unhideWhenUsed="1"/>
+    <w:lsdException w:name="Block Text" w:semiHidden="1" w:unhideWhenUsed="1"/>
+    <w:lsdException w:name="Hyperlink" w:semiHidden="1" w:unhideWhenUsed="1"/>
+    <w:lsdException w:name="FollowedHyperlink" w:semiHidden="1" w:unhideWhenUsed="1"/>
+    <w:lsdException w:name="Strong" w:uiPriority="22" w:qFormat="1"/>
+    <w:lsdException w:name="Emphasis" w:uiPriority="20" w:qFormat="1"/>
+    <w:lsdException w:name="Document Map" w:semiHidden="1" w:unhideWhenUsed="1"/>
+    <w:lsdException w:name="Plain Text" w:semiHidden="1" w:unhideWhenUsed="1"/>
+    <w:lsdException w:name="E-mail Signature" w:semiHidden="1" w:unhideWhenUsed="1"/>
+    <w:lsdException w:name="HTML Top of Form" w:semiHidden="1" w:unhideWhenUsed="1"/>
+    <w:lsdException w:name="HTML Bottom of Form" w:semiHidden="1" w:unhideWhenUsed="1"/>
+    <w:lsdException w:name="Normal (Web)" w:semiHidden="1" w:unhideWhenUsed="1"/>
+    <w:lsdException w:name="HTML Acronym" w:semiHidden="1" w:unhideWhenUsed="1"/>
+    <w:lsdException w:name="HTML Address" w:semiHidden="1" w:unhideWhenUsed="1"/>
+    <w:lsdException w:name="HTML Cite" w:semiHidden="1" w:unhideWhenUsed="1"/>
+    <w:lsdException w:name="HTML Code" w:semiHidden="1" w:unhideWhenUsed="1"/>
+    <w:lsdException w:name="HTML Definition" w:semiHidden="1" w:unhideWhenUsed="1"/>
+    <w:lsdException w:name="HTML Keyboard" w:semiHidden="1" w:unhideWhenUsed="1"/>
+    <w:lsdException w:name="HTML Preformatted" w:semiHidden="1" w:unhideWhenUsed="1"/>
+    <w:lsdException w:name="HTML Sample" w:semiHidden="1" w:unhideWhenUsed="1"/>
+    <w:lsdException w:name="HTML Typewriter" w:semiHidden="1" w:unhideWhenUsed="1"/>
+    <w:lsdException w:name="HTML Variable" w:semiHidden="1" w:unhideWhenUsed="1"/>
+    <w:lsdException w:name="Normal Table" w:semiHidden="1" w:unhideWhenUsed="1"/>
+    <w:lsdException w:name="annotation subject" w:semiHidden="1" w:unhideWhenUsed="1"/>
+    <w:lsdException w:name="No List" w:semiHidden="1" w:unhideWhenUsed="1"/>
+    <w:lsdException w:name="Outline List 1" w:semiHidden="1" w:unhideWhenUsed="1"/>
+    <w:lsdException w:name="Outline List 2" w:semiHidden="1" w:unhideWhenUsed="1"/>
+    <w:lsdException w:name="Outline List 3" w:semiHidden="1" w:unhideWhenUsed="1"/>
+    <w:lsdException w:name="Table Simple 1" w:semiHidden="1" w:unhideWhenUsed="1"/>
+    <w:lsdException w:name="Table Simple 2" w:semiHidden="1" w:unhideWhenUsed="1"/>
+    <w:lsdException w:name="Table Simple 3" w:semiHidden="1" w:unhideWhenUsed="1"/>
+    <w:lsdException w:name="Table Classic 1" w:semiHidden="1" w:unhideWhenUsed="1"/>
+    <w:lsdException w:name="Table Classic 2" w:semiHidden="1" w:unhideWhenUsed="1"/>
+    <w:lsdException w:name="Table Classic 3" w:semiHidden="1" w:unhideWhenUsed="1"/>
+    <w:lsdException w:name="Table Classic 4" w:semiHidden="1" w:unhideWhenUsed="1"/>
+    <w:lsdException w:name="Table Colorful 1" w:semiHidden="1" w:unhideWhenUsed="1"/>
+    <w:lsdException w:name="Table Colorful 2" w:semiHidden="1" w:unhideWhenUsed="1"/>
+    <w:lsdException w:name="Table Colorful 3" w:semiHidden="1" w:unhideWhenUsed="1"/>
+    <w:lsdException w:name="Table Columns 1" w:semiHidden="1" w:unhideWhenUsed="1"/>
+    <w:lsdException w:name="Table Columns 2" w:semiHidden="1" w:unhideWhenUsed="1"/>
+    <w:lsdException w:name="Table Columns 3" w:semiHidden="1" w:unhideWhenUsed="1"/>
+    <w:lsdException w:name="Table Columns 4" w:semiHidden="1" w:unhideWhenUsed="1"/>
+    <w:lsdException w:name="Table Columns 5" w:semiHidden="1" w:unhideWhenUsed="1"/>
+    <w:lsdException w:name="Table Grid 1" w:semiHidden="1" w:unhideWhenUsed="1"/>
+    <w:lsdException w:name="Table Grid 2" w:semiHidden="1" w:unhideWhenUsed="1"/>
+    <w:lsdException w:name="Table Grid 3" w:semiHidden="1" w:unhideWhenUsed="1"/>
+    <w:lsdException w:name="Table Grid 4" w:semiHidden="1" w:unhideWhenUsed="1"/>
+    <w:lsdException w:name="Table Grid 5" w:semiHidden="1" w:unhideWhenUsed="1"/>
+    <w:lsdException w:name="Table Grid 6" w:semiHidden="1" w:unhideWhenUsed="1"/>
+    <w:lsdException w:name="Table Grid 7" w:semiHidden="1" w:unhideWhenUsed="1"/>
+    <w:lsdException w:name="Table Grid 8" w:semiHidden="1" w:unhideWhenUsed="1"/>
+    <w:lsdException w:name="Table List 1" w:semiHidden="1" w:unhideWhenUsed="1"/>
+    <w:lsdException w:name="Table List 2" w:semiHidden="1" w:unhideWhenUsed="1"/>
+    <w:lsdException w:name="Table List 3" w:semiHidden="1" w:unhideWhenUsed="1"/>
+    <w:lsdException w:name="Table List 4" w:semiHidden="1" w:unhideWhenUsed="1"/>
+    <w:lsdException w:name="Table List 5" w:semiHidden="1" w:unhideWhenUsed="1"/>
+    <w:lsdException w:name="Table List 6" w:semiHidden="1" w:unhideWhenUsed="1"/>
+    <w:lsdException w:name="Table List 7" w:semiHidden="1" w:unhideWhenUsed="1"/>
+    <w:lsdException w:name="Table List 8" w:semiHidden="1" w:unhideWhenUsed="1"/>
+    <w:lsdException w:name="Table 3D effects 1" w:semiHidden="1" w:unhideWhenUsed="1"/>
+    <w:lsdException w:name="Table 3D effects 2" w:semiHidden="1" w:unhideWhenUsed="1"/>
+    <w:lsdException w:name="Table 3D effects 3" w:semiHidden="1" w:unhideWhenUsed="1"/>
+    <w:lsdException w:name="Table Contemporary" w:semiHidden="1" w:unhideWhenUsed="1"/>
+    <w:lsdException w:name="Table Elegant" w:semiHidden="1" w:unhideWhenUsed="1"/>
+    <w:lsdException w:name="Table Professional" w:semiHidden="1" w:unhideWhenUsed="1"/>
+    <w:lsdException w:name="Table Subtle 1" w:semiHidden="1" w:unhideWhenUsed="1"/>
+    <w:lsdException w:name="Table Subtle 2" w:semiHidden="1" w:unhideWhenUsed="1"/>
+    <w:lsdException w:name="Table Web 1" w:semiHidden="1" w:unhideWhenUsed="1"/>
+    <w:lsdException w:name="Table Web 2" w:semiHidden="1" w:unhideWhenUsed="1"/>
+    <w:lsdException w:name="Table Web 3" w:semiHidden="1" w:unhideWhenUsed="1"/>
+    <w:lsdException w:name="Balloon Text" w:semiHidden="1" w:unhideWhenUsed="1"/>
+    <w:lsdException w:name="Table Grid" w:semiHidden="1" w:uiPriority="59" w:unhideWhenUsed="1"/>
+    <w:lsdException w:name="Table Theme" w:semiHidden="1" w:unhideWhenUsed="1"/>
+    <w:lsdException w:name="Placeholder Text" w:semiHidden="1"/>
+    <w:lsdException w:name="No Spacing" w:uiPriority="1" w:qFormat="1"/>
+    <w:lsdException w:name="Light Shading" w:uiPriority="60"/>
+    <w:lsdException w:name="Light List" w:uiPriority="61"/>
+    <w:lsdException w:name="Light Grid" w:uiPriority="62"/>
+    <w:lsdException w:name="Medium Shading 1" w:uiPriority="63"/>
+    <w:lsdException w:name="Medium Shading 2" w:uiPriority="64"/>
+    <w:lsdException w:name="Medium List 1" w:uiPriority="65"/>
+    <w:lsdException w:name="Medium List 2" w:uiPriority="66"/>
+    <w:lsdException w:name="Medium Grid 1" w:uiPriority="67"/>
+    <w:lsdException w:name="Medium Grid 2" w:uiPriority="68"/>
+    <w:lsdException w:name="Medium Grid 3" w:uiPriority="69"/>
+    <w:lsdException w:name="Dark List" w:uiPriority="70"/>
+    <w:lsdException w:name="Colorful Shading" w:uiPriority="71"/>
+    <w:lsdException w:name="Colorful List" w:uiPriority="72"/>
+    <w:lsdException w:name="Colorful Grid" w:uiPriority="73"/>
+    <w:lsdException w:name="Light Shading Accent 1" w:uiPriority="60"/>
+    <w:lsdException w:name="Light List Accent 1" w:uiPriority="61"/>
+    <w:lsdException w:name="Light Grid Accent 1" w:uiPriority="62"/>
+    <w:lsdException w:name="Medium Shading 1 Accent 1" w:uiPriority="63"/>
+    <w:lsdException w:name="Medium Shading 2 Accent 1" w:uiPriority="64"/>
+    <w:lsdException w:name="Medium List 1 Accent 1" w:uiPriority="65"/>
+    <w:lsdException w:name="Revision" w:semiHidden="1"/>
+    <w:lsdException w:name="List Paragraph" w:uiPriority="34" w:qFormat="1"/>
+    <w:lsdException w:name="Quote" w:uiPriority="29" w:qFormat="1"/>
+    <w:lsdException w:name="Intense Quote" w:uiPriority="30" w:qFormat="1"/>
+    <w:lsdException w:name="Medium List 2 Accent 1" w:uiPriority="66"/>
+    <w:lsdException w:name="Medium Grid 1 Accent 1" w:uiPriority="67"/>
+    <w:lsdException w:name="Medium Grid 2 Accent 1" w:uiPriority="68"/>
+    <w:lsdException w:name="Medium Grid 3 Accent 1" w:uiPriority="69"/>
+    <w:lsdException w:name="Dark List Accent 1" w:uiPriority="70"/>
+    <w:lsdException w:name="Colorful Shading Accent 1" w:uiPriority="71"/>
+    <w:lsdException w:name="Colorful List Accent 1" w:uiPriority="72"/>
+    <w:lsdException w:name="Colorful Grid Accent 1" w:uiPriority="73"/>
+    <w:lsdException w:name="Light Shading Accent 2" w:uiPriority="60"/>
+    <w:lsdException w:name="Light List Accent 2" w:uiPriority="61"/>
+    <w:lsdException w:name="Light Grid Accent 2" w:uiPriority="62"/>
+    <w:lsdException w:name="Medium Shading 1 Accent 2" w:uiPriority="63"/>
+    <w:lsdException w:name="Medium Shading 2 Accent 2" w:uiPriority="64"/>
+    <w:lsdException w:name="Medium List 1 Accent 2" w:uiPriority="65"/>
+    <w:lsdException w:name="Medium List 2 Accent 2" w:uiPriority="66"/>
+    <w:lsdException w:name="Medium Grid 1 Accent 2" w:uiPriority="67"/>
+    <w:lsdException w:name="Medium Grid 2 Accent 2" w:uiPriority="68"/>
+    <w:lsdException w:name="Medium Grid 3 Accent 2" w:uiPriority="69"/>
+    <w:lsdException w:name="Dark List Accent 2" w:uiPriority="70"/>
+    <w:lsdException w:name="Colorful Shading Accent 2" w:uiPriority="71"/>
+    <w:lsdException w:name="Colorful List Accent 2" w:uiPriority="72"/>
+    <w:lsdException w:name="Colorful Grid Accent 2" w:uiPriority="73"/>
+    <w:lsdException w:name="Light Shading Accent 3" w:uiPriority="60"/>
+    <w:lsdException w:name="Light List Accent 3" w:uiPriority="61"/>
+    <w:lsdException w:name="Light Grid Accent 3" w:uiPriority="62"/>
+    <w:lsdException w:name="Medium Shading 1 Accent 3" w:uiPriority="63"/>
+    <w:lsdException w:name="Medium Shading 2 Accent 3" w:uiPriority="64"/>
+    <w:lsdException w:name="Medium List 1 Accent 3" w:uiPriority="65"/>
+    <w:lsdException w:name="Medium List 2 Accent 3" w:uiPriority="66"/>
+    <w:lsdException w:name="Medium Grid 1 Accent 3" w:uiPriority="67"/>
+    <w:lsdException w:name="Medium Grid 2 Accent 3" w:uiPriority="68"/>
+    <w:lsdException w:name="Medium Grid 3 Accent 3" w:uiPriority="69"/>
+    <w:lsdException w:name="Dark List Accent 3" w:uiPriority="70"/>
+    <w:lsdException w:name="Colorful Shading Accent 3" w:uiPriority="71"/>
+    <w:lsdException w:name="Colorful List Accent 3" w:uiPriority="72"/>
+    <w:lsdException w:name="Colorful Grid Accent 3" w:uiPriority="73"/>
+    <w:lsdException w:name="Light Shading Accent 4" w:uiPriority="60"/>
+    <w:lsdException w:name="Light List Accent 4" w:uiPriority="61"/>
+    <w:lsdException w:name="Light Grid Accent 4" w:uiPriority="62"/>
+    <w:lsdException w:name="Medium Shading 1 Accent 4" w:uiPriority="63"/>
+    <w:lsdException w:name="Medium Shading 2 Accent 4" w:uiPriority="64"/>
+    <w:lsdException w:name="Medium List 1 Accent 4" w:uiPriority="65"/>
+    <w:lsdException w:name="Medium List 2 Accent 4" w:uiPriority="66"/>
+    <w:lsdException w:name="Medium Grid 1 Accent 4" w:uiPriority="67"/>
+    <w:lsdException w:name="Medium Grid 2 Accent 4" w:uiPriority="68"/>
+    <w:lsdException w:name="Medium Grid 3 Accent 4" w:uiPriority="69"/>
+    <w:lsdException w:name="Dark List Accent 4" w:uiPriority="70"/>
+    <w:lsdException w:name="Colorful Shading Accent 4" w:uiPriority="71"/>
+    <w:lsdException w:name="Colorful List Accent 4" w:uiPriority="72"/>
+    <w:lsdException w:name="Colorful Grid Accent 4" w:uiPriority="73"/>
+    <w:lsdException w:name="Light Shading Accent 5" w:uiPriority="60"/>
+    <w:lsdException w:name="Light List Accent 5" w:uiPriority="61"/>
+    <w:lsdException w:name="Light Grid Accent 5" w:uiPriority="62"/>
+    <w:lsdException w:name="Medium Shading 1 Accent 5" w:uiPriority="63"/>
+    <w:lsdException w:name="Medium Shading 2 Accent 5" w:uiPriority="64"/>
+    <w:lsdException w:name="Medium List 1 Accent 5" w:uiPriority="65"/>
+    <w:lsdException w:name="Medium List 2 Accent 5" w:uiPriority="66"/>
+    <w:lsdException w:name="Medium Grid 1 Accent 5" w:uiPriority="67"/>
+    <w:lsdException w:name="Medium Grid 2 Accent 5" w:uiPriority="68"/>
+    <w:lsdException w:name="Medium Grid 3 Accent 5" w:uiPriority="69"/>
+    <w:lsdException w:name="Dark List Accent 5" w:uiPriority="70"/>
+    <w:lsdException w:name="Colorful Shading Accent 5" w:uiPriority="71"/>
+    <w:lsdException w:name="Colorful List Accent 5" w:uiPriority="72"/>
+    <w:lsdException w:name="Colorful Grid Accent 5" w:uiPriority="73"/>
+    <w:lsdException w:name="Light Shading Accent 6" w:uiPriority="60"/>
+    <w:lsdException w:name="Light List Accent 6" w:uiPriority="61"/>
+    <w:lsdException w:name="Light Grid Accent 6" w:uiPriority="62"/>
+    <w:lsdException w:name="Medium Shading 1 Accent 6" w:uiPriority="63"/>
+    <w:lsdException w:name="Medium Shading 2 Accent 6" w:uiPriority="64"/>
+    <w:lsdException w:name="Medium List 1 Accent 6" w:uiPriority="65"/>
+    <w:lsdException w:name="Medium List 2 Accent 6" w:uiPriority="66"/>
+    <w:lsdException w:name="Medium Grid 1 Accent 6" w:uiPriority="67"/>
+    <w:lsdException w:name="Medium Grid 2 Accent 6" w:uiPriority="68"/>
+    <w:lsdException w:name="Medium Grid 3 Accent 6" w:uiPriority="69"/>
+    <w:lsdException w:name="Dark List Accent 6" w:uiPriority="70"/>
+    <w:lsdException w:name="Colorful Shading Accent 6" w:uiPriority="71"/>
+    <w:lsdException w:name="Colorful List Accent 6" w:uiPriority="72"/>
+    <w:lsdException w:name="Colorful Grid Accent 6" w:uiPriority="73"/>
+    <w:lsdException w:name="Subtle Emphasis" w:uiPriority="19" w:qFormat="1"/>
+    <w:lsdException w:name="Intense Emphasis" w:uiPriority="21" w:qFormat="1"/>
+    <w:lsdException w:name="Subtle Reference" w:uiPriority="31" w:qFormat="1"/>
+    <w:lsdException w:name="Intense Reference" w:uiPriority="32" w:qFormat="1"/>
+    <w:lsdException w:name="Book Title" w:uiPriority="33" w:qFormat="1"/>
+    <w:lsdException w:name="Bibliography" w:semiHidden="1" w:uiPriority="37" w:unhideWhenUsed="1"/>
+    <w:lsdException w:name="TOC Heading" w:semiHidden="1" w:uiPriority="39" w:unhideWhenUsed="1" w:qFormat="1"/>
+    <w:lsdException w:name="Plain Table 1" w:uiPriority="41"/>
+    <w:lsdException w:name="Plain Table 2" w:uiPriority="42"/>
+    <w:lsdException w:name="Plain Table 3" w:uiPriority="43"/>
+    <w:lsdException w:name="Plain Table 4" w:uiPriority="44"/>
+    <w:lsdException w:name="Plain Table 5" w:uiPriority="45"/>
+    <w:lsdException w:name="Grid Table Light" w:uiPriority="40"/>
+    <w:lsdException w:name="Grid Table 1 Light" w:uiPriority="46"/>
+    <w:lsdException w:name="Grid Table 2" w:uiPriority="47"/>
+    <w:lsdException w:name="Grid Table 3" w:uiPriority="48"/>
+    <w:lsdException w:name="Grid Table 4" w:uiPriority="49"/>
+    <w:lsdException w:name="Grid Table 5 Dark" w:uiPriority="50"/>
+    <w:lsdException w:name="Grid Table 6 Colorful" w:uiPriority="51"/>
+    <w:lsdException w:name="Grid Table 7 Colorful" w:uiPriority="52"/>
+    <w:lsdException w:name="Grid Table 1 Light Accent 1" w:uiPriority="46"/>
+    <w:lsdException w:name="Grid Table 2 Accent 1" w:uiPriority="47"/>
+    <w:lsdException w:name="Grid Table 3 Accent 1" w:uiPriority="48"/>
+    <w:lsdException w:name="Grid Table 4 Accent 1" w:uiPriority="49"/>
+    <w:lsdException w:name="Grid Table 5 Dark Accent 1" w:uiPriority="50"/>
+    <w:lsdException w:name="Grid Table 6 Colorful Accent 1" w:uiPriority="51"/>
+    <w:lsdException w:name="Grid Table 7 Colorful Accent 1" w:uiPriority="52"/>
+    <w:lsdException w:name="Grid Table 1 Light Accent 2" w:uiPriority="46"/>
+    <w:lsdException w:name="Grid Table 2 Accent 2" w:uiPriority="47"/>
+    <w:lsdException w:name="Grid Table 3 Accent 2" w:uiPriority="48"/>
+    <w:lsdException w:name="Grid Table 4 Accent 2" w:uiPriority="49"/>
+    <w:lsdException w:name="Grid Table 5 Dark Accent 2" w:uiPriority="50"/>
+    <w:lsdException w:name="Grid Table 6 Colorful Accent 2" w:uiPriority="51"/>
+    <w:lsdException w:name="Grid Table 7 Colorful Accent 2" w:uiPriority="52"/>
+    <w:lsdException w:name="Grid Table 1 Light Accent 3" w:uiPriority="46"/>
+    <w:lsdException w:name="Grid Table 2 Accent 3" w:uiPriority="47"/>
+    <w:lsdException w:name="Grid Table 3 Accent 3" w:uiPriority="48"/>
+    <w:lsdException w:name="Grid Table 4 Accent 3" w:uiPriority="49"/>
+    <w:lsdException w:name="Grid Table 5 Dark Accent 3" w:uiPriority="50"/>
+    <w:lsdException w:name="Grid Table 6 Colorful Accent 3" w:uiPriority="51"/>
+    <w:lsdException w:name="Grid Table 7 Colorful Accent 3" w:uiPriority="52"/>
+    <w:lsdException w:name="Grid Table 1 Light Accent 4" w:uiPriority="46"/>
+    <w:lsdException w:name="Grid Table 2 Accent 4" w:uiPriority="47"/>
+    <w:lsdException w:name="Grid Table 3 Accent 4" w:uiPriority="48"/>
+    <w:lsdException w:name="Grid Table 4 Accent 4" w:uiPriority="49"/>
+    <w:lsdException w:name="Grid Table 5 Dark Accent 4" w:uiPriority="50"/>
+    <w:lsdException w:name="Grid Table 6 Colorful Accent 4" w:uiPriority="51"/>
+    <w:lsdException w:name="Grid Table 7 Colorful Accent 4" w:uiPriority="52"/>
+    <w:lsdException w:name="Grid Table 1 Light Accent 5" w:uiPriority="46"/>
+    <w:lsdException w:name="Grid Table 2 Accent 5" w:uiPriority="47"/>
+    <w:lsdException w:name="Grid Table 3 Accent 5" w:uiPriority="48"/>
+    <w:lsdException w:name="Grid Table 4 Accent 5" w:uiPriority="49"/>
+    <w:lsdException w:name="Grid Table 5 Dark Accent 5" w:uiPriority="50"/>
+    <w:lsdException w:name="Grid Table 6 Colorful Accent 5" w:uiPriority="51"/>
+    <w:lsdException w:name="Grid Table 7 Colorful Accent 5" w:uiPriority="52"/>
+    <w:lsdException w:name="Grid Table 1 Light Accent 6" w:uiPriority="46"/>
+    <w:lsdException w:name="Grid Table 2 Accent 6" w:uiPriority="47"/>
+    <w:lsdException w:name="Grid Table 3 Accent 6" w:uiPriority="48"/>
+    <w:lsdException w:name="Grid Table 4 Accent 6" w:uiPriority="49"/>
+    <w:lsdException w:name="Grid Table 5 Dark Accent 6" w:uiPriority="50"/>
+    <w:lsdException w:name="Grid Table 6 Colorful Accent 6" w:uiPriority="51"/>
+    <w:lsdException w:name="Grid Table 7 Colorful Accent 6" w:uiPriority="52"/>
+    <w:lsdException w:name="List Table 1 Light" w:uiPriority="46"/>
+    <w:lsdException w:name="List Table 2" w:uiPriority="47"/>
+    <w:lsdException w:name="List Table 3" w:uiPriority="48"/>
+    <w:lsdException w:name="List Table 4" w:uiPriority="49"/>
+    <w:lsdException w:name="List Table 5 Dark" w:uiPriority="50"/>
+    <w:lsdException w:name="List Table 6 Colorful" w:uiPriority="51"/>
+    <w:lsdException w:name="List Table 7 Colorful" w:uiPriority="52"/>
+    <w:lsdException w:name="List Table 1 Light Accent 1" w:uiPriority="46"/>
+    <w:lsdException w:name="List Table 2 Accent 1" w:uiPriority="47"/>
+    <w:lsdException w:name="List Table 3 Accent 1" w:uiPriority="48"/>
+    <w:lsdException w:name="List Table 4 Accent 1" w:uiPriority="49"/>
+    <w:lsdException w:name="List Table 5 Dark Accent 1" w:uiPriority="50"/>
+    <w:lsdException w:name="List Table 6 Colorful Accent 1" w:uiPriority="51"/>
+    <w:lsdException w:name="List Table 7 Colorful Accent 1" w:uiPriority="52"/>
+    <w:lsdException w:name="List Table 1 Light Accent 2" w:uiPriority="46"/>
+    <w:lsdException w:name="List Table 2 Accent 2" w:uiPriority="47"/>
+    <w:lsdException w:name="List Table 3 Accent 2" w:uiPriority="48"/>
+    <w:lsdException w:name="List Table 4 Accent 2" w:uiPriority="49"/>
+    <w:lsdException w:name="List Table 5 Dark Accent 2" w:uiPriority="50"/>
+    <w:lsdException w:name="List Table 6 Colorful Accent 2" w:uiPriority="51"/>
+    <w:lsdException w:name="List Table 7 Colorful Accent 2" w:uiPriority="52"/>
+    <w:lsdException w:name="List Table 1 Light Accent 3" w:uiPriority="46"/>
+    <w:lsdException w:name="List Table 2 Accent 3" w:uiPriority="47"/>
+    <w:lsdException w:name="List Table 3 Accent 3" w:uiPriority="48"/>
+    <w:lsdException w:name="List Table 4 Accent 3" w:uiPriority="49"/>
+    <w:lsdException w:name="List Table 5 Dark Accent 3" w:uiPriority="50"/>
+    <w:lsdException w:name="List Table 6 Colorful Accent 3" w:uiPriority="51"/>
+    <w:lsdException w:name="List Table 7 Colorful Accent 3" w:uiPriority="52"/>
+    <w:lsdException w:name="List Table 1 Light Accent 4" w:uiPriority="46"/>
+    <w:lsdException w:name="List Table 2 Accent 4" w:uiPriority="47"/>
+    <w:lsdException w:name="List Table 3 Accent 4" w:uiPriority="48"/>
+    <w:lsdException w:name="List Table 4 Accent 4" w:uiPriority="49"/>
+    <w:lsdException w:name="List Table 5 Dark Accent 4" w:uiPriority="50"/>
+    <w:lsdException w:name="List Table 6 Colorful Accent 4" w:uiPriority="51"/>
+    <w:lsdException w:name="List Table 7 Colorful Accent 4" w:uiPriority="52"/>
+    <w:lsdException w:name="List Table 1 Light Accent 5" w:uiPriority="46"/>
+    <w:lsdException w:name="List Table 2 Accent 5" w:uiPriority="47"/>
+    <w:lsdException w:name="List Table 3 Accent 5" w:uiPriority="48"/>
+    <w:lsdException w:name="List Table 4 Accent 5" w:uiPriority="49"/>
+    <w:lsdException w:name="List Table 5 Dark Accent 5" w:uiPriority="50"/>
+    <w:lsdException w:name="List Table 6 Colorful Accent 5" w:uiPriority="51"/>
+    <w:lsdException w:name="List Table 7 Colorful Accent 5" w:uiPriority="52"/>
+    <w:lsdException w:name="List Table 1 Light Accent 6" w:uiPriority="46"/>
+    <w:lsdException w:name="List Table 2 Accent 6" w:uiPriority="47"/>
+    <w:lsdException w:name="List Table 3 Accent 6" w:uiPriority="48"/>
+    <w:lsdException w:name="List Table 4 Accent 6" w:uiPriority="49"/>
+    <w:lsdException w:name="List Table 5 Dark Accent 6" w:uiPriority="50"/>
+    <w:lsdException w:name="List Table 6 Colorful Accent 6" w:uiPriority="51"/>
+    <w:lsdException w:name="List Table 7 Colorful Accent 6" w:uiPriority="52"/>
+    <w:lsdException w:name="Mention" w:semiHidden="1" w:unhideWhenUsed="1"/>
+    <w:lsdException w:name="Smart Hyperlink" w:semiHidden="1" w:unhideWhenUsed="1"/>
+    <w:lsdException w:name="Hashtag" w:semiHidden="1" w:unhideWhenUsed="1"/>
+    <w:lsdException w:name="Unresolved Mention" w:semiHidden="1" w:unhideWhenUsed="1"/>
+    <w:lsdException w:name="Smart Link" w:semiHidden="1" w:unhideWhenUsed="1"/>
   </w:latentStyles>
   <w:style w:type="paragraph" w:default="1" w:styleId="Standard">
     <w:name w:val="Normal"/>
@@ -13289,6 +13114,7 @@
   <w:style w:type="character" w:default="1" w:styleId="Absatz-Standardschriftart">
     <w:name w:val="Default Paragraph Font"/>
     <w:uiPriority w:val="1"/>
+    <w:semiHidden/>
     <w:unhideWhenUsed/>
   </w:style>
   <w:style w:type="table" w:default="1" w:styleId="NormaleTabelle">
@@ -13296,7 +13122,6 @@
     <w:uiPriority w:val="99"/>
     <w:semiHidden/>
     <w:unhideWhenUsed/>
-    <w:qFormat/>
     <w:tblPr>
       <w:tblInd w:w="0" w:type="dxa"/>
       <w:tblCellMar>
@@ -13758,8 +13583,11 @@
     <w:semiHidden/>
     <w:rsid w:val="009D60C1"/>
     <w:rPr>
+      <w:rFonts w:ascii="PT Serif" w:hAnsi="PT Serif"/>
       <w:b/>
       <w:bCs/>
+      <w:sz w:val="20"/>
+      <w:szCs w:val="20"/>
     </w:rPr>
   </w:style>
   <w:style w:type="paragraph" w:styleId="Beschriftung">
@@ -13790,7 +13618,7 @@
       <w:spacing w:after="0"/>
     </w:pPr>
   </w:style>
-  <w:style w:type="table" w:styleId="Tabellengitternetz">
+  <w:style w:type="table" w:styleId="Tabellenraster">
     <w:name w:val="Table Grid"/>
     <w:basedOn w:val="NormaleTabelle"/>
     <w:uiPriority w:val="59"/>
@@ -13799,7 +13627,6 @@
       <w:spacing w:after="0" w:line="240" w:lineRule="auto"/>
     </w:pPr>
     <w:tblPr>
-      <w:tblInd w:w="0" w:type="dxa"/>
       <w:tblBorders>
         <w:top w:val="single" w:sz="4" w:space="0" w:color="auto"/>
         <w:left w:val="single" w:sz="4" w:space="0" w:color="auto"/>
@@ -13808,12 +13635,6 @@
         <w:insideH w:val="single" w:sz="4" w:space="0" w:color="auto"/>
         <w:insideV w:val="single" w:sz="4" w:space="0" w:color="auto"/>
       </w:tblBorders>
-      <w:tblCellMar>
-        <w:top w:w="0" w:type="dxa"/>
-        <w:left w:w="108" w:type="dxa"/>
-        <w:bottom w:w="0" w:type="dxa"/>
-        <w:right w:w="108" w:type="dxa"/>
-      </w:tblCellMar>
     </w:tblPr>
   </w:style>
   <w:style w:type="paragraph" w:styleId="StandardWeb">
@@ -13881,7 +13702,7 @@
     <w:basedOn w:val="Absatz-Standardschriftart"/>
     <w:rsid w:val="00A54AB0"/>
   </w:style>
-  <w:style w:type="character" w:styleId="BesuchterHyperlink">
+  <w:style w:type="character" w:styleId="BesuchterLink">
     <w:name w:val="FollowedHyperlink"/>
     <w:basedOn w:val="Absatz-Standardschriftart"/>
     <w:uiPriority w:val="99"/>
@@ -14185,7 +14006,6 @@
     <b:Tag>1</b:Tag>
     <b:SourceType>InternetSite</b:SourceType>
     <b:Guid>{B9DD5E81-330B-473B-B784-8B38090EA5A7}</b:Guid>
-    <b:LCID>0</b:LCID>
     <b:Author>
       <b:Author>
         <b:Corporate>Umweltbundesamt</b:Corporate>
@@ -14205,7 +14025,7 @@
 </file>
 
 <file path=customXml/itemProps1.xml><?xml version="1.0" encoding="utf-8"?>
-<ds:datastoreItem xmlns:ds="http://schemas.openxmlformats.org/officeDocument/2006/customXml" ds:itemID="{E4B0D2C9-CAAD-43FC-865E-44016176D7DE}">
+<ds:datastoreItem xmlns:ds="http://schemas.openxmlformats.org/officeDocument/2006/customXml" ds:itemID="{C8EDD1D7-DCFA-4EDA-B28C-AB729E18CB94}">
   <ds:schemaRefs>
     <ds:schemaRef ds:uri="http://schemas.openxmlformats.org/officeDocument/2006/bibliography"/>
   </ds:schemaRefs>

</xml_diff>